<commit_message>
improve part about data from API
</commit_message>
<xml_diff>
--- a/Sochacka_Praca_magisterska.docx
+++ b/Sochacka_Praca_magisterska.docx
@@ -24457,34 +24457,7 @@
           <w:sz w:val="22"/>
           <w:lang w:eastAsia="en-GB"/>
         </w:rPr>
-        <w:t xml:space="preserve">Listing 4.4.5 </w:t>
-      </w:r>
-      <w:r>
-        <w:rPr>
-          <w:rFonts w:eastAsia="Times New Roman"/>
-          <w:color w:val="080808"/>
-          <w:sz w:val="22"/>
-          <w:lang w:eastAsia="en-GB"/>
-        </w:rPr>
-        <w:t>Wykonanie p</w:t>
-      </w:r>
-      <w:r>
-        <w:rPr>
-          <w:rFonts w:eastAsia="Times New Roman"/>
-          <w:color w:val="080808"/>
-          <w:sz w:val="22"/>
-          <w:lang w:eastAsia="en-GB"/>
-        </w:rPr>
-        <w:t>redykcj</w:t>
-      </w:r>
-      <w:r>
-        <w:rPr>
-          <w:rFonts w:eastAsia="Times New Roman"/>
-          <w:color w:val="080808"/>
-          <w:sz w:val="22"/>
-          <w:lang w:eastAsia="en-GB"/>
-        </w:rPr>
-        <w:t>i z wykorzystaniem utworzonego m</w:t>
+        <w:t>Listing 4.4.5 Wykonanie predykcji z wykorzystaniem utworzonego m</w:t>
       </w:r>
       <w:r>
         <w:rPr>
@@ -28607,7 +28580,7 @@
           <w:noProof/>
         </w:rPr>
         <w:pict w14:anchorId="08651689">
-          <v:shape id="_x0000_i1065" type="#_x0000_t75" style="width:393.95pt;height:302.25pt;visibility:visible;mso-wrap-style:square">
+          <v:shape id="_x0000_i1040" type="#_x0000_t75" style="width:393.95pt;height:302.25pt;visibility:visible;mso-wrap-style:square">
             <v:imagedata r:id="rId23" o:title=""/>
           </v:shape>
         </w:pict>
@@ -29376,7 +29349,7 @@
           <w:noProof/>
         </w:rPr>
         <w:pict w14:anchorId="0CF28D71">
-          <v:shape id="_x0000_i1086" type="#_x0000_t75" style="width:415pt;height:310.4pt;visibility:visible;mso-wrap-style:square">
+          <v:shape id="_x0000_i1044" type="#_x0000_t75" style="width:415pt;height:310.4pt;visibility:visible;mso-wrap-style:square">
             <v:imagedata r:id="rId27" o:title=""/>
           </v:shape>
         </w:pict>
@@ -30500,7 +30473,7 @@
           <w:noProof/>
         </w:rPr>
         <w:pict w14:anchorId="78639FFD">
-          <v:shape id="_x0000_i1104" type="#_x0000_t75" style="width:400.75pt;height:308.4pt;visibility:visible;mso-wrap-style:square">
+          <v:shape id="_x0000_i1048" type="#_x0000_t75" style="width:400.75pt;height:308.4pt;visibility:visible;mso-wrap-style:square">
             <v:imagedata r:id="rId31" o:title=""/>
           </v:shape>
         </w:pict>
@@ -30674,29 +30647,7 @@
           <w:szCs w:val="22"/>
           <w:lang w:val="pl-PL"/>
         </w:rPr>
-        <w:t>Wykres wartości prognozowanej średniej temperatury dobowej dla zbioru z szeregiem czasowym – Warszawa – Filtry</w:t>
-      </w:r>
-      <w:r>
-        <w:rPr>
-          <w:b w:val="0"/>
-          <w:bCs w:val="0"/>
-          <w:color w:val="auto"/>
-          <w:sz w:val="22"/>
-          <w:szCs w:val="22"/>
-          <w:lang w:val="pl-PL"/>
-        </w:rPr>
-        <w:t xml:space="preserve"> (wybrane próbki)</w:t>
-      </w:r>
-      <w:r>
-        <w:rPr>
-          <w:b w:val="0"/>
-          <w:bCs w:val="0"/>
-          <w:color w:val="auto"/>
-          <w:sz w:val="22"/>
-          <w:szCs w:val="22"/>
-          <w:lang w:val="pl-PL"/>
-        </w:rPr>
-        <w:t>.</w:t>
+        <w:t>Wykres wartości prognozowanej średniej temperatury dobowej dla zbioru z szeregiem czasowym – Warszawa – Filtry (wybrane próbki).</w:t>
       </w:r>
       <w:bookmarkEnd w:id="47"/>
     </w:p>
@@ -31446,29 +31397,7 @@
           <w:szCs w:val="22"/>
           <w:lang w:val="pl-PL"/>
         </w:rPr>
-        <w:t xml:space="preserve"> </w:t>
-      </w:r>
-      <w:r>
-        <w:rPr>
-          <w:b w:val="0"/>
-          <w:bCs w:val="0"/>
-          <w:color w:val="auto"/>
-          <w:sz w:val="22"/>
-          <w:szCs w:val="22"/>
-          <w:lang w:val="pl-PL"/>
-        </w:rPr>
-        <w:t>Wykres wartości prognozowanej średniej temperatury dobowej</w:t>
-      </w:r>
-      <w:r>
-        <w:rPr>
-          <w:b w:val="0"/>
-          <w:bCs w:val="0"/>
-          <w:color w:val="auto"/>
-          <w:sz w:val="22"/>
-          <w:szCs w:val="22"/>
-          <w:lang w:val="pl-PL"/>
-        </w:rPr>
-        <w:t xml:space="preserve"> dla modelu z wprowadzonym losowym podziałem na zbiory treningowy i testowy.</w:t>
+        <w:t xml:space="preserve"> Wykres wartości prognozowanej średniej temperatury dobowej dla modelu z wprowadzonym losowym podziałem na zbiory treningowy i testowy.</w:t>
       </w:r>
       <w:bookmarkEnd w:id="50"/>
     </w:p>
@@ -31645,40 +31574,7 @@
           <w:szCs w:val="22"/>
           <w:lang w:val="pl-PL"/>
         </w:rPr>
-        <w:t xml:space="preserve"> </w:t>
-      </w:r>
-      <w:r>
-        <w:rPr>
-          <w:b w:val="0"/>
-          <w:bCs w:val="0"/>
-          <w:color w:val="auto"/>
-          <w:sz w:val="22"/>
-          <w:szCs w:val="22"/>
-          <w:lang w:val="pl-PL"/>
-        </w:rPr>
-        <w:t>Wykres wartości prognozowanej średniej temperatury dobowej dla modelu z wprowadzonym losowym podziałem na zbiory treningowy i testowy</w:t>
-      </w:r>
-      <w:r>
-        <w:rPr>
-          <w:b w:val="0"/>
-          <w:bCs w:val="0"/>
-          <w:color w:val="auto"/>
-          <w:sz w:val="22"/>
-          <w:szCs w:val="22"/>
-          <w:lang w:val="pl-PL"/>
-        </w:rPr>
-        <w:t xml:space="preserve"> (wybrane próbki)</w:t>
-      </w:r>
-      <w:r>
-        <w:rPr>
-          <w:b w:val="0"/>
-          <w:bCs w:val="0"/>
-          <w:color w:val="auto"/>
-          <w:sz w:val="22"/>
-          <w:szCs w:val="22"/>
-          <w:lang w:val="pl-PL"/>
-        </w:rPr>
-        <w:t>.</w:t>
+        <w:t xml:space="preserve"> Wykres wartości prognozowanej średniej temperatury dobowej dla modelu z wprowadzonym losowym podziałem na zbiory treningowy i testowy (wybrane próbki).</w:t>
       </w:r>
       <w:bookmarkEnd w:id="51"/>
     </w:p>
@@ -32868,18 +32764,7 @@
           <w:szCs w:val="22"/>
           <w:lang w:val="pl-PL"/>
         </w:rPr>
-        <w:t xml:space="preserve"> </w:t>
-      </w:r>
-      <w:r>
-        <w:rPr>
-          <w:b w:val="0"/>
-          <w:bCs w:val="0"/>
-          <w:color w:val="auto"/>
-          <w:sz w:val="22"/>
-          <w:szCs w:val="22"/>
-          <w:lang w:val="pl-PL"/>
-        </w:rPr>
-        <w:t xml:space="preserve">Wykres wartości prognozowanej średniej temperatury dobowej na </w:t>
+        <w:t xml:space="preserve"> Wykres wartości prognozowanej średniej temperatury dobowej na </w:t>
       </w:r>
       <w:r>
         <w:rPr>
@@ -33089,18 +32974,7 @@
           <w:szCs w:val="22"/>
           <w:lang w:val="pl-PL"/>
         </w:rPr>
-        <w:t xml:space="preserve"> </w:t>
-      </w:r>
-      <w:r>
-        <w:rPr>
-          <w:b w:val="0"/>
-          <w:bCs w:val="0"/>
-          <w:color w:val="auto"/>
-          <w:sz w:val="22"/>
-          <w:szCs w:val="22"/>
-          <w:lang w:val="pl-PL"/>
-        </w:rPr>
-        <w:t xml:space="preserve">Wykres wartości prognozowanej średniej temperatury dobowej na dzisiaj – </w:t>
+        <w:t xml:space="preserve"> Wykres wartości prognozowanej średniej temperatury dobowej na dzisiaj – </w:t>
       </w:r>
       <w:r>
         <w:rPr>
@@ -33287,18 +33161,7 @@
           <w:szCs w:val="22"/>
           <w:lang w:val="pl-PL"/>
         </w:rPr>
-        <w:t xml:space="preserve"> </w:t>
-      </w:r>
-      <w:r>
-        <w:rPr>
-          <w:b w:val="0"/>
-          <w:bCs w:val="0"/>
-          <w:color w:val="auto"/>
-          <w:sz w:val="22"/>
-          <w:szCs w:val="22"/>
-          <w:lang w:val="pl-PL"/>
-        </w:rPr>
-        <w:t xml:space="preserve">Wykres wartości prognozowanej średniej temperatury dobowej na </w:t>
+        <w:t xml:space="preserve"> Wykres wartości prognozowanej średniej temperatury dobowej na </w:t>
       </w:r>
       <w:r>
         <w:rPr>
@@ -33508,18 +33371,7 @@
           <w:szCs w:val="22"/>
           <w:lang w:val="pl-PL"/>
         </w:rPr>
-        <w:t xml:space="preserve"> </w:t>
-      </w:r>
-      <w:r>
-        <w:rPr>
-          <w:b w:val="0"/>
-          <w:bCs w:val="0"/>
-          <w:color w:val="auto"/>
-          <w:sz w:val="22"/>
-          <w:szCs w:val="22"/>
-          <w:lang w:val="pl-PL"/>
-        </w:rPr>
-        <w:t xml:space="preserve">Wykres wartości prognozowanej średniej temperatury dobowej na dzisiaj – </w:t>
+        <w:t xml:space="preserve"> Wykres wartości prognozowanej średniej temperatury dobowej na dzisiaj – </w:t>
       </w:r>
       <w:r>
         <w:rPr>
@@ -33792,29 +33644,15 @@
         </w:rPr>
         <w:t xml:space="preserve">Wystarczy założyć konto na stronie internetowej: </w:t>
       </w:r>
-      <w:r>
-        <w:fldChar w:fldCharType="begin"/>
-      </w:r>
-      <w:r>
-        <w:instrText xml:space="preserve"> HYPERLINK "https://rapidapi.com/marketplace" </w:instrText>
-      </w:r>
-      <w:r>
-        <w:fldChar w:fldCharType="separate"/>
-      </w:r>
-      <w:r>
-        <w:rPr>
-          <w:rStyle w:val="Hyperlink"/>
-          <w:szCs w:val="24"/>
-        </w:rPr>
-        <w:t>https://rapidapi.com/marketplace</w:t>
-      </w:r>
-      <w:r>
-        <w:rPr>
-          <w:rStyle w:val="Hyperlink"/>
-          <w:szCs w:val="24"/>
-        </w:rPr>
-        <w:fldChar w:fldCharType="end"/>
-      </w:r>
+      <w:hyperlink r:id="rId41" w:history="1">
+        <w:r>
+          <w:rPr>
+            <w:rStyle w:val="Hyperlink"/>
+            <w:szCs w:val="24"/>
+          </w:rPr>
+          <w:t>https://rapidapi.com/marketplace</w:t>
+        </w:r>
+      </w:hyperlink>
       <w:r>
         <w:rPr>
           <w:szCs w:val="24"/>
@@ -33857,7 +33695,19 @@
         <w:rPr>
           <w:szCs w:val="24"/>
         </w:rPr>
-        <w:t xml:space="preserve"> W odróżnieniu od historycznych danych wykorzystywanych w pracy, które są uśrednione dobowa, dane pobierane z API są godzinne.</w:t>
+        <w:t xml:space="preserve"> W odróżnieniu od historycznych danych wykorzystywanych w pracy, które są uśrednione dobow</w:t>
+      </w:r>
+      <w:r>
+        <w:rPr>
+          <w:szCs w:val="24"/>
+        </w:rPr>
+        <w:t>o</w:t>
+      </w:r>
+      <w:r>
+        <w:rPr>
+          <w:szCs w:val="24"/>
+        </w:rPr>
+        <w:t>, dane pobierane z API są godzinne.</w:t>
       </w:r>
     </w:p>
     <w:p>
@@ -33865,26 +33715,37 @@
         <w:ind w:firstLine="708"/>
         <w:rPr>
           <w:szCs w:val="24"/>
-          <w:lang w:val="en-GB"/>
-        </w:rPr>
-      </w:pPr>
-      <w:r>
-        <w:rPr>
-          <w:szCs w:val="24"/>
-        </w:rPr>
-        <w:t xml:space="preserve">Na listingu przedstawiono </w:t>
-      </w:r>
-      <w:r>
-        <w:rPr>
-          <w:szCs w:val="24"/>
-        </w:rPr>
-        <w:t>kod źródłowy funkcji, którą zaimplementowano w celu pobierania danych z API oraz przekształcania ich do takiej formy, aby można było wykonać dla nich predykcję.</w:t>
-      </w:r>
-      <w:r>
-        <w:rPr>
-          <w:szCs w:val="24"/>
-        </w:rPr>
-        <w:t xml:space="preserve"> Funkcja przyjmuje dwa parametry wejściowe </w:t>
+        </w:rPr>
+      </w:pPr>
+      <w:r>
+        <w:rPr>
+          <w:szCs w:val="24"/>
+        </w:rPr>
+        <w:t xml:space="preserve">Na listingu </w:t>
+      </w:r>
+      <w:r>
+        <w:rPr>
+          <w:szCs w:val="24"/>
+        </w:rPr>
+        <w:t xml:space="preserve">4.6.1 </w:t>
+      </w:r>
+      <w:r>
+        <w:rPr>
+          <w:szCs w:val="24"/>
+        </w:rPr>
+        <w:t xml:space="preserve">przedstawiono </w:t>
+      </w:r>
+      <w:r>
+        <w:rPr>
+          <w:szCs w:val="24"/>
+        </w:rPr>
+        <w:t>kod źródłowy funkcji</w:t>
+      </w:r>
+      <w:r>
+        <w:rPr>
+          <w:szCs w:val="24"/>
+        </w:rPr>
+        <w:t xml:space="preserve"> </w:t>
       </w:r>
       <w:r>
         <w:rPr>
@@ -33892,13 +33753,31 @@
           <w:iCs/>
           <w:szCs w:val="24"/>
         </w:rPr>
-        <w:t>lat</w:t>
-      </w:r>
-      <w:r>
-        <w:rPr>
-          <w:szCs w:val="24"/>
-        </w:rPr>
-        <w:t xml:space="preserve"> i </w:t>
+        <w:t>get_actual_weather_data</w:t>
+      </w:r>
+      <w:r>
+        <w:rPr>
+          <w:szCs w:val="24"/>
+        </w:rPr>
+        <w:t>, którą zaimplementowano w celu pobierania danych z API oraz przekształc</w:t>
+      </w:r>
+      <w:r>
+        <w:rPr>
+          <w:szCs w:val="24"/>
+        </w:rPr>
+        <w:t>e</w:t>
+      </w:r>
+      <w:r>
+        <w:rPr>
+          <w:szCs w:val="24"/>
+        </w:rPr>
+        <w:t>nia ich do takiej formy, aby można było wykonać dla nich predykcję.</w:t>
+      </w:r>
+      <w:r>
+        <w:rPr>
+          <w:szCs w:val="24"/>
+        </w:rPr>
+        <w:t xml:space="preserve"> Funkcja przyjmuje dwa parametry wejściowe </w:t>
       </w:r>
       <w:r>
         <w:rPr>
@@ -33906,43 +33785,13 @@
           <w:iCs/>
           <w:szCs w:val="24"/>
         </w:rPr>
-        <w:t>lon</w:t>
-      </w:r>
-      <w:r>
-        <w:rPr>
-          <w:szCs w:val="24"/>
-        </w:rPr>
-        <w:t xml:space="preserve">, określające współrzędne geograficzne miejsca, dla którego będą pobierane warunki pogodowe. </w:t>
-      </w:r>
-      <w:r>
-        <w:rPr>
-          <w:szCs w:val="24"/>
-        </w:rPr>
-        <w:t>Na początku działania funkcji definiowana jest pusta lista, która b</w:t>
-      </w:r>
-      <w:r>
-        <w:rPr>
-          <w:szCs w:val="24"/>
-        </w:rPr>
-        <w:t xml:space="preserve">ędzie przechowywać dane meteorologiczne. </w:t>
-      </w:r>
-      <w:r>
-        <w:rPr>
-          <w:szCs w:val="24"/>
-        </w:rPr>
-        <w:t>Następnie tworzone jest połączenie do Open Weather Map API z</w:t>
-      </w:r>
-      <w:r>
-        <w:rPr>
-          <w:szCs w:val="24"/>
-        </w:rPr>
-        <w:t xml:space="preserve">a pomocą modułu http.client. Zadeklarowany zostaje nagłówek przechowujący klucz do API oraz informacje o hoście. </w:t>
-      </w:r>
-      <w:r>
-        <w:rPr>
-          <w:szCs w:val="24"/>
-        </w:rPr>
-        <w:t xml:space="preserve">Kolejno została stworzona pętla </w:t>
+        <w:t>lat</w:t>
+      </w:r>
+      <w:r>
+        <w:rPr>
+          <w:szCs w:val="24"/>
+        </w:rPr>
+        <w:t xml:space="preserve"> i </w:t>
       </w:r>
       <w:r>
         <w:rPr>
@@ -33950,37 +33799,43 @@
           <w:iCs/>
           <w:szCs w:val="24"/>
         </w:rPr>
-        <w:t>for</w:t>
-      </w:r>
-      <w:r>
-        <w:rPr>
-          <w:szCs w:val="24"/>
-        </w:rPr>
-        <w:t>, w której są</w:t>
-      </w:r>
-      <w:r>
-        <w:rPr>
-          <w:szCs w:val="24"/>
-        </w:rPr>
-        <w:t xml:space="preserve"> pobierane dane pogodowe z kolejnych dni. Pętla zaczyna swoje działanie z iteratorem przyjmującym wartość 5. </w:t>
-      </w:r>
-      <w:r>
-        <w:rPr>
-          <w:szCs w:val="24"/>
-        </w:rPr>
-        <w:t>W kolejnych iteracjach wartość licznika je</w:t>
-      </w:r>
-      <w:r>
-        <w:rPr>
-          <w:szCs w:val="24"/>
-        </w:rPr>
-        <w:t>st zmniejszana o 1 aż osiągnie wartość 0 po to, żeby pobrać dane z pięciu dni.</w:t>
-      </w:r>
-      <w:r>
-        <w:rPr>
-          <w:szCs w:val="24"/>
-        </w:rPr>
-        <w:t xml:space="preserve"> Na początku działania pętli pobierana jest data – od czasu systemowego odejmowana jest ilość dni wskazywanych przez licznik np. przy pierwszym obiegu pętli uzyskiwana jest data sprzed pięciu dni, w kolejnym sprzed czterech. Następnie tworzone jest żądanie do API typu GET, w którym należy podać współrzędne geograficzne miejsca, datę oraz wcześniej zdefiniowany nagłówek. Odpowiedź z API pobierana jest za pomocą funkcji </w:t>
+        <w:t>lon</w:t>
+      </w:r>
+      <w:r>
+        <w:rPr>
+          <w:szCs w:val="24"/>
+        </w:rPr>
+        <w:t>,</w:t>
+      </w:r>
+      <w:r>
+        <w:rPr>
+          <w:szCs w:val="24"/>
+        </w:rPr>
+        <w:t xml:space="preserve"> określające współrzędne geograficzne miejsca, dla którego będą pobierane warunki pogodowe. </w:t>
+      </w:r>
+      <w:r>
+        <w:rPr>
+          <w:szCs w:val="24"/>
+        </w:rPr>
+        <w:t>Na początku działania funkcji definiowana jest pusta lista, która b</w:t>
+      </w:r>
+      <w:r>
+        <w:rPr>
+          <w:szCs w:val="24"/>
+        </w:rPr>
+        <w:t xml:space="preserve">ędzie przechowywać dane meteorologiczne. </w:t>
+      </w:r>
+      <w:r>
+        <w:rPr>
+          <w:szCs w:val="24"/>
+        </w:rPr>
+        <w:t>Następnie tworzone jest połączenie do Open Weather Map API z</w:t>
+      </w:r>
+      <w:r>
+        <w:rPr>
+          <w:szCs w:val="24"/>
+        </w:rPr>
+        <w:t xml:space="preserve">a pomocą modułu </w:t>
       </w:r>
       <w:r>
         <w:rPr>
@@ -33988,13 +33843,19 @@
           <w:iCs/>
           <w:szCs w:val="24"/>
         </w:rPr>
-        <w:t>getresponse()</w:t>
-      </w:r>
-      <w:r>
-        <w:rPr>
-          <w:szCs w:val="24"/>
-        </w:rPr>
-        <w:t xml:space="preserve">, a wczytywana do zmiennej data funkcją </w:t>
+        <w:t>http.client</w:t>
+      </w:r>
+      <w:r>
+        <w:rPr>
+          <w:szCs w:val="24"/>
+        </w:rPr>
+        <w:t xml:space="preserve">. Zadeklarowany zostaje nagłówek przechowujący klucz do API oraz informacje o hoście. </w:t>
+      </w:r>
+      <w:r>
+        <w:rPr>
+          <w:szCs w:val="24"/>
+        </w:rPr>
+        <w:t xml:space="preserve">Kolejno została stworzona pętla </w:t>
       </w:r>
       <w:r>
         <w:rPr>
@@ -34002,56 +33863,37 @@
           <w:iCs/>
           <w:szCs w:val="24"/>
         </w:rPr>
-        <w:t>read()</w:t>
-      </w:r>
-      <w:r>
-        <w:rPr>
-          <w:szCs w:val="24"/>
-        </w:rPr>
-        <w:t>. Dane zostają dekodowane i zapisywane do zmi</w:t>
-      </w:r>
-      <w:r>
-        <w:rPr>
-          <w:szCs w:val="24"/>
-        </w:rPr>
-        <w:t>e</w:t>
-      </w:r>
-      <w:r>
-        <w:rPr>
-          <w:szCs w:val="24"/>
-        </w:rPr>
-        <w:t>nnej typu słownik.</w:t>
-      </w:r>
-      <w:r>
-        <w:rPr>
-          <w:szCs w:val="24"/>
-        </w:rPr>
-        <w:t xml:space="preserve"> </w:t>
-      </w:r>
-      <w:r>
-        <w:rPr>
-          <w:szCs w:val="24"/>
-        </w:rPr>
-        <w:t xml:space="preserve">Ponieważ dane są godzinne </w:t>
-      </w:r>
-      <w:r>
-        <w:rPr>
-          <w:szCs w:val="24"/>
-        </w:rPr>
-        <w:lastRenderedPageBreak/>
-        <w:t>niezbędne jest o</w:t>
-      </w:r>
-      <w:r>
-        <w:rPr>
-          <w:szCs w:val="24"/>
-        </w:rPr>
-        <w:t xml:space="preserve">bliczenie wartości dobowych, a konkretniej minimalnej, maksymalnej i średniej temperatury dobowej, średniej wilgotności i średniej prędkości wiatru. </w:t>
-      </w:r>
-      <w:r>
-        <w:rPr>
-          <w:szCs w:val="24"/>
-        </w:rPr>
-        <w:t xml:space="preserve">W tym celu stworzono drugą pętlę </w:t>
+        <w:t>for</w:t>
+      </w:r>
+      <w:r>
+        <w:rPr>
+          <w:szCs w:val="24"/>
+        </w:rPr>
+        <w:t>, w której są</w:t>
+      </w:r>
+      <w:r>
+        <w:rPr>
+          <w:szCs w:val="24"/>
+        </w:rPr>
+        <w:t xml:space="preserve"> pobierane dane pogodowe z kolejnych dni. Pętla zaczyna swoje działanie z iteratorem przyjmującym wartość 5. </w:t>
+      </w:r>
+      <w:r>
+        <w:rPr>
+          <w:szCs w:val="24"/>
+        </w:rPr>
+        <w:t>W kolejnych iteracjach wartość licznika je</w:t>
+      </w:r>
+      <w:r>
+        <w:rPr>
+          <w:szCs w:val="24"/>
+        </w:rPr>
+        <w:t>st zmniejszana o 1 aż osiągnie wartość 0 po to, żeby pobrać dane z pięciu dni.</w:t>
+      </w:r>
+      <w:r>
+        <w:rPr>
+          <w:szCs w:val="24"/>
+        </w:rPr>
+        <w:t xml:space="preserve"> Na początku działania pętli pobierana jest data – od czasu systemowego odejmowana jest ilość dni wskazywanych przez licznik np. przy pierwszym obiegu pętli uzyskiwana jest data sprzed pięciu dni, w kolejnym sprzed czterech. Następnie tworzone jest żądanie do API typu GET, w którym należy podać współrzędne geograficzne miejsca, datę oraz wcześniej zdefiniowany nagłówek. Odpowiedź z API pobierana jest za pomocą funkcji </w:t>
       </w:r>
       <w:r>
         <w:rPr>
@@ -34059,19 +33901,25 @@
           <w:iCs/>
           <w:szCs w:val="24"/>
         </w:rPr>
-        <w:t>for</w:t>
-      </w:r>
-      <w:r>
-        <w:rPr>
-          <w:szCs w:val="24"/>
-        </w:rPr>
-        <w:t>, której iterator p</w:t>
-      </w:r>
-      <w:r>
-        <w:rPr>
-          <w:szCs w:val="24"/>
-        </w:rPr>
-        <w:t xml:space="preserve">rzyjmuje wartości z zakresu od 0 do 24. Zadaniem pętli jest zsumowanie wartości temperatury, wilgotności i prędkości wiatru z całego dnia. Ponadto w każdym obiegu pętli za pomocą instrukcji warunkowej </w:t>
+        <w:t>getresponse()</w:t>
+      </w:r>
+      <w:r>
+        <w:rPr>
+          <w:szCs w:val="24"/>
+        </w:rPr>
+        <w:t xml:space="preserve"> i wczytywana</w:t>
+      </w:r>
+      <w:r>
+        <w:rPr>
+          <w:szCs w:val="24"/>
+        </w:rPr>
+        <w:t xml:space="preserve"> do zmiennej </w:t>
+      </w:r>
+      <w:r>
+        <w:rPr>
+          <w:szCs w:val="24"/>
+        </w:rPr>
+        <w:t xml:space="preserve">o nazwie </w:t>
       </w:r>
       <w:r>
         <w:rPr>
@@ -34079,13 +33927,37 @@
           <w:iCs/>
           <w:szCs w:val="24"/>
         </w:rPr>
-        <w:t>if</w:t>
-      </w:r>
-      <w:r>
-        <w:rPr>
-          <w:szCs w:val="24"/>
-        </w:rPr>
-        <w:t xml:space="preserve"> porównywane są wartości minimalnej i maksymalnej temperatury. Gdy pętla </w:t>
+        <w:t>data</w:t>
+      </w:r>
+      <w:r>
+        <w:rPr>
+          <w:szCs w:val="24"/>
+        </w:rPr>
+        <w:t xml:space="preserve"> </w:t>
+      </w:r>
+      <w:r>
+        <w:rPr>
+          <w:szCs w:val="24"/>
+        </w:rPr>
+        <w:t xml:space="preserve">za pomocą </w:t>
+      </w:r>
+      <w:r>
+        <w:rPr>
+          <w:szCs w:val="24"/>
+        </w:rPr>
+        <w:t>funkcj</w:t>
+      </w:r>
+      <w:r>
+        <w:rPr>
+          <w:szCs w:val="24"/>
+        </w:rPr>
+        <w:t>i</w:t>
+      </w:r>
+      <w:r>
+        <w:rPr>
+          <w:szCs w:val="24"/>
+        </w:rPr>
+        <w:t xml:space="preserve"> </w:t>
       </w:r>
       <w:r>
         <w:rPr>
@@ -34093,13 +33965,152 @@
           <w:iCs/>
           <w:szCs w:val="24"/>
         </w:rPr>
+        <w:t>read()</w:t>
+      </w:r>
+      <w:r>
+        <w:rPr>
+          <w:szCs w:val="24"/>
+        </w:rPr>
+        <w:t>. Dane zostają dekodowane i zapis</w:t>
+      </w:r>
+      <w:r>
+        <w:rPr>
+          <w:szCs w:val="24"/>
+        </w:rPr>
+        <w:t>ane</w:t>
+      </w:r>
+      <w:r>
+        <w:rPr>
+          <w:szCs w:val="24"/>
+        </w:rPr>
+        <w:t xml:space="preserve"> </w:t>
+      </w:r>
+      <w:r>
+        <w:rPr>
+          <w:szCs w:val="24"/>
+        </w:rPr>
+        <w:lastRenderedPageBreak/>
+        <w:t xml:space="preserve">do </w:t>
+      </w:r>
+      <w:r>
+        <w:rPr>
+          <w:szCs w:val="24"/>
+        </w:rPr>
+        <w:t>struktury słownikowej</w:t>
+      </w:r>
+      <w:r>
+        <w:rPr>
+          <w:szCs w:val="24"/>
+        </w:rPr>
+        <w:t>.</w:t>
+      </w:r>
+      <w:r>
+        <w:rPr>
+          <w:szCs w:val="24"/>
+        </w:rPr>
+        <w:t xml:space="preserve"> </w:t>
+      </w:r>
+      <w:r>
+        <w:rPr>
+          <w:szCs w:val="24"/>
+        </w:rPr>
+        <w:t>Ponieważ dane są godzinne niezbędne jest o</w:t>
+      </w:r>
+      <w:r>
+        <w:rPr>
+          <w:szCs w:val="24"/>
+        </w:rPr>
+        <w:t xml:space="preserve">bliczenie wartości dobowych, a konkretniej minimalnej, maksymalnej i średniej temperatury dobowej, średniej wilgotności i średniej prędkości wiatru. </w:t>
+      </w:r>
+      <w:r>
+        <w:rPr>
+          <w:szCs w:val="24"/>
+        </w:rPr>
+        <w:t xml:space="preserve">W tym celu stworzono drugą pętlę </w:t>
+      </w:r>
+      <w:r>
+        <w:rPr>
+          <w:i/>
+          <w:iCs/>
+          <w:szCs w:val="24"/>
+        </w:rPr>
         <w:t>for</w:t>
       </w:r>
       <w:r>
         <w:rPr>
           <w:szCs w:val="24"/>
         </w:rPr>
-        <w:t xml:space="preserve"> kończy swoje działanie obliczana jest średnia temepratura dobowa, średnia wilgotność oraz średnia prędkość wiatru</w:t>
+        <w:t>, której iterator p</w:t>
+      </w:r>
+      <w:r>
+        <w:rPr>
+          <w:szCs w:val="24"/>
+        </w:rPr>
+        <w:t xml:space="preserve">rzyjmuje wartości z zakresu od 0 do 24. Zadaniem pętli jest zsumowanie wartości temperatury, wilgotności i prędkości wiatru z całego dnia. Ponadto w każdym obiegu pętli za pomocą instrukcji warunkowej </w:t>
+      </w:r>
+      <w:r>
+        <w:rPr>
+          <w:i/>
+          <w:iCs/>
+          <w:szCs w:val="24"/>
+        </w:rPr>
+        <w:t>if</w:t>
+      </w:r>
+      <w:r>
+        <w:rPr>
+          <w:szCs w:val="24"/>
+        </w:rPr>
+        <w:t xml:space="preserve"> porównywane są wartości minimalnej i maksymalnej temperatury</w:t>
+      </w:r>
+      <w:r>
+        <w:rPr>
+          <w:szCs w:val="24"/>
+        </w:rPr>
+        <w:t xml:space="preserve"> tak, aby znaleźć wartość najmniejszą i największą w ciągu dnia.</w:t>
+      </w:r>
+      <w:r>
+        <w:rPr>
+          <w:szCs w:val="24"/>
+        </w:rPr>
+        <w:t xml:space="preserve"> Gdy pętla </w:t>
+      </w:r>
+      <w:r>
+        <w:rPr>
+          <w:i/>
+          <w:iCs/>
+          <w:szCs w:val="24"/>
+        </w:rPr>
+        <w:t>for</w:t>
+      </w:r>
+      <w:r>
+        <w:rPr>
+          <w:szCs w:val="24"/>
+        </w:rPr>
+        <w:t xml:space="preserve"> kończy swoje działanie obliczana jest średnia temp</w:t>
+      </w:r>
+      <w:r>
+        <w:rPr>
+          <w:szCs w:val="24"/>
+        </w:rPr>
+        <w:t>e</w:t>
+      </w:r>
+      <w:r>
+        <w:rPr>
+          <w:szCs w:val="24"/>
+        </w:rPr>
+        <w:t xml:space="preserve">ratura dobowa, średnia wilgotność </w:t>
+      </w:r>
+      <w:r>
+        <w:rPr>
+          <w:szCs w:val="24"/>
+        </w:rPr>
+        <w:t xml:space="preserve">powietrza </w:t>
+      </w:r>
+      <w:r>
+        <w:rPr>
+          <w:szCs w:val="24"/>
+        </w:rPr>
+        <w:t>oraz średnia prędkość wiatru</w:t>
       </w:r>
       <w:r>
         <w:rPr>
@@ -34123,7 +34134,22 @@
         <w:rPr>
           <w:szCs w:val="24"/>
         </w:rPr>
-        <w:t xml:space="preserve">Obliczone wartości zostają wstawione do wcześniej zdefiniowanej listy. Po wykonaniu procesu dla pięciu dni do tyłu lista zostaje wypełniona wszystkimi dwudziestoma pięcioma wartościami potrzebnymi do pracy modelu predykcyjnego. </w:t>
+        <w:t xml:space="preserve">Obliczone wartości zostają wstawione do wcześniej zdefiniowanej listy. </w:t>
+      </w:r>
+    </w:p>
+    <w:p>
+      <w:pPr>
+        <w:ind w:firstLine="708"/>
+        <w:rPr>
+          <w:szCs w:val="24"/>
+          <w:lang w:val="en-GB"/>
+        </w:rPr>
+      </w:pPr>
+      <w:r>
+        <w:rPr>
+          <w:szCs w:val="24"/>
+        </w:rPr>
+        <w:t xml:space="preserve">Po wykonaniu procesu dla pięciu dni do tyłu lista zostaje wypełniona wszystkimi dwudziestoma pięcioma wartościami potrzebnymi do pracy modelu predykcyjnego. </w:t>
       </w:r>
       <w:r>
         <w:rPr>
@@ -35972,6 +35998,16 @@
           <w:lang w:val="en-GB" w:eastAsia="en-GB"/>
         </w:rPr>
         <w:br/>
+      </w:r>
+      <w:r>
+        <w:rPr>
+          <w:rFonts w:ascii="Courier New" w:eastAsia="Times New Roman" w:hAnsi="Courier New" w:cs="Courier New"/>
+          <w:color w:val="080808"/>
+          <w:sz w:val="20"/>
+          <w:szCs w:val="20"/>
+          <w:lang w:val="en-GB" w:eastAsia="en-GB"/>
+        </w:rPr>
+        <w:lastRenderedPageBreak/>
         <w:t xml:space="preserve">            sum += </w:t>
       </w:r>
       <w:proofErr w:type="spellStart"/>
@@ -36480,16 +36516,6 @@
           <w:lang w:val="en-GB" w:eastAsia="en-GB"/>
         </w:rPr>
         <w:br/>
-      </w:r>
-      <w:r>
-        <w:rPr>
-          <w:rFonts w:ascii="Courier New" w:eastAsia="Times New Roman" w:hAnsi="Courier New" w:cs="Courier New"/>
-          <w:color w:val="080808"/>
-          <w:sz w:val="20"/>
-          <w:szCs w:val="20"/>
-          <w:lang w:val="en-GB" w:eastAsia="en-GB"/>
-        </w:rPr>
-        <w:lastRenderedPageBreak/>
         <w:t xml:space="preserve">                </w:t>
       </w:r>
       <w:proofErr w:type="spellStart"/>
@@ -37407,70 +37433,311 @@
     </w:p>
     <w:p>
       <w:pPr>
-        <w:ind w:firstLine="708"/>
-        <w:rPr>
-          <w:lang w:val="en-GB"/>
-        </w:rPr>
-      </w:pPr>
+        <w:shd w:val="clear" w:color="auto" w:fill="FFFFFF"/>
+        <w:tabs>
+          <w:tab w:val="left" w:pos="916"/>
+          <w:tab w:val="left" w:pos="1832"/>
+          <w:tab w:val="left" w:pos="2748"/>
+          <w:tab w:val="left" w:pos="3664"/>
+          <w:tab w:val="left" w:pos="4580"/>
+          <w:tab w:val="left" w:pos="5496"/>
+          <w:tab w:val="left" w:pos="6412"/>
+          <w:tab w:val="left" w:pos="7328"/>
+          <w:tab w:val="left" w:pos="8244"/>
+          <w:tab w:val="left" w:pos="9160"/>
+          <w:tab w:val="left" w:pos="10076"/>
+          <w:tab w:val="left" w:pos="10992"/>
+          <w:tab w:val="left" w:pos="11908"/>
+          <w:tab w:val="left" w:pos="12824"/>
+          <w:tab w:val="left" w:pos="13740"/>
+          <w:tab w:val="left" w:pos="14656"/>
+        </w:tabs>
+        <w:spacing w:after="200" w:line="240" w:lineRule="auto"/>
+        <w:jc w:val="center"/>
+        <w:rPr>
+          <w:rFonts w:eastAsia="Times New Roman"/>
+          <w:color w:val="080808"/>
+          <w:sz w:val="22"/>
+          <w:lang w:val="en-GB" w:eastAsia="en-GB"/>
+        </w:rPr>
+      </w:pPr>
+      <w:r>
+        <w:rPr>
+          <w:rFonts w:eastAsia="Times New Roman"/>
+          <w:color w:val="080808"/>
+          <w:sz w:val="22"/>
+          <w:lang w:val="en-GB" w:eastAsia="en-GB"/>
+        </w:rPr>
+        <w:t>Listing 4.</w:t>
+      </w:r>
+      <w:r>
+        <w:rPr>
+          <w:rFonts w:eastAsia="Times New Roman"/>
+          <w:color w:val="080808"/>
+          <w:sz w:val="22"/>
+          <w:lang w:val="en-GB" w:eastAsia="en-GB"/>
+        </w:rPr>
+        <w:t>6</w:t>
+      </w:r>
+      <w:r>
+        <w:rPr>
+          <w:rFonts w:eastAsia="Times New Roman"/>
+          <w:color w:val="080808"/>
+          <w:sz w:val="22"/>
+          <w:lang w:val="en-GB" w:eastAsia="en-GB"/>
+        </w:rPr>
+        <w:t>.</w:t>
+      </w:r>
+      <w:r>
+        <w:rPr>
+          <w:rFonts w:eastAsia="Times New Roman"/>
+          <w:color w:val="080808"/>
+          <w:sz w:val="22"/>
+          <w:lang w:val="en-GB" w:eastAsia="en-GB"/>
+        </w:rPr>
+        <w:t>1</w:t>
+      </w:r>
+      <w:r>
+        <w:rPr>
+          <w:rFonts w:eastAsia="Times New Roman"/>
+          <w:color w:val="080808"/>
+          <w:sz w:val="22"/>
+          <w:lang w:val="en-GB" w:eastAsia="en-GB"/>
+        </w:rPr>
+        <w:t xml:space="preserve"> </w:t>
+      </w:r>
+      <w:proofErr w:type="spellStart"/>
+      <w:r>
+        <w:rPr>
+          <w:rFonts w:eastAsia="Times New Roman"/>
+          <w:color w:val="080808"/>
+          <w:sz w:val="22"/>
+          <w:lang w:val="en-GB" w:eastAsia="en-GB"/>
+        </w:rPr>
+        <w:t>Kod</w:t>
+      </w:r>
+      <w:proofErr w:type="spellEnd"/>
+      <w:r>
+        <w:rPr>
+          <w:rFonts w:eastAsia="Times New Roman"/>
+          <w:color w:val="080808"/>
+          <w:sz w:val="22"/>
+          <w:lang w:val="en-GB" w:eastAsia="en-GB"/>
+        </w:rPr>
+        <w:t xml:space="preserve"> </w:t>
+      </w:r>
+      <w:proofErr w:type="spellStart"/>
+      <w:r>
+        <w:rPr>
+          <w:rFonts w:eastAsia="Times New Roman"/>
+          <w:color w:val="080808"/>
+          <w:sz w:val="22"/>
+          <w:lang w:val="en-GB" w:eastAsia="en-GB"/>
+        </w:rPr>
+        <w:t>źródłowy</w:t>
+      </w:r>
+      <w:proofErr w:type="spellEnd"/>
+      <w:r>
+        <w:rPr>
+          <w:rFonts w:eastAsia="Times New Roman"/>
+          <w:color w:val="080808"/>
+          <w:sz w:val="22"/>
+          <w:lang w:val="en-GB" w:eastAsia="en-GB"/>
+        </w:rPr>
+        <w:t xml:space="preserve"> </w:t>
+      </w:r>
+      <w:proofErr w:type="spellStart"/>
+      <w:r>
+        <w:rPr>
+          <w:rFonts w:eastAsia="Times New Roman"/>
+          <w:color w:val="080808"/>
+          <w:sz w:val="22"/>
+          <w:lang w:val="en-GB" w:eastAsia="en-GB"/>
+        </w:rPr>
+        <w:t>funkcji</w:t>
+      </w:r>
+      <w:proofErr w:type="spellEnd"/>
+      <w:r>
+        <w:rPr>
+          <w:rFonts w:eastAsia="Times New Roman"/>
+          <w:color w:val="080808"/>
+          <w:sz w:val="22"/>
+          <w:lang w:val="en-GB" w:eastAsia="en-GB"/>
+        </w:rPr>
+        <w:t xml:space="preserve"> </w:t>
+      </w:r>
+      <w:proofErr w:type="spellStart"/>
+      <w:r>
+        <w:rPr>
+          <w:rFonts w:eastAsia="Times New Roman"/>
+          <w:i/>
+          <w:iCs/>
+          <w:color w:val="080808"/>
+          <w:sz w:val="22"/>
+          <w:lang w:val="en-GB" w:eastAsia="en-GB"/>
+        </w:rPr>
+        <w:t>get_actual_weather_data</w:t>
+      </w:r>
+      <w:proofErr w:type="spellEnd"/>
+      <w:r>
+        <w:rPr>
+          <w:rFonts w:eastAsia="Times New Roman"/>
+          <w:color w:val="080808"/>
+          <w:sz w:val="22"/>
+          <w:lang w:val="en-GB" w:eastAsia="en-GB"/>
+        </w:rPr>
+        <w:t>.</w:t>
+      </w:r>
     </w:p>
     <w:p>
       <w:pPr>
         <w:ind w:firstLine="708"/>
       </w:pPr>
       <w:r>
-        <w:t>Aby dokonać predykcji dla aktualnych warunków meteorologicznych zaimplementowano skrypt przedstawiony na listingu.</w:t>
+        <w:t>Aby dokonać predykcji dla aktualnych warunków meteorologicznych zaimplementowano skrypt przedstawiony na listingu</w:t>
+      </w:r>
+      <w:r>
+        <w:t xml:space="preserve"> 4.6.2</w:t>
+      </w:r>
+      <w:r>
+        <w:t>.</w:t>
       </w:r>
       <w:r>
         <w:t xml:space="preserve"> </w:t>
       </w:r>
       <w:r>
-        <w:t xml:space="preserve">Wartości prognozowane zostaną naniesione na zdjęcia mapki Polski, dlatego skrypt rozpoczyna swoje działanie od otwarcia obrazków wykorzystując do tego celu funkcję open z modułu Image. Definiowana jest czcionka za pomocą, której będą wypisywane prognozowane wartości. Aby edycja obrazków była możliwa, konieczne jest wprowadzenie ich w tryb edycji za pomocą modułu ImageDraw i funkcji Draw. Następnie </w:t>
-      </w:r>
-      <w:r>
-        <w:t>definiowane są listy zawierające stałe, które będą p</w:t>
-      </w:r>
-      <w:r>
-        <w:t xml:space="preserve">otrzebne później – lista z nazwami miast, współrzędnymi geograficznymi oraz lista przechowująca położenie pikseli na obrazkach, które </w:t>
-      </w:r>
-      <w:r>
-        <w:t>wskazują miejsce początku położenia napisu.</w:t>
-      </w:r>
-      <w:r>
-        <w:t xml:space="preserve"> </w:t>
-      </w:r>
-      <w:r>
-        <w:t xml:space="preserve">Kolejny etap działania skryptu to pętla </w:t>
+        <w:t xml:space="preserve">Wartości prognozowane zostaną naniesione na zdjęcia mapki Polski, dlatego skrypt rozpoczyna swoje działanie od </w:t>
+      </w:r>
+      <w:r>
+        <w:t>otworzenia</w:t>
+      </w:r>
+      <w:r>
+        <w:t xml:space="preserve"> obrazków</w:t>
+      </w:r>
+      <w:r>
+        <w:t>,</w:t>
+      </w:r>
+      <w:r>
+        <w:t xml:space="preserve"> wykorzystując do tego celu funkcję </w:t>
       </w:r>
       <w:r>
         <w:rPr>
           <w:i/>
           <w:iCs/>
         </w:rPr>
-        <w:t>for</w:t>
-      </w:r>
-      <w:r>
-        <w:t>, która jest w</w:t>
-      </w:r>
-      <w:r>
-        <w:t xml:space="preserve">ykonywana w trzech iteracjach. W każdej z nich działa dla innego miasta. Na początku wywoływana jest funkcja get_actual_weather_data opisana wyżej (listing). Jako parametry podawane są współrzędne geograficzne miasta. Funkcja zwraca próbkę danych w postaci listy. </w:t>
-      </w:r>
-      <w:r>
-        <w:t>Aby mogła zostać użyta przez model, należy ją odpowiedno przeksz</w:t>
-      </w:r>
-      <w:r>
-        <w:t xml:space="preserve">tałcić. </w:t>
-      </w:r>
-      <w:r>
-        <w:t xml:space="preserve">Najpierw konwertowana jest </w:t>
-      </w:r>
-      <w:r>
-        <w:t xml:space="preserve">do typu </w:t>
+        <w:t>open</w:t>
+      </w:r>
+      <w:r>
+        <w:t xml:space="preserve"> z modułu </w:t>
       </w:r>
       <w:r>
         <w:rPr>
           <w:i/>
           <w:iCs/>
         </w:rPr>
+        <w:t>Image</w:t>
+      </w:r>
+      <w:r>
+        <w:t>. Definiowana jest czcionka</w:t>
+      </w:r>
+      <w:r>
+        <w:t>,</w:t>
+      </w:r>
+      <w:r>
+        <w:t xml:space="preserve"> za pomocą której będą wypisywane prognozowane wartości. Aby edycja obrazków była możliwa, konieczne jest wprowadzenie ich w tryb edycji za pomocą modułu </w:t>
+      </w:r>
+      <w:r>
+        <w:rPr>
+          <w:i/>
+          <w:iCs/>
+        </w:rPr>
+        <w:t>ImageDraw</w:t>
+      </w:r>
+      <w:r>
+        <w:t xml:space="preserve"> i funkcji </w:t>
+      </w:r>
+      <w:r>
+        <w:rPr>
+          <w:i/>
+          <w:iCs/>
+        </w:rPr>
+        <w:t>Draw</w:t>
+      </w:r>
+      <w:r>
+        <w:t xml:space="preserve">. Następnie </w:t>
+      </w:r>
+      <w:r>
+        <w:t>definiowane są listy zawierające stałe, które będą p</w:t>
+      </w:r>
+      <w:r>
+        <w:t xml:space="preserve">otrzebne później – lista z nazwami miast, współrzędnymi geograficznymi oraz lista przechowująca położenie pikseli na obrazkach, które </w:t>
+      </w:r>
+      <w:r>
+        <w:t>wskazują miejsce początku położenia napisu.</w:t>
+      </w:r>
+      <w:r>
+        <w:t xml:space="preserve"> </w:t>
+      </w:r>
+    </w:p>
+    <w:p>
+      <w:pPr>
+        <w:ind w:firstLine="708"/>
+      </w:pPr>
+      <w:r>
+        <w:t xml:space="preserve">Kolejny etap działania skryptu to pętla </w:t>
+      </w:r>
+      <w:r>
+        <w:rPr>
+          <w:i/>
+          <w:iCs/>
+        </w:rPr>
+        <w:t>for</w:t>
+      </w:r>
+      <w:r>
+        <w:t>, która jest w</w:t>
+      </w:r>
+      <w:r>
+        <w:t xml:space="preserve">ykonywana w trzech iteracjach. W każdej z nich działa dla innego miasta. Na początku wywoływana jest funkcja </w:t>
+      </w:r>
+      <w:r>
+        <w:rPr>
+          <w:i/>
+          <w:iCs/>
+        </w:rPr>
+        <w:t>get_actual_weather_data</w:t>
+      </w:r>
+      <w:r>
+        <w:t xml:space="preserve"> opisana wyżej (listing</w:t>
+      </w:r>
+      <w:r>
+        <w:t xml:space="preserve"> 4.6.1</w:t>
+      </w:r>
+      <w:r>
+        <w:t xml:space="preserve">). Jako parametry podawane są współrzędne geograficzne </w:t>
+      </w:r>
+      <w:r>
+        <w:t xml:space="preserve">danego </w:t>
+      </w:r>
+      <w:r>
+        <w:t xml:space="preserve">miasta. Funkcja zwraca próbkę danych w postaci listy. </w:t>
+      </w:r>
+      <w:r>
+        <w:t>Aby mogła zostać użyta przez model, należy ją odpowiedno przeksz</w:t>
+      </w:r>
+      <w:r>
+        <w:t xml:space="preserve">tałcić. </w:t>
+      </w:r>
+      <w:r>
+        <w:t xml:space="preserve">Najpierw konwertowana jest </w:t>
+      </w:r>
+      <w:r>
+        <w:t xml:space="preserve">do typu </w:t>
+      </w:r>
+      <w:r>
+        <w:rPr>
+          <w:i/>
+          <w:iCs/>
+        </w:rPr>
         <w:t>DataFrame</w:t>
       </w:r>
       <w:r>
@@ -37480,10 +37747,57 @@
         <w:t xml:space="preserve">est transpozycja (zamiana wierszy na kolumny, a kolumn na wiersze). </w:t>
       </w:r>
       <w:r>
-        <w:t>Następnie za pomocą funkcji values z danych w formacie DataFra</w:t>
-      </w:r>
-      <w:r>
-        <w:t>me pobierane są wartości w reprezentacji Numpy i konwertowane do typu float. Kolejny krok to wczytanie z pliku skalera, który za pomocą funkcji transform normalizuje dane w taki sam sposób, w jaki były normalizowane dane historyczne wykorzystane do trenowania modelu predykcyjnego.</w:t>
+        <w:t xml:space="preserve">Następnie za pomocą funkcji </w:t>
+      </w:r>
+      <w:r>
+        <w:rPr>
+          <w:i/>
+          <w:iCs/>
+        </w:rPr>
+        <w:t>values</w:t>
+      </w:r>
+      <w:r>
+        <w:t xml:space="preserve"> z danych w formacie </w:t>
+      </w:r>
+      <w:r>
+        <w:rPr>
+          <w:i/>
+          <w:iCs/>
+        </w:rPr>
+        <w:t>DataFrame</w:t>
+      </w:r>
+      <w:r>
+        <w:t xml:space="preserve"> pobierane są wartości w reprezentacji </w:t>
+      </w:r>
+      <w:r>
+        <w:rPr>
+          <w:i/>
+          <w:iCs/>
+        </w:rPr>
+        <w:t>Numpy</w:t>
+      </w:r>
+      <w:r>
+        <w:t xml:space="preserve"> i konwertowane do typu </w:t>
+      </w:r>
+      <w:r>
+        <w:rPr>
+          <w:i/>
+          <w:iCs/>
+        </w:rPr>
+        <w:t>float</w:t>
+      </w:r>
+      <w:r>
+        <w:t xml:space="preserve">. Kolejny krok to wczytanie z pliku skalera, który za pomocą funkcji </w:t>
+      </w:r>
+      <w:r>
+        <w:rPr>
+          <w:i/>
+          <w:iCs/>
+        </w:rPr>
+        <w:t>transform</w:t>
+      </w:r>
+      <w:r>
+        <w:t xml:space="preserve"> normalizuje dane w taki sam sposób, w jaki były normalizowane dane historyczne wykorzystane do trenowania modelu predykcyjnego.</w:t>
       </w:r>
       <w:r>
         <w:t xml:space="preserve"> </w:t>
@@ -37492,23 +37806,44 @@
         <w:t>Proces ten odbywa się w pięciu iteracjach, ponieważ skaler z</w:t>
       </w:r>
       <w:r>
-        <w:t xml:space="preserve">ostał stworzony dla danych niezamienionych na szereg czasowy, czyli dla danych z jednogo dnia zawierającego pięć kolumn z poszczególnymi parametrami wejściowymi. Skaler </w:t>
+        <w:t xml:space="preserve">ostał stworzony dla danych niezmienionych na szereg czasowy, czyli dla danych z </w:t>
+      </w:r>
+      <w:r>
+        <w:lastRenderedPageBreak/>
+        <w:t xml:space="preserve">jednogo dnia zawierającego pięć kolumn z poszczególnymi parametrami wejściowymi. Skaler </w:t>
       </w:r>
       <w:r>
         <w:t>można stosować tylko na zbiorze, k</w:t>
       </w:r>
       <w:r>
-        <w:t xml:space="preserve">tóry będzie posiadał odpowiadające kolumny, więc próbka składająca się z danych z pięciu dnich musiała zostać podzielona na dane z pojedynczych dni, znormalizowana, a następnie ponownie </w:t>
-      </w:r>
-      <w:r>
-        <w:lastRenderedPageBreak/>
-        <w:t xml:space="preserve">połączona. Kolejno próbka z danymi jest przekształcana do wymiaru 3D. </w:t>
-      </w:r>
+        <w:t xml:space="preserve">tóry będzie posiadał odpowiadające kolumny, więc próbka składająca się z danych z pięciu dni musiała zostać podzielona na dane z pojedynczych dni, znormalizowana, a następnie ponownie połączona. Kolejno próbka z danymi jest przekształcana do wymiaru 3D. </w:t>
+      </w:r>
+    </w:p>
+    <w:p>
+      <w:pPr>
+        <w:ind w:firstLine="708"/>
+      </w:pPr>
       <w:r>
         <w:t>Tak przygotowana próbka jest gotowa do wykorzystania przez model, k</w:t>
       </w:r>
       <w:r>
-        <w:t>tóry zostaje załadowany z pliku, a następnie dokonuje prognozy z wykorzystaniem funkcji predict.</w:t>
+        <w:t xml:space="preserve">tóry zostaje </w:t>
+      </w:r>
+      <w:r>
+        <w:t>wczytany</w:t>
+      </w:r>
+      <w:r>
+        <w:t xml:space="preserve"> z pliku, a następnie dokonuje prognozy z wykorzystaniem funkcji </w:t>
+      </w:r>
+      <w:r>
+        <w:rPr>
+          <w:i/>
+          <w:iCs/>
+        </w:rPr>
+        <w:t>predict</w:t>
+      </w:r>
+      <w:r>
+        <w:t>.</w:t>
       </w:r>
       <w:r>
         <w:t xml:space="preserve"> </w:t>
@@ -37526,13 +37861,52 @@
         <w:t xml:space="preserve">wuwymiarowej, nieznormalizowanej. </w:t>
       </w:r>
       <w:r>
-        <w:t>Wynik predykcji jest zaokrąglany za pomocą funkcji round do l</w:t>
-      </w:r>
-      <w:r>
-        <w:t xml:space="preserve">iczby całkowitej, a wartość jest nanoszona na mapę Polski. Kolejno zostaje załadowany model prognozujący temperaturę na dzień następny. Predykcja odbywa się na takiej samej zasadzie, a otrzymana wartość jest nanosza na drugi obrazek Polski. </w:t>
-      </w:r>
-      <w:r>
-        <w:t>Po wykonaniu wszystkich iteracji pętli for (dla każdego z m</w:t>
+        <w:t xml:space="preserve">Wynik predykcji jest zaokrąglany za pomocą funkcji </w:t>
+      </w:r>
+      <w:r>
+        <w:rPr>
+          <w:i/>
+          <w:iCs/>
+        </w:rPr>
+        <w:t>round</w:t>
+      </w:r>
+      <w:r>
+        <w:t xml:space="preserve"> do l</w:t>
+      </w:r>
+      <w:r>
+        <w:t xml:space="preserve">iczby całkowitej, a wartość jest nanoszona na mapę Polski. </w:t>
+      </w:r>
+    </w:p>
+    <w:p>
+      <w:pPr>
+        <w:ind w:firstLine="708"/>
+      </w:pPr>
+      <w:r>
+        <w:t>Kolejno zostaje załadowany model prognozujący temperaturę na dzień następny. Predykcja odbywa się na takiej samej zasadzie</w:t>
+      </w:r>
+      <w:r>
+        <w:t xml:space="preserve"> jak na dzień dzisiejszy</w:t>
+      </w:r>
+      <w:r>
+        <w:t xml:space="preserve">, a otrzymana wartość jest nanosza na drugi obrazek Polski. </w:t>
+      </w:r>
+    </w:p>
+    <w:p>
+      <w:pPr>
+        <w:ind w:firstLine="708"/>
+      </w:pPr>
+      <w:r>
+        <w:t xml:space="preserve">Po wykonaniu wszystkich iteracji pętli </w:t>
+      </w:r>
+      <w:r>
+        <w:rPr>
+          <w:i/>
+          <w:iCs/>
+        </w:rPr>
+        <w:t>for</w:t>
+      </w:r>
+      <w:r>
+        <w:t xml:space="preserve"> (dla każdego z m</w:t>
       </w:r>
       <w:r>
         <w:t>iast) efektem końcowym są dwie mapki Polski – jedna z nich przedstawia prognozowaną średnią temperaturę dobową na dziś dla Gdańska, Warszawy i Krakowa, a druga z nich temperaturę na jutro dla tych miast. Gotowe obrazy zostają zapisane do folderu, aby możliwe było wczytanie ich przez aplikację webową.</w:t>
@@ -38535,7 +38909,7 @@
           <w:tab w:val="left" w:pos="13740"/>
           <w:tab w:val="left" w:pos="14656"/>
         </w:tabs>
-        <w:spacing w:after="240" w:line="240" w:lineRule="auto"/>
+        <w:spacing w:after="120" w:line="240" w:lineRule="auto"/>
         <w:jc w:val="left"/>
         <w:rPr>
           <w:rFonts w:ascii="Courier New" w:eastAsia="Times New Roman" w:hAnsi="Courier New" w:cs="Courier New"/>
@@ -39131,6 +39505,7 @@
           <w:szCs w:val="20"/>
           <w:lang w:val="en-GB" w:eastAsia="en-GB"/>
         </w:rPr>
+        <w:lastRenderedPageBreak/>
         <w:br/>
       </w:r>
       <w:r>
@@ -39641,16 +40016,6 @@
           <w:lang w:val="en-GB" w:eastAsia="en-GB"/>
         </w:rPr>
         <w:br/>
-      </w:r>
-      <w:r>
-        <w:rPr>
-          <w:rFonts w:ascii="Courier New" w:eastAsia="Times New Roman" w:hAnsi="Courier New" w:cs="Courier New"/>
-          <w:color w:val="080808"/>
-          <w:sz w:val="20"/>
-          <w:szCs w:val="20"/>
-          <w:lang w:val="en-GB" w:eastAsia="en-GB"/>
-        </w:rPr>
-        <w:lastRenderedPageBreak/>
         <w:t xml:space="preserve">    </w:t>
       </w:r>
       <w:proofErr w:type="spellStart"/>
@@ -42306,19 +42671,119 @@
         </w:rPr>
         <w:t>)</w:t>
       </w:r>
-      <w:r>
-        <w:rPr>
-          <w:rFonts w:ascii="Courier New" w:eastAsia="Times New Roman" w:hAnsi="Courier New" w:cs="Courier New"/>
-          <w:color w:val="080808"/>
-          <w:sz w:val="20"/>
-          <w:szCs w:val="20"/>
-          <w:lang w:val="en-GB" w:eastAsia="en-GB"/>
-        </w:rPr>
-        <w:br/>
-      </w:r>
     </w:p>
     <w:p>
       <w:pPr>
+        <w:shd w:val="clear" w:color="auto" w:fill="FFFFFF"/>
+        <w:tabs>
+          <w:tab w:val="left" w:pos="916"/>
+          <w:tab w:val="left" w:pos="1832"/>
+          <w:tab w:val="left" w:pos="2748"/>
+          <w:tab w:val="left" w:pos="3664"/>
+          <w:tab w:val="left" w:pos="4580"/>
+          <w:tab w:val="left" w:pos="5496"/>
+          <w:tab w:val="left" w:pos="6412"/>
+          <w:tab w:val="left" w:pos="7328"/>
+          <w:tab w:val="left" w:pos="8244"/>
+          <w:tab w:val="left" w:pos="9160"/>
+          <w:tab w:val="left" w:pos="10076"/>
+          <w:tab w:val="left" w:pos="10992"/>
+          <w:tab w:val="left" w:pos="11908"/>
+          <w:tab w:val="left" w:pos="12824"/>
+          <w:tab w:val="left" w:pos="13740"/>
+          <w:tab w:val="left" w:pos="14656"/>
+        </w:tabs>
+        <w:spacing w:after="240" w:line="240" w:lineRule="auto"/>
+        <w:jc w:val="center"/>
+        <w:rPr>
+          <w:rFonts w:ascii="Courier New" w:eastAsia="Times New Roman" w:hAnsi="Courier New" w:cs="Courier New"/>
+          <w:color w:val="080808"/>
+          <w:sz w:val="20"/>
+          <w:szCs w:val="20"/>
+          <w:lang w:eastAsia="en-GB"/>
+        </w:rPr>
+      </w:pPr>
+      <w:r>
+        <w:rPr>
+          <w:rFonts w:eastAsia="Times New Roman"/>
+          <w:color w:val="080808"/>
+          <w:sz w:val="22"/>
+          <w:lang w:eastAsia="en-GB"/>
+        </w:rPr>
+        <w:t>Listing 4.6.</w:t>
+      </w:r>
+      <w:r>
+        <w:rPr>
+          <w:rFonts w:eastAsia="Times New Roman"/>
+          <w:color w:val="080808"/>
+          <w:sz w:val="22"/>
+          <w:lang w:eastAsia="en-GB"/>
+        </w:rPr>
+        <w:t xml:space="preserve">2 </w:t>
+      </w:r>
+      <w:r>
+        <w:rPr>
+          <w:rFonts w:eastAsia="Times New Roman"/>
+          <w:color w:val="080808"/>
+          <w:sz w:val="22"/>
+          <w:lang w:eastAsia="en-GB"/>
+        </w:rPr>
+        <w:t>Kod źródłowy skryptu p</w:t>
+      </w:r>
+      <w:r>
+        <w:rPr>
+          <w:rFonts w:eastAsia="Times New Roman"/>
+          <w:color w:val="080808"/>
+          <w:sz w:val="22"/>
+          <w:lang w:eastAsia="en-GB"/>
+        </w:rPr>
+        <w:t>rzeznaczonego do predykcji aktualnych warunków meteorologicznych.</w:t>
+      </w:r>
+      <w:r>
+        <w:rPr>
+          <w:rFonts w:ascii="Courier New" w:eastAsia="Times New Roman" w:hAnsi="Courier New" w:cs="Courier New"/>
+          <w:color w:val="080808"/>
+          <w:sz w:val="20"/>
+          <w:szCs w:val="20"/>
+          <w:lang w:eastAsia="en-GB"/>
+        </w:rPr>
+        <w:br/>
+      </w:r>
+    </w:p>
+    <w:p>
+      <w:pPr>
+        <w:shd w:val="clear" w:color="auto" w:fill="FFFFFF"/>
+        <w:tabs>
+          <w:tab w:val="left" w:pos="916"/>
+          <w:tab w:val="left" w:pos="1832"/>
+          <w:tab w:val="left" w:pos="2748"/>
+          <w:tab w:val="left" w:pos="3664"/>
+          <w:tab w:val="left" w:pos="4580"/>
+          <w:tab w:val="left" w:pos="5496"/>
+          <w:tab w:val="left" w:pos="6412"/>
+          <w:tab w:val="left" w:pos="7328"/>
+          <w:tab w:val="left" w:pos="8244"/>
+          <w:tab w:val="left" w:pos="9160"/>
+          <w:tab w:val="left" w:pos="10076"/>
+          <w:tab w:val="left" w:pos="10992"/>
+          <w:tab w:val="left" w:pos="11908"/>
+          <w:tab w:val="left" w:pos="12824"/>
+          <w:tab w:val="left" w:pos="13740"/>
+          <w:tab w:val="left" w:pos="14656"/>
+        </w:tabs>
+        <w:spacing w:after="240" w:line="240" w:lineRule="auto"/>
+        <w:jc w:val="center"/>
+        <w:rPr>
+          <w:rFonts w:ascii="Courier New" w:eastAsia="Times New Roman" w:hAnsi="Courier New" w:cs="Courier New"/>
+          <w:color w:val="080808"/>
+          <w:sz w:val="20"/>
+          <w:szCs w:val="20"/>
+          <w:lang w:eastAsia="en-GB"/>
+        </w:rPr>
+      </w:pPr>
+    </w:p>
+    <w:p>
+      <w:pPr>
         <w:pStyle w:val="Heading2"/>
         <w:rPr>
           <w:lang w:val="en-GB"/>
@@ -42330,6 +42795,7 @@
         <w:rPr>
           <w:lang w:val="en-GB"/>
         </w:rPr>
+        <w:lastRenderedPageBreak/>
         <w:t>Implementacja</w:t>
       </w:r>
       <w:proofErr w:type="spellEnd"/>
@@ -42735,16 +43201,6 @@
           <w:lang w:val="en-GB" w:eastAsia="en-GB"/>
         </w:rPr>
         <w:br/>
-      </w:r>
-      <w:r>
-        <w:rPr>
-          <w:rFonts w:ascii="Courier New" w:eastAsia="Times New Roman" w:hAnsi="Courier New" w:cs="Courier New"/>
-          <w:color w:val="067D17"/>
-          <w:sz w:val="20"/>
-          <w:szCs w:val="20"/>
-          <w:lang w:val="en-GB" w:eastAsia="en-GB"/>
-        </w:rPr>
-        <w:lastRenderedPageBreak/>
         <w:t xml:space="preserve">            </w:t>
       </w:r>
       <w:proofErr w:type="spellStart"/>
@@ -45157,7 +45613,18 @@
           <w:szCs w:val="20"/>
           <w:lang w:val="en-GB" w:eastAsia="en-GB"/>
         </w:rPr>
-        <w:t>data-toggle</w:t>
+        <w:t>data-</w:t>
+      </w:r>
+      <w:r>
+        <w:rPr>
+          <w:rFonts w:ascii="Courier New" w:eastAsia="Times New Roman" w:hAnsi="Courier New" w:cs="Courier New"/>
+          <w:color w:val="174AD4"/>
+          <w:sz w:val="20"/>
+          <w:szCs w:val="20"/>
+          <w:lang w:val="en-GB" w:eastAsia="en-GB"/>
+        </w:rPr>
+        <w:lastRenderedPageBreak/>
+        <w:t>toggle</w:t>
       </w:r>
       <w:r>
         <w:rPr>
@@ -45765,16 +46232,6 @@
           <w:lang w:val="en-GB" w:eastAsia="en-GB"/>
         </w:rPr>
         <w:br/>
-      </w:r>
-      <w:r>
-        <w:rPr>
-          <w:rFonts w:ascii="Courier New" w:eastAsia="Times New Roman" w:hAnsi="Courier New" w:cs="Courier New"/>
-          <w:color w:val="080808"/>
-          <w:sz w:val="20"/>
-          <w:szCs w:val="20"/>
-          <w:lang w:val="en-GB" w:eastAsia="en-GB"/>
-        </w:rPr>
-        <w:lastRenderedPageBreak/>
         <w:t xml:space="preserve">    &lt;/</w:t>
       </w:r>
       <w:r>
@@ -46598,14 +47055,6 @@
     </w:p>
     <w:p>
       <w:pPr>
-        <w:rPr>
-          <w:szCs w:val="24"/>
-          <w:lang w:val="en-GB"/>
-        </w:rPr>
-      </w:pPr>
-    </w:p>
-    <w:p>
-      <w:pPr>
         <w:pStyle w:val="Heading1"/>
         <w:rPr>
           <w:lang w:val="en-GB"/>
@@ -46621,13 +47070,6 @@
       </w:r>
       <w:bookmarkEnd w:id="61"/>
       <w:proofErr w:type="spellEnd"/>
-    </w:p>
-    <w:p>
-      <w:pPr>
-        <w:rPr>
-          <w:lang w:val="en-GB"/>
-        </w:rPr>
-      </w:pPr>
     </w:p>
     <w:p>
       <w:pPr>
@@ -46654,8 +47096,6 @@
       <w:bookmarkEnd w:id="63"/>
       <w:bookmarkEnd w:id="64"/>
     </w:p>
-    <w:p/>
-    <w:p/>
     <w:p>
       <w:pPr>
         <w:pStyle w:val="Heading1"/>
@@ -46706,20 +47146,6 @@
     </w:p>
     <w:p>
       <w:pPr>
-        <w:rPr>
-          <w:lang w:val="en-GB"/>
-        </w:rPr>
-      </w:pPr>
-    </w:p>
-    <w:p>
-      <w:pPr>
-        <w:rPr>
-          <w:lang w:val="en-GB"/>
-        </w:rPr>
-      </w:pPr>
-    </w:p>
-    <w:p>
-      <w:pPr>
         <w:pStyle w:val="Heading1"/>
         <w:numPr>
           <w:ilvl w:val="0"/>
@@ -46908,7 +47334,7 @@
       <w:r>
         <w:t xml:space="preserve">] </w:t>
       </w:r>
-      <w:hyperlink r:id="rId41" w:history="1">
+      <w:hyperlink r:id="rId42" w:history="1">
         <w:r>
           <w:rPr>
             <w:rStyle w:val="Hyperlink"/>
@@ -46948,7 +47374,7 @@
       <w:r>
         <w:t xml:space="preserve"> </w:t>
       </w:r>
-      <w:hyperlink r:id="rId42" w:history="1">
+      <w:hyperlink r:id="rId43" w:history="1">
         <w:r>
           <w:rPr>
             <w:rStyle w:val="Hyperlink"/>
@@ -46976,7 +47402,7 @@
       <w:r>
         <w:t xml:space="preserve">] </w:t>
       </w:r>
-      <w:hyperlink r:id="rId43" w:history="1">
+      <w:hyperlink r:id="rId44" w:history="1">
         <w:r>
           <w:rPr>
             <w:rStyle w:val="Hyperlink"/>
@@ -46998,7 +47424,7 @@
       <w:r>
         <w:t>]</w:t>
       </w:r>
-      <w:hyperlink r:id="rId44" w:history="1">
+      <w:hyperlink r:id="rId45" w:history="1">
         <w:r>
           <w:rPr>
             <w:rStyle w:val="Hyperlink"/>
@@ -47020,7 +47446,7 @@
       <w:r>
         <w:t>]</w:t>
       </w:r>
-      <w:hyperlink r:id="rId45" w:history="1">
+      <w:hyperlink r:id="rId46" w:history="1">
         <w:r>
           <w:rPr>
             <w:rStyle w:val="Hyperlink"/>
@@ -47039,7 +47465,7 @@
       <w:r>
         <w:t xml:space="preserve">[11] </w:t>
       </w:r>
-      <w:hyperlink r:id="rId46" w:history="1">
+      <w:hyperlink r:id="rId47" w:history="1">
         <w:r>
           <w:rPr>
             <w:rStyle w:val="Hyperlink"/>
@@ -47058,7 +47484,7 @@
       <w:r>
         <w:t xml:space="preserve">[12] </w:t>
       </w:r>
-      <w:hyperlink r:id="rId47" w:history="1">
+      <w:hyperlink r:id="rId48" w:history="1">
         <w:r>
           <w:rPr>
             <w:rStyle w:val="Hyperlink"/>
@@ -47074,7 +47500,7 @@
       <w:r>
         <w:t>[13]</w:t>
       </w:r>
-      <w:hyperlink r:id="rId48" w:history="1">
+      <w:hyperlink r:id="rId49" w:history="1">
         <w:r>
           <w:rPr>
             <w:rStyle w:val="Hyperlink"/>
@@ -47090,7 +47516,7 @@
       <w:r>
         <w:t>[14]</w:t>
       </w:r>
-      <w:hyperlink r:id="rId49" w:history="1">
+      <w:hyperlink r:id="rId50" w:history="1">
         <w:r>
           <w:rPr>
             <w:rStyle w:val="Hyperlink"/>
@@ -47106,7 +47532,7 @@
       <w:r>
         <w:t xml:space="preserve">[15] </w:t>
       </w:r>
-      <w:hyperlink r:id="rId50" w:history="1">
+      <w:hyperlink r:id="rId51" w:history="1">
         <w:r>
           <w:rPr>
             <w:rStyle w:val="Hyperlink"/>
@@ -47122,7 +47548,7 @@
       <w:r>
         <w:t xml:space="preserve">[16] </w:t>
       </w:r>
-      <w:hyperlink r:id="rId51" w:history="1">
+      <w:hyperlink r:id="rId52" w:history="1">
         <w:r>
           <w:rPr>
             <w:rStyle w:val="Hyperlink"/>
@@ -47138,7 +47564,7 @@
       <w:r>
         <w:t xml:space="preserve">[17] </w:t>
       </w:r>
-      <w:hyperlink r:id="rId52" w:history="1">
+      <w:hyperlink r:id="rId53" w:history="1">
         <w:r>
           <w:rPr>
             <w:rStyle w:val="Hyperlink"/>
@@ -47157,7 +47583,7 @@
       <w:r>
         <w:t xml:space="preserve">[18] </w:t>
       </w:r>
-      <w:hyperlink r:id="rId53" w:history="1">
+      <w:hyperlink r:id="rId54" w:history="1">
         <w:r>
           <w:rPr>
             <w:rStyle w:val="Hyperlink"/>
@@ -47177,7 +47603,7 @@
         <w:lastRenderedPageBreak/>
         <w:t>[19]</w:t>
       </w:r>
-      <w:hyperlink r:id="rId54" w:history="1">
+      <w:hyperlink r:id="rId55" w:history="1">
         <w:r>
           <w:rPr>
             <w:rStyle w:val="Hyperlink"/>
@@ -47193,7 +47619,7 @@
       <w:r>
         <w:t xml:space="preserve">[20] </w:t>
       </w:r>
-      <w:hyperlink r:id="rId55" w:history="1">
+      <w:hyperlink r:id="rId56" w:history="1">
         <w:r>
           <w:rPr>
             <w:rStyle w:val="Hyperlink"/>
@@ -47209,7 +47635,7 @@
       <w:r>
         <w:t xml:space="preserve">[21] </w:t>
       </w:r>
-      <w:hyperlink r:id="rId56" w:history="1">
+      <w:hyperlink r:id="rId57" w:history="1">
         <w:r>
           <w:rPr>
             <w:rStyle w:val="Hyperlink"/>
@@ -47221,27 +47647,6 @@
         <w:t xml:space="preserve"> ostatni dostęp 19 czerwca 2021</w:t>
       </w:r>
     </w:p>
-    <w:p/>
-    <w:p/>
-    <w:p/>
-    <w:p/>
-    <w:p/>
-    <w:p/>
-    <w:p/>
-    <w:p/>
-    <w:p/>
-    <w:p/>
-    <w:p/>
-    <w:p/>
-    <w:p/>
-    <w:p/>
-    <w:p/>
-    <w:p/>
-    <w:p/>
-    <w:p/>
-    <w:p/>
-    <w:p/>
-    <w:p/>
     <w:p>
       <w:pPr>
         <w:pStyle w:val="Heading2"/>
@@ -49587,17 +49992,6 @@
         <w:fldChar w:fldCharType="end"/>
       </w:r>
     </w:p>
-    <w:p/>
-    <w:p/>
-    <w:p/>
-    <w:p/>
-    <w:p/>
-    <w:p/>
-    <w:p/>
-    <w:p/>
-    <w:p/>
-    <w:p/>
-    <w:p/>
     <w:p>
       <w:pPr>
         <w:pStyle w:val="Heading2"/>
@@ -49750,6 +50144,7 @@
         <w:rPr>
           <w:szCs w:val="24"/>
         </w:rPr>
+        <w:lastRenderedPageBreak/>
         <w:t xml:space="preserve">Listing 4.3.4 Wywołanie funkcji </w:t>
       </w:r>
       <w:r>
@@ -49790,7 +50185,6 @@
         <w:rPr>
           <w:szCs w:val="24"/>
         </w:rPr>
-        <w:lastRenderedPageBreak/>
         <w:t>Listing 4.3.6 Podział na zbiór treningowy i testowy.</w:t>
       </w:r>
     </w:p>
@@ -49923,6 +50317,53 @@
         </w:rPr>
         <w:t>Listing 4.4.7 Wizualizacja wyników predykcji.</w:t>
       </w:r>
+    </w:p>
+    <w:p>
+      <w:pPr>
+        <w:rPr>
+          <w:szCs w:val="24"/>
+        </w:rPr>
+      </w:pPr>
+      <w:r>
+        <w:rPr>
+          <w:szCs w:val="24"/>
+        </w:rPr>
+        <w:t xml:space="preserve">Listing 4.6.1 Kod źródłowy funkcji </w:t>
+      </w:r>
+      <w:r>
+        <w:rPr>
+          <w:i/>
+          <w:iCs/>
+          <w:szCs w:val="24"/>
+        </w:rPr>
+        <w:t>get_actual_weather_data</w:t>
+      </w:r>
+      <w:r>
+        <w:rPr>
+          <w:szCs w:val="24"/>
+        </w:rPr>
+        <w:t>.</w:t>
+      </w:r>
+    </w:p>
+    <w:p>
+      <w:pPr>
+        <w:rPr>
+          <w:szCs w:val="24"/>
+        </w:rPr>
+      </w:pPr>
+      <w:r>
+        <w:rPr>
+          <w:szCs w:val="24"/>
+        </w:rPr>
+        <w:t>Listing 4.6.2 Kod źródłowy skryptu przeznaczonego do predykcji aktualnych warunków meteorologicznych.</w:t>
+      </w:r>
+    </w:p>
+    <w:p>
+      <w:pPr>
+        <w:rPr>
+          <w:szCs w:val="24"/>
+        </w:rPr>
+      </w:pPr>
     </w:p>
     <w:p>
       <w:pPr>
@@ -49998,9 +50439,9 @@
     </w:p>
     <w:p/>
     <w:sectPr>
-      <w:footerReference w:type="even" r:id="rId57"/>
-      <w:footerReference w:type="default" r:id="rId58"/>
-      <w:footerReference w:type="first" r:id="rId59"/>
+      <w:footerReference w:type="even" r:id="rId58"/>
+      <w:footerReference w:type="default" r:id="rId59"/>
+      <w:footerReference w:type="first" r:id="rId60"/>
       <w:pgSz w:w="11906" w:h="16838"/>
       <w:pgMar w:top="1418" w:right="1418" w:bottom="1418" w:left="1985" w:header="709" w:footer="709" w:gutter="0"/>
       <w:cols w:space="708"/>

</xml_diff>

<commit_message>
add references to literature
</commit_message>
<xml_diff>
--- a/Sochacka_Praca_magisterska.docx
+++ b/Sochacka_Praca_magisterska.docx
@@ -1541,7 +1541,7 @@
             <w:noProof/>
             <w:webHidden/>
           </w:rPr>
-          <w:t>11</w:t>
+          <w:t>12</w:t>
         </w:r>
         <w:r>
           <w:rPr>
@@ -1627,7 +1627,7 @@
             <w:noProof/>
             <w:webHidden/>
           </w:rPr>
-          <w:t>13</w:t>
+          <w:t>14</w:t>
         </w:r>
         <w:r>
           <w:rPr>
@@ -4279,7 +4279,13 @@
         <w:br/>
       </w:r>
       <w:r>
-        <w:t>w celu prognozowania warunków pogodowych z wykorzystaniem technik eksploracji danych.</w:t>
+        <w:t xml:space="preserve">w celu prognozowania warunków pogodowych z wykorzystaniem </w:t>
+      </w:r>
+      <w:r>
+        <w:t>algorytmów</w:t>
+      </w:r>
+      <w:r>
+        <w:t xml:space="preserve"> eksploracji danych.</w:t>
       </w:r>
     </w:p>
     <w:p>
@@ -4431,6 +4437,14 @@
         </w:rPr>
         <w:t xml:space="preserve">Do implementacji tej sieci skorzystano z biblioteki Keras. </w:t>
       </w:r>
+    </w:p>
+    <w:p>
+      <w:pPr>
+        <w:ind w:firstLine="708"/>
+        <w:rPr>
+          <w:szCs w:val="24"/>
+        </w:rPr>
+      </w:pPr>
       <w:r>
         <w:rPr>
           <w:szCs w:val="24"/>
@@ -4441,7 +4455,7 @@
         <w:rPr>
           <w:szCs w:val="24"/>
         </w:rPr>
-        <w:t>i</w:t>
+        <w:t>u</w:t>
       </w:r>
       <w:r>
         <w:rPr>
@@ -4649,7 +4663,13 @@
         <w:rPr>
           <w:szCs w:val="24"/>
         </w:rPr>
-        <w:t>W celu ulepszenia</w:t>
+        <w:t xml:space="preserve">W celu </w:t>
+      </w:r>
+      <w:r>
+        <w:rPr>
+          <w:szCs w:val="24"/>
+        </w:rPr>
+        <w:t>poprawienia</w:t>
       </w:r>
       <w:r>
         <w:rPr>
@@ -6119,19 +6139,7 @@
         <w:rPr>
           <w:szCs w:val="24"/>
         </w:rPr>
-        <w:t>o zadania predykcyjne, których celem jest przewidywanie wartości określonego atrybutu na podstawie wartości innych atrybutów. Drugi typ to zadania opisywania danych, czyli szukanie wzorców i prawidłowości, określanie korelacji, trendów i zauważanie anomalii</w:t>
-      </w:r>
-      <w:r>
-        <w:rPr>
-          <w:szCs w:val="24"/>
-        </w:rPr>
-        <w:t xml:space="preserve"> [1]</w:t>
-      </w:r>
-      <w:r>
-        <w:rPr>
-          <w:szCs w:val="24"/>
-        </w:rPr>
-        <w:t>.</w:t>
+        <w:t>o zadania predykcyjne, których celem jest przewidywanie wartości określonego atrybutu na podstawie wartości innych atrybutów. Drugi typ to zadania opisywania danych, czyli szukanie wzorców i prawidłowości, określanie korelacji, trendów i zauważanie anomalii.</w:t>
       </w:r>
     </w:p>
     <w:p>
@@ -6426,6 +6434,12 @@
         </w:rPr>
         <w:t xml:space="preserve">. </w:t>
       </w:r>
+      <w:r>
+        <w:rPr>
+          <w:szCs w:val="24"/>
+        </w:rPr>
+        <w:t>[1]</w:t>
+      </w:r>
     </w:p>
     <w:p>
       <w:pPr>
@@ -6710,7 +6724,19 @@
         <w:rPr>
           <w:szCs w:val="24"/>
         </w:rPr>
-        <w:t>dabe</w:t>
+        <w:t>da</w:t>
+      </w:r>
+      <w:r>
+        <w:rPr>
+          <w:szCs w:val="24"/>
+        </w:rPr>
+        <w:t>n</w:t>
+      </w:r>
+      <w:r>
+        <w:rPr>
+          <w:szCs w:val="24"/>
+        </w:rPr>
+        <w:t>e</w:t>
       </w:r>
       <w:r>
         <w:rPr>
@@ -8239,10 +8265,10 @@
         <w:t>)</w:t>
       </w:r>
       <w:r>
-        <w:t xml:space="preserve"> [2]</w:t>
-      </w:r>
-      <w:r>
         <w:t>.</w:t>
+      </w:r>
+      <w:r>
+        <w:t xml:space="preserve"> </w:t>
       </w:r>
     </w:p>
     <w:tbl>
@@ -8737,13 +8763,34 @@
       </w:r>
       <w:bookmarkEnd w:id="20"/>
     </w:p>
-    <w:p/>
+    <w:p>
+      <w:r>
+        <w:tab/>
+        <w:t xml:space="preserve">Celem stosowania szeregów czasowych może być </w:t>
+      </w:r>
+      <w:r>
+        <w:t>opisanie</w:t>
+      </w:r>
+      <w:r>
+        <w:t xml:space="preserve"> zbioru danych bądź prognozowanie. </w:t>
+      </w:r>
+      <w:r>
+        <w:t>Analiza szeregów czasowych polega na projektowaniu modeli, które jak najlepiej opisują obserwowany zbiór danych po to, żeby zrozumieć przyczyny badanego zjawiska. Prognozowanie polega na projektowaniu modeli dopasowanych do historycznych danych, a następnie wykorzystaniu go do przewidywania przyszłych wartości.</w:t>
+      </w:r>
+      <w:r>
+        <w:t xml:space="preserve"> </w:t>
+      </w:r>
+      <w:r>
+        <w:t>Analiza szeregu czasowego może pomóc tworzyć lepsze predykcje, ale nie jest konieczna zwłaszcza, że może wymagać dużych nakładów pracy. [2]</w:t>
+      </w:r>
+    </w:p>
     <w:p>
       <w:pPr>
         <w:pStyle w:val="Heading2"/>
       </w:pPr>
       <w:bookmarkStart w:id="21" w:name="_Toc77504499"/>
       <w:r>
+        <w:lastRenderedPageBreak/>
         <w:t>Sztuczne sieci neuronowe</w:t>
       </w:r>
       <w:bookmarkEnd w:id="21"/>
@@ -8776,11 +8823,7 @@
         <w:t xml:space="preserve"> </w:t>
       </w:r>
       <w:r>
-        <w:t xml:space="preserve">Składa się z elementów przetwarzających zwanych neuronami i połączeń między nimi, do których przypisane są </w:t>
-      </w:r>
-      <w:r>
-        <w:lastRenderedPageBreak/>
-        <w:t xml:space="preserve">wagi. Połączenia te tworzą strukturę neuronową, z którą </w:t>
+        <w:t xml:space="preserve">Składa się z elementów przetwarzających zwanych neuronami i połączeń między nimi, do których przypisane są wagi. Połączenia te tworzą strukturę neuronową, z którą </w:t>
       </w:r>
       <w:r>
         <w:t>z</w:t>
@@ -8788,6 +8831,9 @@
       <w:r>
         <w:t>wiązane są algorytmy uczenia.</w:t>
       </w:r>
+      <w:r>
+        <w:t xml:space="preserve"> [5]</w:t>
+      </w:r>
     </w:p>
     <w:p>
       <w:pPr>
@@ -8832,15 +8878,18 @@
       <w:r>
         <w:t>zwraca 1.</w:t>
       </w:r>
+      <w:r>
+        <w:t xml:space="preserve"> [6]</w:t>
+      </w:r>
     </w:p>
     <w:p>
       <w:pPr>
         <w:jc w:val="center"/>
       </w:pPr>
       <w:r>
-        <w:pict w14:anchorId="1C38DEFD">
-          <v:shape id="_x0000_i1030" type="#_x0000_t75" style="width:199.7pt;height:113.95pt">
-            <v:imagedata r:id="rId13" o:title="n"/>
+        <w:pict w14:anchorId="17E1E292">
+          <v:shape id="_x0000_i1030" type="#_x0000_t75" style="width:366.9pt;height:180.95pt">
+            <v:imagedata r:id="rId13" o:title="n2"/>
           </v:shape>
         </w:pict>
       </w:r>
@@ -9018,10 +9067,13 @@
         <w:t>wag jest większa lub równa parametrowi progowemu. W przeciwnym wypadku zwracana jest wartość 0</w:t>
       </w:r>
       <w:r>
-        <w:t xml:space="preserve"> [12]</w:t>
-      </w:r>
-      <w:r>
-        <w:t>.</w:t>
+        <w:t>. [</w:t>
+      </w:r>
+      <w:r>
+        <w:t>7</w:t>
+      </w:r>
+      <w:r>
+        <w:t>]</w:t>
       </w:r>
     </w:p>
     <w:p>
@@ -9035,6 +9087,7 @@
         <w:rPr>
           <w:noProof/>
         </w:rPr>
+        <w:lastRenderedPageBreak/>
         <w:pict w14:anchorId="004B23E9">
           <v:shape id="Picture 1" o:spid="_x0000_i1031" type="#_x0000_t75" style="width:221pt;height:148.4pt;visibility:visible;mso-wrap-style:square">
             <v:imagedata r:id="rId14" o:title=""/>
@@ -9228,7 +9281,6 @@
         <w:ind w:firstLine="706"/>
       </w:pPr>
       <w:r>
-        <w:lastRenderedPageBreak/>
         <w:t xml:space="preserve">Sień neuronowa może składać się z jednego </w:t>
       </w:r>
       <w:r>
@@ -9238,7 +9290,10 @@
         <w:t xml:space="preserve"> i jest wtedy nazywana siecią jednowarstwową. Jednak </w:t>
       </w:r>
       <w:r>
-        <w:t xml:space="preserve">nie daje ona dużych możliwości, ponieważ na wyjściu mogą być tylko dwie wartości. Znacznie szersze </w:t>
+        <w:t>daje ona małe</w:t>
+      </w:r>
+      <w:r>
+        <w:t xml:space="preserve"> możliwości, ponieważ na wyjściu mogą być tylko dwie wartości. Znacznie szersze </w:t>
       </w:r>
       <w:r>
         <w:t xml:space="preserve">zastosowanie </w:t>
@@ -9282,7 +9337,7 @@
         <w:t xml:space="preserve"> z wieloma </w:t>
       </w:r>
       <w:r>
-        <w:t xml:space="preserve">neuronami </w:t>
+        <w:t>neuronami</w:t>
       </w:r>
       <w:r>
         <w:t>. Sieć taka posiada w</w:t>
@@ -9342,6 +9397,9 @@
       <w:r>
         <w:t>Na rysunku 3.3.3 przedstawiono model wielowarstwowej sieci neuronowej.</w:t>
       </w:r>
+      <w:r>
+        <w:t xml:space="preserve"> [8]</w:t>
+      </w:r>
     </w:p>
     <w:p>
       <w:pPr>
@@ -9352,8 +9410,8 @@
         <w:rPr>
           <w:noProof/>
         </w:rPr>
-        <w:pict w14:anchorId="14561B32">
-          <v:shape id="_x0000_i1034" type="#_x0000_t75" style="width:425.1pt;height:146.5pt;visibility:visible;mso-wrap-style:square">
+        <w:pict w14:anchorId="487BDE19">
+          <v:shape id="_x0000_i1034" type="#_x0000_t75" style="width:425.1pt;height:147.15pt;visibility:visible;mso-wrap-style:square">
             <v:imagedata r:id="rId17" o:title=""/>
           </v:shape>
         </w:pict>
@@ -9513,6 +9571,7 @@
       </w:pPr>
       <w:bookmarkStart w:id="24" w:name="_Toc77504500"/>
       <w:r>
+        <w:lastRenderedPageBreak/>
         <w:t>Rekurencyjne sieci neuronowe</w:t>
       </w:r>
       <w:bookmarkEnd w:id="24"/>
@@ -9591,7 +9650,7 @@
         <w:rPr>
           <w:szCs w:val="24"/>
         </w:rPr>
-        <w:t xml:space="preserve"> Zaletą rekurencyjnych sieci neuronowych jest to, że może się nauczyć zależności czasowych i informacji kontekstowych</w:t>
+        <w:t xml:space="preserve"> Zaletą rekurencyjnych sieci neuronowych jest to, że może się nauczyć zależności czasowych i informacji kontekstowych.</w:t>
       </w:r>
       <w:r>
         <w:rPr>
@@ -9599,12 +9658,6 @@
         </w:rPr>
         <w:t xml:space="preserve"> [3]</w:t>
       </w:r>
-      <w:r>
-        <w:rPr>
-          <w:szCs w:val="24"/>
-        </w:rPr>
-        <w:t>.</w:t>
-      </w:r>
     </w:p>
     <w:p>
       <w:pPr>
@@ -9625,7 +9678,6 @@
         <w:rPr>
           <w:lang w:val="en-GB"/>
         </w:rPr>
-        <w:lastRenderedPageBreak/>
         <w:t>Long Short – Term Memory N</w:t>
       </w:r>
       <w:r>
@@ -9965,6 +10017,7 @@
         <w:rPr>
           <w:szCs w:val="24"/>
         </w:rPr>
+        <w:lastRenderedPageBreak/>
         <w:t>stan</w:t>
       </w:r>
       <w:r>
@@ -10150,14 +10203,7 @@
         <w:rPr>
           <w:szCs w:val="24"/>
         </w:rPr>
-        <w:t xml:space="preserve">Właśnie dzięki zastosowaniu bram oraz zapewnieniu spójnego przepływu danych sieć LSTM pokonuje problem trenowania sieci RNN. Dzięki temu, że sieć jest wyposażona w pamięć, radzi sobie z sekwencjami wejściowymi, które mają </w:t>
-      </w:r>
-      <w:r>
-        <w:rPr>
-          <w:szCs w:val="24"/>
-        </w:rPr>
-        <w:lastRenderedPageBreak/>
-        <w:t>długoterminowe zależności czasowe. Ponadto, dopuszczalne jest stosowanie różnych długości wejść i wyjść, ponieważ si</w:t>
+        <w:t>Właśnie dzięki zastosowaniu bram oraz zapewnieniu spójnego przepływu danych sieć LSTM pokonuje problem trenowania sieci RNN. Dzięki temu, że sieć jest wyposażona w pamięć, radzi sobie z sekwencjami wejściowymi, które mają długoterminowe zależności czasowe. Ponadto dopuszczalne jest stosowanie różnych długości wejść i wyjść, ponieważ si</w:t>
       </w:r>
       <w:r>
         <w:rPr>
@@ -10177,7 +10223,7 @@
         <w:rPr>
           <w:szCs w:val="24"/>
         </w:rPr>
-        <w:t xml:space="preserve">Możliwości sieci LSTM są imponujące. Jest ona wykorzystywana nie tylko w problemach sekwencyjnych, ale też np. do automatycznego tłumaczenia tekstu i automatycznego generowania pisma odręcznego. Sprawdza się najlepiej przy trudnych i skomplikowanych problemach. W </w:t>
+        <w:t xml:space="preserve">Możliwości sieci LSTM są imponujące. Jest ona wykorzystywana nie tylko w problemach sekwencyjnych, ale też np. do automatycznego tłumaczenia tekstu i generowania pisma odręcznego. Sprawdza się najlepiej przy trudnych i skomplikowanych problemach. W </w:t>
       </w:r>
       <w:r>
         <w:rPr>
@@ -10189,13 +10235,7 @@
         <w:rPr>
           <w:szCs w:val="24"/>
         </w:rPr>
-        <w:t xml:space="preserve"> [3]</w:t>
-      </w:r>
-      <w:r>
-        <w:rPr>
-          <w:szCs w:val="24"/>
-        </w:rPr>
-        <w:t>.</w:t>
+        <w:t>. [3]</w:t>
       </w:r>
     </w:p>
     <w:p/>
@@ -10212,16 +10252,6 @@
     <w:p/>
     <w:p/>
     <w:p/>
-    <w:p/>
-    <w:p/>
-    <w:p/>
-    <w:p/>
-    <w:p/>
-    <w:p/>
-    <w:p/>
-    <w:p/>
-    <w:p/>
-    <w:p/>
     <w:p>
       <w:pPr>
         <w:pStyle w:val="Heading1"/>
@@ -10313,7 +10343,25 @@
         <w:rPr>
           <w:szCs w:val="24"/>
         </w:rPr>
-        <w:t>Jest bardzo szeroko stosowany, posiada dobrą dokumentację, a w sieci dostępnych jest wiele materiałów, dzięki czemu nawet początkujący programista z łatwością może go zastosować.</w:t>
+        <w:t>Jest jednym z najpopularniejszych języków programowania</w:t>
+      </w:r>
+      <w:r>
+        <w:rPr>
+          <w:szCs w:val="24"/>
+        </w:rPr>
+        <w:t>, posiada dobrą dokumentację, a w sieci dostępnych jest wiele materiałów</w:t>
+      </w:r>
+      <w:r>
+        <w:rPr>
+          <w:szCs w:val="24"/>
+        </w:rPr>
+        <w:t xml:space="preserve"> na jego temat</w:t>
+      </w:r>
+      <w:r>
+        <w:rPr>
+          <w:szCs w:val="24"/>
+        </w:rPr>
+        <w:t>, dzięki czemu nawet początkujący programista z łatwością może go zastosować.</w:t>
       </w:r>
     </w:p>
     <w:p>
@@ -10335,6 +10383,12 @@
         </w:rPr>
         <w:t>yróżnia się dynamicznym deklarowaniem typów zmiennych, czyli przypisywanie typów odbywa się dopiero w trakcie wykonywania programu. Programista nie musi sam deklarować typu zmiennej, robi to interpreter w momencie przypisywania wartości. Deklarowanie dynamiczne jest bardziej elastyczne niż statyczne, zmniejsza ilość kodu oraz ułatwia naukę programowania.</w:t>
       </w:r>
+      <w:r>
+        <w:rPr>
+          <w:szCs w:val="24"/>
+        </w:rPr>
+        <w:t xml:space="preserve"> [11]</w:t>
+      </w:r>
     </w:p>
     <w:p>
       <w:pPr>
@@ -10349,6 +10403,12 @@
         </w:rPr>
         <w:t>W większości języków programowania grupowanie wyrażeń odbywa się za pomocą nawiasów klamrowych, natomiast tutaj używane są wcięcia.</w:t>
       </w:r>
+      <w:r>
+        <w:rPr>
+          <w:szCs w:val="24"/>
+        </w:rPr>
+        <w:t xml:space="preserve"> </w:t>
+      </w:r>
     </w:p>
     <w:p>
       <w:pPr>
@@ -10429,7 +10489,19 @@
         <w:rPr>
           <w:szCs w:val="24"/>
         </w:rPr>
-        <w:t>Jedną z zalet Pythona jest elastyczność. Świetnie sprawdza się zarówno w prostych, krótkich skryptach jak i rozbudowanych systemach</w:t>
+        <w:t xml:space="preserve">Jedną z </w:t>
+      </w:r>
+      <w:r>
+        <w:rPr>
+          <w:szCs w:val="24"/>
+        </w:rPr>
+        <w:t xml:space="preserve">największych </w:t>
+      </w:r>
+      <w:r>
+        <w:rPr>
+          <w:szCs w:val="24"/>
+        </w:rPr>
+        <w:t>zalet Pythona jest elastyczność. Świetnie sprawdza się zarówno w prostych, krótkich skryptach jak i rozbudowanych systemach</w:t>
       </w:r>
       <w:r>
         <w:rPr>
@@ -10483,7 +10555,13 @@
         <w:rPr>
           <w:szCs w:val="24"/>
         </w:rPr>
-        <w:t>. W takich obszarach jak</w:t>
+        <w:t xml:space="preserve">. W </w:t>
+      </w:r>
+      <w:r>
+        <w:rPr>
+          <w:szCs w:val="24"/>
+        </w:rPr>
+        <w:t>obszarze</w:t>
       </w:r>
       <w:r>
         <w:rPr>
@@ -10495,19 +10573,67 @@
         <w:rPr>
           <w:szCs w:val="24"/>
         </w:rPr>
-        <w:t>, sztuczna inteligencja</w:t>
-      </w:r>
-      <w:r>
-        <w:rPr>
-          <w:szCs w:val="24"/>
-        </w:rPr>
-        <w:t xml:space="preserve"> i uczenie maszynowe</w:t>
-      </w:r>
-      <w:r>
-        <w:rPr>
-          <w:szCs w:val="24"/>
-        </w:rPr>
-        <w:t xml:space="preserve"> jest zdecydowanie najczęściej wybieranym językiem programowania, ponieważ posiada moduły przeznaczone specjalnie do przekształcania danych oraz biblioteki implementujące algorytmy sztucznej inteligencji, które łatwo dostosować do swoich potrzeb.</w:t>
+        <w:t>, sztuczn</w:t>
+      </w:r>
+      <w:r>
+        <w:rPr>
+          <w:szCs w:val="24"/>
+        </w:rPr>
+        <w:t>ej</w:t>
+      </w:r>
+      <w:r>
+        <w:rPr>
+          <w:szCs w:val="24"/>
+        </w:rPr>
+        <w:t xml:space="preserve"> inteligencj</w:t>
+      </w:r>
+      <w:r>
+        <w:rPr>
+          <w:szCs w:val="24"/>
+        </w:rPr>
+        <w:t>i</w:t>
+      </w:r>
+      <w:r>
+        <w:rPr>
+          <w:szCs w:val="24"/>
+        </w:rPr>
+        <w:t xml:space="preserve"> i uczeni</w:t>
+      </w:r>
+      <w:r>
+        <w:rPr>
+          <w:szCs w:val="24"/>
+        </w:rPr>
+        <w:t>u</w:t>
+      </w:r>
+      <w:r>
+        <w:rPr>
+          <w:szCs w:val="24"/>
+        </w:rPr>
+        <w:t xml:space="preserve"> maszynow</w:t>
+      </w:r>
+      <w:r>
+        <w:rPr>
+          <w:szCs w:val="24"/>
+        </w:rPr>
+        <w:t>ym</w:t>
+      </w:r>
+      <w:r>
+        <w:rPr>
+          <w:szCs w:val="24"/>
+        </w:rPr>
+        <w:t xml:space="preserve"> jest zdecydowanie najczęściej wybieranym językiem programowania, ponieważ posiada moduły przeznaczone do </w:t>
+      </w:r>
+      <w:r>
+        <w:rPr>
+          <w:szCs w:val="24"/>
+        </w:rPr>
+        <w:t>przetwarzania</w:t>
+      </w:r>
+      <w:r>
+        <w:rPr>
+          <w:szCs w:val="24"/>
+        </w:rPr>
+        <w:t xml:space="preserve"> danych oraz biblioteki implementujące algorytmy sztucznej inteligencji, które łatwo dostosować do swoich potrzeb.</w:t>
       </w:r>
     </w:p>
     <w:p>
@@ -10609,6 +10735,12 @@
           <w:szCs w:val="24"/>
         </w:rPr>
         <w:t xml:space="preserve"> </w:t>
+      </w:r>
+      <w:r>
+        <w:rPr>
+          <w:szCs w:val="24"/>
+        </w:rPr>
+        <w:t xml:space="preserve">najważniejszych </w:t>
       </w:r>
       <w:r>
         <w:rPr>
@@ -10729,7 +10861,13 @@
         <w:rPr>
           <w:szCs w:val="24"/>
         </w:rPr>
-        <w:t xml:space="preserve"> Bardzo przydaje się do przekształcania danych na potrzeby analizy.</w:t>
+        <w:t xml:space="preserve"> Bardzo przydaje się do przekształcania danych na potrzeby analiz.</w:t>
+      </w:r>
+      <w:r>
+        <w:rPr>
+          <w:szCs w:val="24"/>
+        </w:rPr>
+        <w:t>[12]</w:t>
       </w:r>
     </w:p>
     <w:p>
@@ -10778,6 +10916,12 @@
         </w:rPr>
         <w:t xml:space="preserve"> Jest wykorzystywana do obliczeń naukowych, a także do przygotowywania danych na potrzeby Data Science. Biblioteka ta jest bardzo wydajna dzięki temu, że korzysta ze skompilowanego kodu napisanego w języku C.</w:t>
       </w:r>
+      <w:r>
+        <w:rPr>
+          <w:szCs w:val="24"/>
+        </w:rPr>
+        <w:t xml:space="preserve"> [13]</w:t>
+      </w:r>
     </w:p>
     <w:p>
       <w:pPr>
@@ -10829,6 +10973,12 @@
         </w:rPr>
         <w:t xml:space="preserve"> Zapewnia narzędzia służące do przetwarzania danych, trenowania modelu i jego ewaluacji.</w:t>
       </w:r>
+      <w:r>
+        <w:rPr>
+          <w:szCs w:val="24"/>
+        </w:rPr>
+        <w:t xml:space="preserve"> [14]</w:t>
+      </w:r>
     </w:p>
     <w:p>
       <w:pPr>
@@ -10854,7 +11004,37 @@
         <w:rPr>
           <w:szCs w:val="24"/>
         </w:rPr>
-        <w:t>– biblioteka do tworzenia statycznych, animowanych i interaktywnych wizualizacji danych. Pozwala sporządzać przeróżne rodzaje wykresów. Stosując domyślne ustawienia, odbywa się to niezwykle szybko. Natomiast posiada również wiele narzędzi, które pozwalają zwizualizować dane na przeróżne sposoby, w zależności od indywidualnych preferencji.</w:t>
+        <w:t xml:space="preserve">– biblioteka do tworzenia statycznych, animowanych i interaktywnych wizualizacji danych. Pozwala sporządzać przeróżne rodzaje wykresów. Stosując domyślne ustawienia odbywa się to niezwykle szybko. </w:t>
+      </w:r>
+      <w:r>
+        <w:rPr>
+          <w:szCs w:val="24"/>
+        </w:rPr>
+        <w:t>P</w:t>
+      </w:r>
+      <w:r>
+        <w:rPr>
+          <w:szCs w:val="24"/>
+        </w:rPr>
+        <w:t xml:space="preserve">osiada również wiele narzędzi, które pozwalają zwizualizować dane </w:t>
+      </w:r>
+      <w:r>
+        <w:rPr>
+          <w:szCs w:val="24"/>
+        </w:rPr>
+        <w:t>w sposób dostosowany do</w:t>
+      </w:r>
+      <w:r>
+        <w:rPr>
+          <w:szCs w:val="24"/>
+        </w:rPr>
+        <w:t xml:space="preserve"> indywidualnych preferencji.</w:t>
+      </w:r>
+      <w:r>
+        <w:rPr>
+          <w:szCs w:val="24"/>
+        </w:rPr>
+        <w:t xml:space="preserve"> [15]</w:t>
       </w:r>
     </w:p>
     <w:p>
@@ -10893,6 +11073,12 @@
         <w:rPr>
           <w:szCs w:val="24"/>
         </w:rPr>
+        <w:t xml:space="preserve"> [16]</w:t>
+      </w:r>
+      <w:r>
+        <w:rPr>
+          <w:szCs w:val="24"/>
+        </w:rPr>
         <w:tab/>
       </w:r>
     </w:p>
@@ -10907,36 +11093,324 @@
         <w:rPr>
           <w:szCs w:val="24"/>
         </w:rPr>
-        <w:t xml:space="preserve">Mimo wielu korzyści Python nie jest językiem pozbawionym wad. Decydując się na wybór tej technologii w swoim systemie, należy wziąć pod uwagę jego ograniczenia. Po pierwsze wysokie zużycie pamięci, a także niską wydajność na urządzeniach </w:t>
+        <w:t xml:space="preserve">Mimo wielu korzyści Python nie jest językiem pozbawionym wad. Decydując się na wybór tej technologii w swoim systemie, należy wziąć pod uwagę jego ograniczenia. </w:t>
       </w:r>
       <w:r>
         <w:rPr>
           <w:szCs w:val="24"/>
         </w:rPr>
         <w:lastRenderedPageBreak/>
-        <w:t>mobilnych i przeglądarkach internetowych oraz słabo rozwinięte biblioteki obsługi baz danych. Co więcej, prostota tego języka choć z jednej strony jest wielką zaletą, z drugiej powoduje, że po kilku latach programowania tylko w tym języku ciężko jest posługiwać się innym.</w:t>
-      </w:r>
-    </w:p>
-    <w:p>
-      <w:pPr>
+        <w:t>Po pierwsze wysokie zużycie pamięci, a także niską wydajność na urządzeniach mobilnych i przeglądarkach internetowych oraz słabo rozwinięte biblioteki obsługi baz danych. Co więcej, prostota tego języka choć z jednej strony jest wielką zaletą, z drugiej powoduje, że po kilku latach programowania tylko w tym języku ciężko jest posługiwać się innym.</w:t>
+      </w:r>
+    </w:p>
+    <w:p>
+      <w:pPr>
+        <w:rPr>
+          <w:szCs w:val="24"/>
+        </w:rPr>
+      </w:pPr>
+    </w:p>
+    <w:p>
+      <w:pPr>
+        <w:pStyle w:val="Heading2"/>
+      </w:pPr>
+      <w:bookmarkStart w:id="28" w:name="_Toc77504504"/>
+      <w:r>
+        <w:t>Java</w:t>
+      </w:r>
+      <w:bookmarkEnd w:id="28"/>
+    </w:p>
+    <w:p/>
+    <w:p>
+      <w:pPr>
+        <w:ind w:firstLine="567"/>
+        <w:rPr>
+          <w:szCs w:val="24"/>
+        </w:rPr>
+      </w:pPr>
+      <w:r>
+        <w:rPr>
+          <w:szCs w:val="24"/>
+        </w:rPr>
+        <w:t xml:space="preserve">Java </w:t>
+      </w:r>
+      <w:r>
+        <w:rPr>
+          <w:szCs w:val="24"/>
+        </w:rPr>
+        <w:t xml:space="preserve">jest </w:t>
+      </w:r>
+      <w:r>
+        <w:rPr>
+          <w:szCs w:val="24"/>
+        </w:rPr>
+        <w:t xml:space="preserve">zorientowanym obiektowo językiem programowania. </w:t>
+      </w:r>
+      <w:r>
+        <w:rPr>
+          <w:szCs w:val="24"/>
+        </w:rPr>
+        <w:t>To</w:t>
+      </w:r>
+      <w:r>
+        <w:rPr>
+          <w:szCs w:val="24"/>
+        </w:rPr>
+        <w:t xml:space="preserve"> </w:t>
+      </w:r>
+      <w:r>
+        <w:rPr>
+          <w:szCs w:val="24"/>
+        </w:rPr>
+        <w:t>również</w:t>
+      </w:r>
+      <w:r>
+        <w:rPr>
+          <w:szCs w:val="24"/>
+        </w:rPr>
+        <w:t xml:space="preserve"> </w:t>
+      </w:r>
+      <w:r>
+        <w:rPr>
+          <w:szCs w:val="24"/>
+        </w:rPr>
+        <w:t>platform</w:t>
+      </w:r>
+      <w:r>
+        <w:rPr>
+          <w:szCs w:val="24"/>
+        </w:rPr>
+        <w:t>a</w:t>
+      </w:r>
+      <w:r>
+        <w:rPr>
+          <w:szCs w:val="24"/>
+        </w:rPr>
+        <w:t xml:space="preserve"> komputerow</w:t>
+      </w:r>
+      <w:r>
+        <w:rPr>
+          <w:szCs w:val="24"/>
+        </w:rPr>
+        <w:t>a</w:t>
+      </w:r>
+      <w:r>
+        <w:rPr>
+          <w:szCs w:val="24"/>
+        </w:rPr>
+        <w:t xml:space="preserve"> </w:t>
+      </w:r>
+      <w:r>
+        <w:rPr>
+          <w:szCs w:val="24"/>
+        </w:rPr>
+        <w:t>używan</w:t>
+      </w:r>
+      <w:r>
+        <w:rPr>
+          <w:szCs w:val="24"/>
+        </w:rPr>
+        <w:t>a</w:t>
+      </w:r>
+      <w:r>
+        <w:rPr>
+          <w:szCs w:val="24"/>
+        </w:rPr>
+        <w:t xml:space="preserve"> do rozwijania aplikacji. </w:t>
+      </w:r>
+      <w:r>
+        <w:rPr>
+          <w:szCs w:val="24"/>
+        </w:rPr>
+        <w:t>Java j</w:t>
+      </w:r>
+      <w:r>
+        <w:rPr>
+          <w:szCs w:val="24"/>
+        </w:rPr>
+        <w:t>est jednym z najszybszych, najbezpieczniejszych i najbardziej niezawodnych języków programowania, stąd zyskała ogromną popularność.</w:t>
+      </w:r>
+      <w:r>
+        <w:rPr>
+          <w:szCs w:val="24"/>
+        </w:rPr>
+        <w:t xml:space="preserve"> </w:t>
+      </w:r>
+      <w:r>
+        <w:rPr>
+          <w:szCs w:val="24"/>
+        </w:rPr>
+        <w:t>Język ten jest ciągle rozwijany. Tworzone są nowe wersje, dodające nowe funkcjonalności.</w:t>
+      </w:r>
+      <w:r>
+        <w:rPr>
+          <w:szCs w:val="24"/>
+        </w:rPr>
+        <w:t xml:space="preserve"> [17]</w:t>
+      </w:r>
+    </w:p>
+    <w:p>
+      <w:pPr>
+        <w:ind w:firstLine="567"/>
+        <w:rPr>
+          <w:szCs w:val="24"/>
+        </w:rPr>
+      </w:pPr>
+      <w:r>
+        <w:rPr>
+          <w:szCs w:val="24"/>
+        </w:rPr>
+        <w:t xml:space="preserve">Java </w:t>
+      </w:r>
+      <w:r>
+        <w:rPr>
+          <w:szCs w:val="24"/>
+        </w:rPr>
+        <w:t>został</w:t>
+      </w:r>
+      <w:r>
+        <w:rPr>
+          <w:szCs w:val="24"/>
+        </w:rPr>
+        <w:t>a</w:t>
+      </w:r>
+      <w:r>
+        <w:rPr>
+          <w:szCs w:val="24"/>
+        </w:rPr>
+        <w:t xml:space="preserve"> zaprojektowan</w:t>
+      </w:r>
+      <w:r>
+        <w:rPr>
+          <w:szCs w:val="24"/>
+        </w:rPr>
+        <w:t>a</w:t>
+      </w:r>
+      <w:r>
+        <w:rPr>
+          <w:szCs w:val="24"/>
+        </w:rPr>
+        <w:t xml:space="preserve"> tak, aby był</w:t>
+      </w:r>
+      <w:r>
+        <w:rPr>
+          <w:szCs w:val="24"/>
+        </w:rPr>
+        <w:t>a</w:t>
+      </w:r>
+      <w:r>
+        <w:rPr>
+          <w:szCs w:val="24"/>
+        </w:rPr>
+        <w:t xml:space="preserve"> łatw</w:t>
+      </w:r>
+      <w:r>
+        <w:rPr>
+          <w:szCs w:val="24"/>
+        </w:rPr>
+        <w:t>a</w:t>
+      </w:r>
+      <w:r>
+        <w:rPr>
+          <w:szCs w:val="24"/>
+        </w:rPr>
+        <w:t xml:space="preserve"> w użyciu – pisaniu, kompilowaniu i debugowaniu kodu. Ponieważ jest </w:t>
+      </w:r>
+      <w:r>
+        <w:rPr>
+          <w:szCs w:val="24"/>
+        </w:rPr>
+        <w:t xml:space="preserve">językiem </w:t>
+      </w:r>
+      <w:r>
+        <w:rPr>
+          <w:szCs w:val="24"/>
+        </w:rPr>
+        <w:t>obiektowy</w:t>
+      </w:r>
+      <w:r>
+        <w:rPr>
+          <w:szCs w:val="24"/>
+        </w:rPr>
+        <w:t>m</w:t>
+      </w:r>
+      <w:r>
+        <w:rPr>
+          <w:szCs w:val="24"/>
+        </w:rPr>
+        <w:t xml:space="preserve">, pozwala tworzyć modułowe programy, a </w:t>
+      </w:r>
+      <w:r>
+        <w:rPr>
+          <w:szCs w:val="24"/>
+        </w:rPr>
+        <w:t>projektowanie</w:t>
+      </w:r>
+      <w:r>
+        <w:rPr>
+          <w:szCs w:val="24"/>
+        </w:rPr>
+        <w:t xml:space="preserve"> klas powoduje, że ten sam kod może zostać wykorzystany wielokrotnie, co upraszcza jego strukturę i ułatwia utrzymanie.</w:t>
+      </w:r>
+      <w:r>
+        <w:rPr>
+          <w:szCs w:val="24"/>
+        </w:rPr>
+        <w:t xml:space="preserve"> </w:t>
+      </w:r>
+    </w:p>
+    <w:p>
+      <w:pPr>
+        <w:ind w:firstLine="567"/>
+        <w:rPr>
+          <w:szCs w:val="24"/>
+        </w:rPr>
+      </w:pPr>
+      <w:r>
+        <w:rPr>
+          <w:szCs w:val="24"/>
+        </w:rPr>
+        <w:t>Java j</w:t>
+      </w:r>
+      <w:r>
+        <w:rPr>
+          <w:szCs w:val="24"/>
+        </w:rPr>
+        <w:t xml:space="preserve">est niezależna od platformy, w której zostaje uruchomiona, a to za sprawą wirtualnej maszyny JVM (ang. </w:t>
+      </w:r>
+      <w:r>
         <w:rPr>
           <w:i/>
           <w:iCs/>
           <w:szCs w:val="24"/>
         </w:rPr>
-      </w:pPr>
-    </w:p>
-    <w:p>
-      <w:pPr>
-        <w:pStyle w:val="Heading2"/>
-      </w:pPr>
-      <w:bookmarkStart w:id="28" w:name="_Toc77504504"/>
-      <w:r>
-        <w:t>Java</w:t>
-      </w:r>
-      <w:bookmarkEnd w:id="28"/>
-    </w:p>
-    <w:p/>
+        <w:t>Java Virtual Machine</w:t>
+      </w:r>
+      <w:r>
+        <w:rPr>
+          <w:szCs w:val="24"/>
+        </w:rPr>
+        <w:t>), która kompiluje kod do postaci bajtowej, a nie maszynowej.</w:t>
+      </w:r>
+      <w:r>
+        <w:rPr>
+          <w:szCs w:val="24"/>
+        </w:rPr>
+        <w:t xml:space="preserve"> [1</w:t>
+      </w:r>
+      <w:r>
+        <w:rPr>
+          <w:szCs w:val="24"/>
+        </w:rPr>
+        <w:t>8</w:t>
+      </w:r>
+      <w:r>
+        <w:rPr>
+          <w:szCs w:val="24"/>
+        </w:rPr>
+        <w:t>]</w:t>
+      </w:r>
+    </w:p>
     <w:p>
       <w:pPr>
         <w:ind w:firstLine="567"/>
@@ -10948,49 +11422,7 @@
         <w:rPr>
           <w:szCs w:val="24"/>
         </w:rPr>
-        <w:t xml:space="preserve">Java </w:t>
-      </w:r>
-      <w:r>
-        <w:rPr>
-          <w:szCs w:val="24"/>
-        </w:rPr>
-        <w:t xml:space="preserve">jest </w:t>
-      </w:r>
-      <w:r>
-        <w:rPr>
-          <w:szCs w:val="24"/>
-        </w:rPr>
-        <w:t xml:space="preserve">zorientowanym obiektowo językiem programowania. </w:t>
-      </w:r>
-      <w:r>
-        <w:rPr>
-          <w:szCs w:val="24"/>
-        </w:rPr>
-        <w:t>To</w:t>
-      </w:r>
-      <w:r>
-        <w:rPr>
-          <w:szCs w:val="24"/>
-        </w:rPr>
-        <w:t xml:space="preserve"> </w:t>
-      </w:r>
-      <w:r>
-        <w:rPr>
-          <w:szCs w:val="24"/>
-        </w:rPr>
-        <w:t>również</w:t>
-      </w:r>
-      <w:r>
-        <w:rPr>
-          <w:szCs w:val="24"/>
-        </w:rPr>
-        <w:t xml:space="preserve"> </w:t>
-      </w:r>
-      <w:r>
-        <w:rPr>
-          <w:szCs w:val="24"/>
-        </w:rPr>
-        <w:t>platform</w:t>
+        <w:t>Niezwykle przydatną cechą Javy jest mechanizm automatycznego zarządzani</w:t>
       </w:r>
       <w:r>
         <w:rPr>
@@ -11002,185 +11434,7 @@
         <w:rPr>
           <w:szCs w:val="24"/>
         </w:rPr>
-        <w:t xml:space="preserve"> komputerow</w:t>
-      </w:r>
-      <w:r>
-        <w:rPr>
-          <w:szCs w:val="24"/>
-        </w:rPr>
-        <w:t>a</w:t>
-      </w:r>
-      <w:r>
-        <w:rPr>
-          <w:szCs w:val="24"/>
-        </w:rPr>
-        <w:t xml:space="preserve"> </w:t>
-      </w:r>
-      <w:r>
-        <w:rPr>
-          <w:szCs w:val="24"/>
-        </w:rPr>
-        <w:t>używan</w:t>
-      </w:r>
-      <w:r>
-        <w:rPr>
-          <w:szCs w:val="24"/>
-        </w:rPr>
-        <w:t>a</w:t>
-      </w:r>
-      <w:r>
-        <w:rPr>
-          <w:szCs w:val="24"/>
-        </w:rPr>
-        <w:t xml:space="preserve"> do rozwijania aplikacji. </w:t>
-      </w:r>
-      <w:r>
-        <w:rPr>
-          <w:szCs w:val="24"/>
-        </w:rPr>
-        <w:t>Java j</w:t>
-      </w:r>
-      <w:r>
-        <w:rPr>
-          <w:szCs w:val="24"/>
-        </w:rPr>
-        <w:t>est jednym z najszybszych, najbezpieczniejszych i najbardziej niezawodnych języków programowania, stąd zyskała ogromną popularność.</w:t>
-      </w:r>
-      <w:r>
-        <w:rPr>
-          <w:szCs w:val="24"/>
-        </w:rPr>
-        <w:t xml:space="preserve"> </w:t>
-      </w:r>
-      <w:r>
-        <w:rPr>
-          <w:szCs w:val="24"/>
-        </w:rPr>
-        <w:t>Język ten jest ciągle rozwijany. Tworzone są nowe wersje, dodające nowe funkcjonalności.</w:t>
-      </w:r>
-    </w:p>
-    <w:p>
-      <w:pPr>
-        <w:ind w:firstLine="567"/>
-        <w:rPr>
-          <w:szCs w:val="24"/>
-        </w:rPr>
-      </w:pPr>
-      <w:r>
-        <w:rPr>
-          <w:szCs w:val="24"/>
-        </w:rPr>
-        <w:t xml:space="preserve">Java </w:t>
-      </w:r>
-      <w:r>
-        <w:rPr>
-          <w:szCs w:val="24"/>
-        </w:rPr>
-        <w:t>został</w:t>
-      </w:r>
-      <w:r>
-        <w:rPr>
-          <w:szCs w:val="24"/>
-        </w:rPr>
-        <w:t>a</w:t>
-      </w:r>
-      <w:r>
-        <w:rPr>
-          <w:szCs w:val="24"/>
-        </w:rPr>
-        <w:t xml:space="preserve"> zaprojektowan</w:t>
-      </w:r>
-      <w:r>
-        <w:rPr>
-          <w:szCs w:val="24"/>
-        </w:rPr>
-        <w:t>a</w:t>
-      </w:r>
-      <w:r>
-        <w:rPr>
-          <w:szCs w:val="24"/>
-        </w:rPr>
-        <w:t xml:space="preserve"> tak, aby był</w:t>
-      </w:r>
-      <w:r>
-        <w:rPr>
-          <w:szCs w:val="24"/>
-        </w:rPr>
-        <w:t>a</w:t>
-      </w:r>
-      <w:r>
-        <w:rPr>
-          <w:szCs w:val="24"/>
-        </w:rPr>
-        <w:t xml:space="preserve"> łatw</w:t>
-      </w:r>
-      <w:r>
-        <w:rPr>
-          <w:szCs w:val="24"/>
-        </w:rPr>
-        <w:t>a</w:t>
-      </w:r>
-      <w:r>
-        <w:rPr>
-          <w:szCs w:val="24"/>
-        </w:rPr>
-        <w:t xml:space="preserve"> w użyciu – pisaniu, kompilowaniu i debugowaniu kodu. Ponieważ jest </w:t>
-      </w:r>
-      <w:r>
-        <w:rPr>
-          <w:szCs w:val="24"/>
-        </w:rPr>
-        <w:t xml:space="preserve">językiem </w:t>
-      </w:r>
-      <w:r>
-        <w:rPr>
-          <w:szCs w:val="24"/>
-        </w:rPr>
-        <w:t>obiektowy</w:t>
-      </w:r>
-      <w:r>
-        <w:rPr>
-          <w:szCs w:val="24"/>
-        </w:rPr>
-        <w:t>m</w:t>
-      </w:r>
-      <w:r>
-        <w:rPr>
-          <w:szCs w:val="24"/>
-        </w:rPr>
-        <w:t xml:space="preserve">, pozwala tworzyć modułowe programy, a </w:t>
-      </w:r>
-      <w:r>
-        <w:rPr>
-          <w:szCs w:val="24"/>
-        </w:rPr>
-        <w:t>projektowanie</w:t>
-      </w:r>
-      <w:r>
-        <w:rPr>
-          <w:szCs w:val="24"/>
-        </w:rPr>
-        <w:t xml:space="preserve"> klas powoduje, że ten sam kod może zostać wykorzystany wielokrotnie, co upraszcza jego strukturę i ułatwia utrzymanie.</w:t>
-      </w:r>
-    </w:p>
-    <w:p>
-      <w:pPr>
-        <w:ind w:firstLine="567"/>
-        <w:rPr>
-          <w:szCs w:val="24"/>
-        </w:rPr>
-      </w:pPr>
-      <w:r>
-        <w:rPr>
-          <w:szCs w:val="24"/>
-        </w:rPr>
-        <w:t>Java j</w:t>
-      </w:r>
-      <w:r>
-        <w:rPr>
-          <w:szCs w:val="24"/>
-        </w:rPr>
-        <w:t xml:space="preserve">est niezależna od platformy, w której zostaje uruchomiona, a to za sprawą wirtualnej maszyny JVM (ang. </w:t>
+        <w:t xml:space="preserve"> pamięcią. Do tego celu został stworzony </w:t>
       </w:r>
       <w:r>
         <w:rPr>
@@ -11188,13 +11442,25 @@
           <w:iCs/>
           <w:szCs w:val="24"/>
         </w:rPr>
-        <w:t>Java Virtual Machine</w:t>
-      </w:r>
-      <w:r>
-        <w:rPr>
-          <w:szCs w:val="24"/>
-        </w:rPr>
-        <w:t>), która kompiluje kod do postaci bajtowej, a nie maszynowej.</w:t>
+        <w:t>garbage collector</w:t>
+      </w:r>
+      <w:r>
+        <w:rPr>
+          <w:szCs w:val="24"/>
+        </w:rPr>
+        <w:t>, który dynamicznie prz</w:t>
+      </w:r>
+      <w:r>
+        <w:rPr>
+          <w:szCs w:val="24"/>
+        </w:rPr>
+        <w:t>y</w:t>
+      </w:r>
+      <w:r>
+        <w:rPr>
+          <w:szCs w:val="24"/>
+        </w:rPr>
+        <w:t>dziela i zwalnia pamięć.</w:t>
       </w:r>
     </w:p>
     <w:p>
@@ -11208,46 +11474,96 @@
         <w:rPr>
           <w:szCs w:val="24"/>
         </w:rPr>
-        <w:t>Niezwykle przydatną cechą Javy jest mechanizm automatycznego zarządzani</w:t>
-      </w:r>
-      <w:r>
-        <w:rPr>
-          <w:szCs w:val="24"/>
-        </w:rPr>
-        <w:t>a</w:t>
-      </w:r>
-      <w:r>
-        <w:rPr>
-          <w:szCs w:val="24"/>
-        </w:rPr>
-        <w:t xml:space="preserve"> pamięcią. Do tego celu został stworzony </w:t>
-      </w:r>
-      <w:r>
+        <w:t>Java z</w:t>
+      </w:r>
+      <w:r>
+        <w:rPr>
+          <w:szCs w:val="24"/>
+        </w:rPr>
+        <w:t>najduje szerokie zastosowanie w rozwijaniu aplikacji desktopowych, webowych i mobilnych. Jest używana również do analizy Big Data</w:t>
+      </w:r>
+      <w:r>
+        <w:rPr>
+          <w:szCs w:val="24"/>
+        </w:rPr>
+        <w:t>, obliczeń naukowych, programowania urządzeń czy technologii serwerowych.</w:t>
+      </w:r>
+    </w:p>
+    <w:p>
+      <w:pPr>
+        <w:ind w:firstLine="567"/>
+        <w:rPr>
+          <w:szCs w:val="24"/>
+        </w:rPr>
+      </w:pPr>
+      <w:r>
+        <w:rPr>
+          <w:szCs w:val="24"/>
+        </w:rPr>
+        <w:t>Mimo wielu zalet nie jest to język idealny. Jego największą wadą jest wysokie zużycie pamięci, więc decydując się na programowanie w tym języku, należy mieć to na uwadze.</w:t>
+      </w:r>
+      <w:r>
+        <w:rPr>
+          <w:szCs w:val="24"/>
+        </w:rPr>
+        <w:t xml:space="preserve"> [1</w:t>
+      </w:r>
+      <w:r>
+        <w:rPr>
+          <w:szCs w:val="24"/>
+        </w:rPr>
+        <w:t>9</w:t>
+      </w:r>
+      <w:r>
+        <w:rPr>
+          <w:szCs w:val="24"/>
+        </w:rPr>
+        <w:t>]</w:t>
+      </w:r>
+    </w:p>
+    <w:p>
+      <w:pPr>
+        <w:ind w:firstLine="567"/>
+        <w:rPr>
+          <w:szCs w:val="24"/>
+        </w:rPr>
+      </w:pPr>
+    </w:p>
+    <w:p>
+      <w:pPr>
+        <w:ind w:firstLine="567"/>
+        <w:rPr>
+          <w:szCs w:val="24"/>
+        </w:rPr>
+      </w:pPr>
+    </w:p>
+    <w:p>
+      <w:pPr>
+        <w:ind w:firstLine="567"/>
+        <w:rPr>
+          <w:szCs w:val="24"/>
+        </w:rPr>
+      </w:pPr>
+    </w:p>
+    <w:p>
+      <w:pPr>
+        <w:pStyle w:val="Heading2"/>
+      </w:pPr>
+      <w:bookmarkStart w:id="29" w:name="_Toc77504505"/>
+      <w:r>
+        <w:lastRenderedPageBreak/>
+        <w:t>Spring Framework</w:t>
+      </w:r>
+      <w:bookmarkEnd w:id="29"/>
+    </w:p>
+    <w:p>
+      <w:pPr>
         <w:rPr>
           <w:i/>
           <w:iCs/>
           <w:szCs w:val="24"/>
         </w:rPr>
-        <w:t>garbage collector</w:t>
-      </w:r>
-      <w:r>
-        <w:rPr>
-          <w:szCs w:val="24"/>
-        </w:rPr>
-        <w:t>, który dynamicznie prz</w:t>
-      </w:r>
-      <w:r>
-        <w:rPr>
-          <w:szCs w:val="24"/>
-        </w:rPr>
-        <w:t>y</w:t>
-      </w:r>
-      <w:r>
-        <w:rPr>
-          <w:szCs w:val="24"/>
-        </w:rPr>
-        <w:t>dziela i zwalnia pamięć.</w:t>
-      </w:r>
+      </w:pPr>
     </w:p>
     <w:p>
       <w:pPr>
@@ -11260,19 +11576,31 @@
         <w:rPr>
           <w:szCs w:val="24"/>
         </w:rPr>
-        <w:t>Java z</w:t>
-      </w:r>
-      <w:r>
-        <w:rPr>
-          <w:szCs w:val="24"/>
-        </w:rPr>
-        <w:t>najduje szerokie zastosowanie w rozwijaniu aplikacji desktopowych, webowych i mobilnych. Jest używana również do analizy Big Data</w:t>
-      </w:r>
-      <w:r>
-        <w:rPr>
-          <w:szCs w:val="24"/>
-        </w:rPr>
-        <w:t>, obliczeń naukowych, programowania urządzeń czy technologii serwerowych.</w:t>
+        <w:t xml:space="preserve">Spring Framework jest szkieletem </w:t>
+      </w:r>
+      <w:r>
+        <w:rPr>
+          <w:szCs w:val="24"/>
+        </w:rPr>
+        <w:t>projektowania aplikacji dla platformy Java EE. Zapewnia kompleksowy model programowania i konfiguracji.</w:t>
+      </w:r>
+      <w:r>
+        <w:rPr>
+          <w:szCs w:val="24"/>
+        </w:rPr>
+        <w:t xml:space="preserve"> Jest bogaty w gotowe elementy wykorzystywane do tworzenia aplikacji, dzięki czemu programiści nie muszą implementować całego programu od podstaw, za to mogą skupić się na logice biznesowej.</w:t>
+      </w:r>
+      <w:r>
+        <w:rPr>
+          <w:szCs w:val="24"/>
+        </w:rPr>
+        <w:t xml:space="preserve"> </w:t>
+      </w:r>
+      <w:r>
+        <w:rPr>
+          <w:szCs w:val="24"/>
+        </w:rPr>
+        <w:t>[20]</w:t>
       </w:r>
     </w:p>
     <w:p>
@@ -11286,110 +11614,17 @@
         <w:rPr>
           <w:szCs w:val="24"/>
         </w:rPr>
-        <w:t>Mimo wielu zalet nie jest to język idealny. Jego największą wadą jest wysokie zużycie pamięci, więc decydując się na programowanie w tym języku, należy mieć to na uwadze.</w:t>
-      </w:r>
-    </w:p>
-    <w:p>
-      <w:pPr>
-        <w:ind w:firstLine="567"/>
-        <w:rPr>
-          <w:szCs w:val="24"/>
-        </w:rPr>
-      </w:pPr>
-    </w:p>
-    <w:p>
-      <w:pPr>
-        <w:ind w:firstLine="567"/>
-        <w:rPr>
-          <w:szCs w:val="24"/>
-        </w:rPr>
-      </w:pPr>
-    </w:p>
-    <w:p>
-      <w:pPr>
-        <w:ind w:firstLine="567"/>
-        <w:rPr>
-          <w:szCs w:val="24"/>
-        </w:rPr>
-      </w:pPr>
-    </w:p>
-    <w:p>
-      <w:pPr>
-        <w:pStyle w:val="Heading2"/>
-      </w:pPr>
-      <w:bookmarkStart w:id="29" w:name="_Toc77504505"/>
-      <w:r>
-        <w:lastRenderedPageBreak/>
-        <w:t>Spring Framework</w:t>
-      </w:r>
-      <w:bookmarkEnd w:id="29"/>
-    </w:p>
-    <w:p>
-      <w:pPr>
-        <w:rPr>
-          <w:i/>
-          <w:iCs/>
-          <w:szCs w:val="24"/>
-        </w:rPr>
-      </w:pPr>
-    </w:p>
-    <w:p>
-      <w:pPr>
-        <w:ind w:firstLine="567"/>
-        <w:rPr>
-          <w:szCs w:val="24"/>
-        </w:rPr>
-      </w:pPr>
-      <w:r>
-        <w:rPr>
-          <w:szCs w:val="24"/>
-        </w:rPr>
-        <w:t xml:space="preserve">Spring Framework jest szkieletem </w:t>
-      </w:r>
-      <w:r>
-        <w:rPr>
-          <w:szCs w:val="24"/>
-        </w:rPr>
-        <w:t>projektowania aplikacji dla platformy Java EE. Zapewnia kompleksowy model programowania i konfiguracji.</w:t>
-      </w:r>
-      <w:r>
-        <w:rPr>
-          <w:szCs w:val="24"/>
-        </w:rPr>
-        <w:t xml:space="preserve"> Jest bogaty w gotowe elementy wykorzystywane do tworzenia aplikacji, dzięki czemu programiści nie muszą implementować całego programu od podstaw, za to mogą skupić się na logice biznesowej.</w:t>
-      </w:r>
-      <w:r>
-        <w:rPr>
-          <w:szCs w:val="24"/>
-        </w:rPr>
-        <w:t xml:space="preserve"> </w:t>
-      </w:r>
-    </w:p>
-    <w:p>
-      <w:pPr>
-        <w:ind w:firstLine="567"/>
-        <w:rPr>
-          <w:szCs w:val="24"/>
-        </w:rPr>
-      </w:pPr>
-      <w:r>
-        <w:rPr>
-          <w:szCs w:val="24"/>
-          <w:lang w:val="en-GB"/>
-        </w:rPr>
         <w:t xml:space="preserve">Spring Framework </w:t>
       </w:r>
       <w:r>
         <w:rPr>
           <w:szCs w:val="24"/>
-          <w:lang w:val="en-GB"/>
         </w:rPr>
         <w:t xml:space="preserve">stosuje paradygmat AOP </w:t>
       </w:r>
       <w:r>
         <w:rPr>
           <w:szCs w:val="24"/>
-          <w:lang w:val="en-GB"/>
         </w:rPr>
         <w:t xml:space="preserve">(ang. </w:t>
       </w:r>
@@ -11522,7 +11757,7 @@
         <w:rPr>
           <w:szCs w:val="24"/>
         </w:rPr>
-        <w:t xml:space="preserve">mechanizm odwracania zależności, </w:t>
+        <w:t>budowa modułowa,</w:t>
       </w:r>
     </w:p>
     <w:p>
@@ -11533,13 +11768,38 @@
         </w:numPr>
         <w:rPr>
           <w:szCs w:val="24"/>
-        </w:rPr>
-      </w:pPr>
-      <w:r>
-        <w:rPr>
-          <w:szCs w:val="24"/>
-        </w:rPr>
-        <w:t>budowa modułowa,</w:t>
+          <w:lang w:val="en-GB"/>
+        </w:rPr>
+      </w:pPr>
+      <w:r>
+        <w:rPr>
+          <w:szCs w:val="24"/>
+          <w:lang w:val="en-GB"/>
+        </w:rPr>
+        <w:t>model MVC (</w:t>
+      </w:r>
+      <w:r>
+        <w:rPr>
+          <w:i/>
+          <w:iCs/>
+          <w:szCs w:val="24"/>
+          <w:lang w:val="en-GB"/>
+        </w:rPr>
+        <w:t>model – view – controller</w:t>
+      </w:r>
+      <w:r>
+        <w:rPr>
+          <w:szCs w:val="24"/>
+          <w:lang w:val="en-GB"/>
+        </w:rPr>
+        <w:t>)</w:t>
+      </w:r>
+      <w:r>
+        <w:rPr>
+          <w:szCs w:val="24"/>
+          <w:lang w:val="en-GB"/>
+        </w:rPr>
+        <w:t>,</w:t>
       </w:r>
     </w:p>
     <w:p>
@@ -11550,38 +11810,13 @@
         </w:numPr>
         <w:rPr>
           <w:szCs w:val="24"/>
-          <w:lang w:val="en-GB"/>
-        </w:rPr>
-      </w:pPr>
-      <w:r>
-        <w:rPr>
-          <w:szCs w:val="24"/>
-          <w:lang w:val="en-GB"/>
-        </w:rPr>
-        <w:t>model MVC (</w:t>
-      </w:r>
-      <w:r>
-        <w:rPr>
-          <w:i/>
-          <w:iCs/>
-          <w:szCs w:val="24"/>
-          <w:lang w:val="en-GB"/>
-        </w:rPr>
-        <w:t>model – view – controller</w:t>
-      </w:r>
-      <w:r>
-        <w:rPr>
-          <w:szCs w:val="24"/>
-          <w:lang w:val="en-GB"/>
-        </w:rPr>
-        <w:t>)</w:t>
-      </w:r>
-      <w:r>
-        <w:rPr>
-          <w:szCs w:val="24"/>
-          <w:lang w:val="en-GB"/>
-        </w:rPr>
-        <w:t>,</w:t>
+        </w:rPr>
+      </w:pPr>
+      <w:r>
+        <w:rPr>
+          <w:szCs w:val="24"/>
+        </w:rPr>
+        <w:t xml:space="preserve">mechanizm odwracania zależności, </w:t>
       </w:r>
     </w:p>
     <w:p>
@@ -11646,24 +11881,33 @@
         <w:rPr>
           <w:szCs w:val="24"/>
         </w:rPr>
-        <w:t>niskie zużycie pamięci i zasobów procesora,</w:t>
-      </w:r>
-    </w:p>
-    <w:p>
-      <w:pPr>
-        <w:numPr>
-          <w:ilvl w:val="0"/>
-          <w:numId w:val="14"/>
-        </w:numPr>
-        <w:rPr>
-          <w:szCs w:val="24"/>
-        </w:rPr>
-      </w:pPr>
-      <w:r>
-        <w:rPr>
-          <w:szCs w:val="24"/>
-        </w:rPr>
         <w:t>spójny interfejs zarządzania transakcjami, który można wyskalować zarówno na potrzeby lokalnych jak i globalnych transakcji.</w:t>
+      </w:r>
+      <w:r>
+        <w:rPr>
+          <w:szCs w:val="24"/>
+        </w:rPr>
+        <w:t xml:space="preserve"> [21]</w:t>
+      </w:r>
+    </w:p>
+    <w:p>
+      <w:pPr>
+        <w:ind w:firstLine="567"/>
+        <w:rPr>
+          <w:szCs w:val="24"/>
+        </w:rPr>
+      </w:pPr>
+      <w:r>
+        <w:rPr>
+          <w:szCs w:val="24"/>
+        </w:rPr>
+        <w:t>Dużą zaletą tej technologii jest niskie zużycie pamięci oraz zasobów procesora, dzięki czemu aplikacje projektowane z wykorzystaniem Spring Framework są bardzo wydajne i znalazły szerokie zastosowanie w biznesie.</w:t>
+      </w:r>
+      <w:r>
+        <w:rPr>
+          <w:szCs w:val="24"/>
+        </w:rPr>
+        <w:t xml:space="preserve"> [22]</w:t>
       </w:r>
     </w:p>
     <w:p>
@@ -11731,14 +11975,38 @@
         <w:rPr>
           <w:szCs w:val="24"/>
         </w:rPr>
-        <w:t xml:space="preserve"> Służy do projektowania struktury dokumentów dzięki zastosowaniu znaczników, które określają styl </w:t>
+        <w:t xml:space="preserve"> Służy do projektowania </w:t>
       </w:r>
       <w:r>
         <w:rPr>
           <w:szCs w:val="24"/>
         </w:rPr>
         <w:lastRenderedPageBreak/>
-        <w:t>dokumentu, niosą informacje, w jaki sposób mają być wyświetlane takie elementy jak tekst, pliki multimedialne czy hiperłącza.</w:t>
+        <w:t>struktury dokumentów dzięki zastosowaniu znaczników, które określają styl dokumentu</w:t>
+      </w:r>
+      <w:r>
+        <w:rPr>
+          <w:szCs w:val="24"/>
+        </w:rPr>
+        <w:t>. N</w:t>
+      </w:r>
+      <w:r>
+        <w:rPr>
+          <w:szCs w:val="24"/>
+        </w:rPr>
+        <w:t>iosą</w:t>
+      </w:r>
+      <w:r>
+        <w:rPr>
+          <w:szCs w:val="24"/>
+        </w:rPr>
+        <w:t xml:space="preserve"> one</w:t>
+      </w:r>
+      <w:r>
+        <w:rPr>
+          <w:szCs w:val="24"/>
+        </w:rPr>
+        <w:t xml:space="preserve"> informacje, w jaki sposób mają być wyświetlane takie elementy jak tekst, pliki multimedialne czy hiperłącza.</w:t>
       </w:r>
     </w:p>
     <w:p>
@@ -11769,21 +12037,19 @@
         <w:rPr>
           <w:szCs w:val="24"/>
         </w:rPr>
-        <w:t xml:space="preserve">znacznik otwierający (ang. </w:t>
-      </w:r>
-      <w:r>
-        <w:rPr>
-          <w:i/>
-          <w:iCs/>
-          <w:szCs w:val="24"/>
-        </w:rPr>
-        <w:t>opening tag</w:t>
-      </w:r>
-      <w:r>
-        <w:rPr>
-          <w:szCs w:val="24"/>
-        </w:rPr>
-        <w:t>) – określa początek elementu,</w:t>
+        <w:t>znacznik otwierający</w:t>
+      </w:r>
+      <w:r>
+        <w:rPr>
+          <w:szCs w:val="24"/>
+        </w:rPr>
+        <w:t xml:space="preserve"> </w:t>
+      </w:r>
+      <w:r>
+        <w:rPr>
+          <w:szCs w:val="24"/>
+        </w:rPr>
+        <w:t>– określa początek elementu,</w:t>
       </w:r>
     </w:p>
     <w:p>
@@ -11800,21 +12066,19 @@
         <w:rPr>
           <w:szCs w:val="24"/>
         </w:rPr>
-        <w:t xml:space="preserve">zawartość (ang. </w:t>
-      </w:r>
-      <w:r>
-        <w:rPr>
-          <w:i/>
-          <w:iCs/>
-          <w:szCs w:val="24"/>
-        </w:rPr>
-        <w:t>content</w:t>
-      </w:r>
-      <w:r>
-        <w:rPr>
-          <w:szCs w:val="24"/>
-        </w:rPr>
-        <w:t>) – dane wyjściowe widoczne dla użytkowników,</w:t>
+        <w:t>zawartość</w:t>
+      </w:r>
+      <w:r>
+        <w:rPr>
+          <w:szCs w:val="24"/>
+        </w:rPr>
+        <w:t xml:space="preserve"> </w:t>
+      </w:r>
+      <w:r>
+        <w:rPr>
+          <w:szCs w:val="24"/>
+        </w:rPr>
+        <w:t>– dane wyjściowe widoczne dla użytkowników,</w:t>
       </w:r>
     </w:p>
     <w:p>
@@ -11831,21 +12095,19 @@
         <w:rPr>
           <w:szCs w:val="24"/>
         </w:rPr>
-        <w:t xml:space="preserve">znacznik zamykający (ang. </w:t>
-      </w:r>
-      <w:r>
-        <w:rPr>
-          <w:i/>
-          <w:iCs/>
-          <w:szCs w:val="24"/>
-        </w:rPr>
-        <w:t>closing tag</w:t>
-      </w:r>
-      <w:r>
-        <w:rPr>
-          <w:szCs w:val="24"/>
-        </w:rPr>
-        <w:t>) – określa koniec elementu.</w:t>
+        <w:t>znacznik zamykający</w:t>
+      </w:r>
+      <w:r>
+        <w:rPr>
+          <w:szCs w:val="24"/>
+        </w:rPr>
+        <w:t xml:space="preserve"> </w:t>
+      </w:r>
+      <w:r>
+        <w:rPr>
+          <w:szCs w:val="24"/>
+        </w:rPr>
+        <w:t>– określa koniec elementu.</w:t>
       </w:r>
     </w:p>
     <w:p>
@@ -11861,6 +12123,12 @@
         </w:rPr>
         <w:t>HTML jest całkowicie darmowy i wspierany przez wszystkie przeglądarki. Ma prostą składnię, więc może być stosowany nawet przez początkujących programistów. Można go łatwo zintegrować z językami programowania takimi jak Java, PHP, Node.js. Jego wadą jest to, że nie umożliwia tworzenia dynamicznej funkcjonalności. Z tego też powodu nie jest uznawany za język programowania.</w:t>
       </w:r>
+      <w:r>
+        <w:rPr>
+          <w:szCs w:val="24"/>
+        </w:rPr>
+        <w:t xml:space="preserve"> [23]</w:t>
+      </w:r>
     </w:p>
     <w:p>
       <w:pPr>
@@ -11944,6 +12212,12 @@
         </w:rPr>
         <w:t>estetycznych i funkcjonalnych elementów np. przyciski, tabele, formularze. Wykorzystanie gotowych elementów znacząco skraca projektowanie stron internetowych. Natomiast wadą stosowania tej biblioteki jest to, że zazwyczaj wiąże się to z dołączeniem kodu, który nie jest używany, co utrudnia i wydłuża proces optymalizacji.</w:t>
       </w:r>
+      <w:r>
+        <w:rPr>
+          <w:szCs w:val="24"/>
+        </w:rPr>
+        <w:t xml:space="preserve"> [24]</w:t>
+      </w:r>
     </w:p>
     <w:p>
       <w:pPr>
@@ -11993,20 +12267,44 @@
         <w:rPr>
           <w:szCs w:val="24"/>
         </w:rPr>
-        <w:t xml:space="preserve"> Działa w środowiskach internetowych i samodzielnych. Zapewnia integrację dla Spring Framework. W pełni zastępuje JavaServer Pages (JSP). Jest oparty na modułowych zestawach cech zwanych </w:t>
+        <w:t xml:space="preserve"> Działa w środowiskach internetowych i samodzielnych. Zapewnia integrację dla Spring Framework. W pełni zastępuje </w:t>
       </w:r>
       <w:r>
         <w:rPr>
           <w:szCs w:val="24"/>
         </w:rPr>
         <w:lastRenderedPageBreak/>
-        <w:t xml:space="preserve">dialektami. Są one stosowane poprzez wprowadzenie tagów </w:t>
-      </w:r>
-      <w:r>
-        <w:rPr>
-          <w:szCs w:val="24"/>
-        </w:rPr>
-        <w:t>i atrybutów szablonu. Dostepny jest dialekt standardowy oraz dialekt przeznaczony dla Spring Framework. Jest także możliwość tworzenia własnych dialektów. Thymeleaf posiada konfigurowalną i bardzo wydajną pamięć podręczną analizowanych szablonów, która ogranicza ilość danych wejściowych i wyjściowych do minimum.</w:t>
+        <w:t xml:space="preserve">JavaServer Pages (JSP). Jest oparty na modułowych zestawach cech zwanych dialektami. Są one stosowane poprzez wprowadzenie tagów </w:t>
+      </w:r>
+      <w:r>
+        <w:rPr>
+          <w:szCs w:val="24"/>
+        </w:rPr>
+        <w:t>i atrybutów szablonu. Dostepny jest dialekt standardowy oraz dialekt przeznaczony dla Spring Framework.</w:t>
+      </w:r>
+      <w:r>
+        <w:rPr>
+          <w:szCs w:val="24"/>
+        </w:rPr>
+        <w:t xml:space="preserve">[25] </w:t>
+      </w:r>
+      <w:r>
+        <w:rPr>
+          <w:szCs w:val="24"/>
+        </w:rPr>
+        <w:t>Możliwe jest także tworzenie</w:t>
+      </w:r>
+      <w:r>
+        <w:rPr>
+          <w:szCs w:val="24"/>
+        </w:rPr>
+        <w:t xml:space="preserve"> własnych dialektów. Thymeleaf posiada konfigurowalną i bardzo wydajną pamięć podręczną analizowanych szablonów, która ogranicza ilość danych wejściowych i wyjściowych do minimum.</w:t>
+      </w:r>
+      <w:r>
+        <w:rPr>
+          <w:szCs w:val="24"/>
+        </w:rPr>
+        <w:t xml:space="preserve"> [26]</w:t>
       </w:r>
     </w:p>
     <w:p>
@@ -12051,7 +12349,19 @@
         <w:rPr>
           <w:szCs w:val="24"/>
         </w:rPr>
-        <w:t>. Składają się one z wierszy, które zawierają rekordy, natomiast kolumny zawierają atrybuty danych. Tabele można łączyć ze sobą poprzez relacje jeden do jednego, jeden do wielu lub wiele do wielu. Model relacyjny zapewnia spójność danych oraz uporządkowaną strukturę.</w:t>
+        <w:t>.</w:t>
+      </w:r>
+      <w:r>
+        <w:rPr>
+          <w:szCs w:val="24"/>
+        </w:rPr>
+        <w:t xml:space="preserve"> [27]</w:t>
+      </w:r>
+      <w:r>
+        <w:rPr>
+          <w:szCs w:val="24"/>
+        </w:rPr>
+        <w:t xml:space="preserve"> Składają się one z wierszy, które zawierają rekordy, natomiast kolumny zawierają atrybuty danych. Tabele można łączyć ze sobą poprzez relacje jeden do jednego, jeden do wielu lub wiele do wielu. Model relacyjny zapewnia spójność danych oraz uporządkowaną strukturę.</w:t>
       </w:r>
     </w:p>
     <w:p>
@@ -12067,6 +12377,12 @@
         </w:rPr>
         <w:t>Podstawę systemu SQL Server stanowi silnik bazodanowy, który jest odpowiedzialny za przechowywanie, przetwarzanie i bezpieczeństwo danych.</w:t>
       </w:r>
+      <w:r>
+        <w:rPr>
+          <w:szCs w:val="24"/>
+        </w:rPr>
+        <w:t xml:space="preserve"> [28] </w:t>
+      </w:r>
     </w:p>
     <w:p>
       <w:pPr>
@@ -12091,7 +12407,7 @@
         <w:rPr>
           <w:szCs w:val="24"/>
         </w:rPr>
-        <w:t>modyfikowanie baz danych</w:t>
+        <w:t>modyfikowanie baz</w:t>
       </w:r>
       <w:r>
         <w:rPr>
@@ -12102,33 +12418,12 @@
     </w:p>
     <w:p>
       <w:pPr>
-        <w:ind w:firstLine="567"/>
-        <w:rPr>
-          <w:szCs w:val="24"/>
-        </w:rPr>
-      </w:pPr>
-      <w:r>
-        <w:rPr>
-          <w:szCs w:val="24"/>
-        </w:rPr>
-        <w:t>W celu zarządzania systemem SQL Server zostało stworzone środowisko SQL Server Management Studio. Zapewnia ono dostęp do wszystkich komponentów systemu SQL Server, umożliwia konfigurowanie go, zarządzanie i administrację.</w:t>
-      </w:r>
-      <w:r>
-        <w:rPr>
-          <w:szCs w:val="24"/>
-        </w:rPr>
-        <w:t xml:space="preserve"> Posiada różnorodne narzędzia graficzne przeznaczone do pracy z danymi np. przeznaczone do importu i eksportu plików. Na rysunku 4.6.1 przedstawiono interfejs graficzny środowiska Microsoft SQL Server 18.</w:t>
-      </w:r>
-    </w:p>
-    <w:p>
-      <w:pPr>
         <w:keepNext/>
       </w:pPr>
       <w:r>
         <w:rPr>
           <w:noProof/>
         </w:rPr>
-        <w:lastRenderedPageBreak/>
         <w:pict w14:anchorId="2B5079BC">
           <v:shape id="_x0000_i1035" type="#_x0000_t75" style="width:425.1pt;height:234.8pt;visibility:visible;mso-wrap-style:square">
             <v:imagedata r:id="rId18" o:title=""/>
@@ -12283,6 +12578,39 @@
     </w:p>
     <w:p>
       <w:pPr>
+        <w:ind w:firstLine="567"/>
+        <w:rPr>
+          <w:szCs w:val="24"/>
+        </w:rPr>
+      </w:pPr>
+      <w:r>
+        <w:rPr>
+          <w:szCs w:val="24"/>
+        </w:rPr>
+        <w:lastRenderedPageBreak/>
+        <w:t xml:space="preserve">W celu zarządzania systemem SQL Server zostało stworzone środowisko SQL Server Management Studio. Zapewnia ono dostęp do wszystkich komponentów systemu SQL Server, umożliwia konfigurowanie go, zarządzanie i administrację. Posiada różnorodne narzędzia graficzne przeznaczone do pracy z danymi np. </w:t>
+      </w:r>
+      <w:r>
+        <w:rPr>
+          <w:szCs w:val="24"/>
+        </w:rPr>
+        <w:t>służące</w:t>
+      </w:r>
+      <w:r>
+        <w:rPr>
+          <w:szCs w:val="24"/>
+        </w:rPr>
+        <w:t xml:space="preserve"> do importu i eksportu plików. Na rysunku 4.6.1 przedstawiono interfejs graficzny środowiska Microsoft SQL Server 18.</w:t>
+      </w:r>
+      <w:r>
+        <w:rPr>
+          <w:szCs w:val="24"/>
+        </w:rPr>
+        <w:t xml:space="preserve"> [29]</w:t>
+      </w:r>
+    </w:p>
+    <w:p>
+      <w:pPr>
         <w:ind w:left="360"/>
         <w:rPr>
           <w:szCs w:val="24"/>
@@ -12350,7 +12678,43 @@
         <w:rPr>
           <w:szCs w:val="24"/>
         </w:rPr>
-        <w:t xml:space="preserve">Pierwszy z nich zapewnia wsparcie dla Pythona, drugi dla Javy. Mimo że są przeznaczone dla dwóch różnych języków programowania są do siebie bardzo podobne. </w:t>
+        <w:t xml:space="preserve">Pierwszy z nich zapewnia wsparcie dla Pythona, drugi dla Javy. Mimo że są przeznaczone dla dwóch </w:t>
+      </w:r>
+      <w:r>
+        <w:rPr>
+          <w:szCs w:val="24"/>
+        </w:rPr>
+        <w:t xml:space="preserve">znacznie </w:t>
+      </w:r>
+      <w:r>
+        <w:rPr>
+          <w:szCs w:val="24"/>
+        </w:rPr>
+        <w:t>różn</w:t>
+      </w:r>
+      <w:r>
+        <w:rPr>
+          <w:szCs w:val="24"/>
+        </w:rPr>
+        <w:t>iących</w:t>
+      </w:r>
+      <w:r>
+        <w:rPr>
+          <w:szCs w:val="24"/>
+        </w:rPr>
+        <w:t xml:space="preserve"> </w:t>
+      </w:r>
+      <w:r>
+        <w:rPr>
+          <w:szCs w:val="24"/>
+        </w:rPr>
+        <w:t xml:space="preserve">się </w:t>
+      </w:r>
+      <w:r>
+        <w:rPr>
+          <w:szCs w:val="24"/>
+        </w:rPr>
+        <w:t xml:space="preserve">języków programowania są do siebie bardzo podobne. </w:t>
       </w:r>
       <w:r>
         <w:rPr>
@@ -12393,6 +12757,12 @@
           <w:szCs w:val="24"/>
         </w:rPr>
         <w:t xml:space="preserve">pozwalają uruchomiać napisane programy. </w:t>
+      </w:r>
+      <w:r>
+        <w:rPr>
+          <w:szCs w:val="24"/>
+        </w:rPr>
+        <w:t>[30]</w:t>
       </w:r>
     </w:p>
     <w:p>
@@ -12582,6 +12952,26 @@
         <w:rPr>
           <w:szCs w:val="24"/>
         </w:rPr>
+        <w:t>Pomimo tego, że PyCharm jest przeznaczony do pracy z Pythonem, a InteliJ do Javy, możliwa jest także edycja takich plików jak HTML, CSS, JavaScript czy CoffeeScript. Oba środowiska pozwalają pracować z kilkoma systemami baz danych.</w:t>
+      </w:r>
+      <w:r>
+        <w:rPr>
+          <w:szCs w:val="24"/>
+        </w:rPr>
+        <w:t>[31]</w:t>
+      </w:r>
+    </w:p>
+    <w:p>
+      <w:pPr>
+        <w:ind w:firstLine="708"/>
+        <w:rPr>
+          <w:szCs w:val="24"/>
+        </w:rPr>
+      </w:pPr>
+      <w:r>
+        <w:rPr>
+          <w:szCs w:val="24"/>
+        </w:rPr>
         <w:t>Interfejs graficzny obu środowisk jest niemalże identyczny, bardzo czytelny i przejrzysty</w:t>
       </w:r>
       <w:r>
@@ -12614,6 +13004,14 @@
         </w:rPr>
         <w:t>.1).</w:t>
       </w:r>
+    </w:p>
+    <w:p>
+      <w:pPr>
+        <w:ind w:firstLine="708"/>
+        <w:rPr>
+          <w:szCs w:val="24"/>
+        </w:rPr>
+      </w:pPr>
     </w:p>
     <w:p>
       <w:pPr>
@@ -12782,6 +13180,24 @@
     </w:p>
     <w:p>
       <w:pPr>
+        <w:rPr>
+          <w:lang w:val="x-none"/>
+        </w:rPr>
+      </w:pPr>
+    </w:p>
+    <w:p>
+      <w:pPr>
+        <w:pStyle w:val="Heading2"/>
+      </w:pPr>
+      <w:bookmarkStart w:id="38" w:name="_Toc77504511"/>
+      <w:r>
+        <w:t>Git</w:t>
+      </w:r>
+      <w:bookmarkEnd w:id="38"/>
+    </w:p>
+    <w:p/>
+    <w:p>
+      <w:pPr>
         <w:ind w:firstLine="708"/>
         <w:rPr>
           <w:szCs w:val="24"/>
@@ -12791,27 +13207,81 @@
         <w:rPr>
           <w:szCs w:val="24"/>
         </w:rPr>
-        <w:t>Pomimo tego, że PyCharm jest przeznaczony do pracy z Pythonem, a InteliJ do Javy, możliwa jest także edycja takich plików jak HTML, CSS, JavaScript czy CoffeeScript. Oba środowiska pozwalają pracować z kilkoma systemami baz danych.</w:t>
-      </w:r>
-    </w:p>
-    <w:p>
-      <w:pPr>
-        <w:rPr>
-          <w:lang w:val="x-none"/>
-        </w:rPr>
-      </w:pPr>
-    </w:p>
-    <w:p>
-      <w:pPr>
-        <w:pStyle w:val="Heading2"/>
-      </w:pPr>
-      <w:bookmarkStart w:id="38" w:name="_Toc77504511"/>
-      <w:r>
-        <w:t>Git</w:t>
-      </w:r>
-      <w:bookmarkEnd w:id="38"/>
-    </w:p>
-    <w:p/>
+        <w:t>Git to darmowy</w:t>
+      </w:r>
+      <w:r>
+        <w:rPr>
+          <w:szCs w:val="24"/>
+        </w:rPr>
+        <w:t>, rozproszony</w:t>
+      </w:r>
+      <w:r>
+        <w:rPr>
+          <w:szCs w:val="24"/>
+        </w:rPr>
+        <w:t xml:space="preserve"> system kontroli wersji przeznaczony do zarządzania projektami, przede wszystkim zespołowymi, ale w pracy indywidualnej również </w:t>
+      </w:r>
+      <w:r>
+        <w:rPr>
+          <w:szCs w:val="24"/>
+        </w:rPr>
+        <w:t xml:space="preserve">bardzo dobrze się </w:t>
+      </w:r>
+      <w:r>
+        <w:rPr>
+          <w:szCs w:val="24"/>
+        </w:rPr>
+        <w:t>sprawdz</w:t>
+      </w:r>
+      <w:r>
+        <w:rPr>
+          <w:szCs w:val="24"/>
+        </w:rPr>
+        <w:t>a</w:t>
+      </w:r>
+      <w:r>
+        <w:rPr>
+          <w:szCs w:val="24"/>
+        </w:rPr>
+        <w:t>.</w:t>
+      </w:r>
+      <w:r>
+        <w:rPr>
+          <w:szCs w:val="24"/>
+        </w:rPr>
+        <w:t xml:space="preserve"> Umożliwia przechowywanie kodu źródłowego w serwisie internetowym GitHub</w:t>
+      </w:r>
+      <w:r>
+        <w:rPr>
+          <w:szCs w:val="24"/>
+        </w:rPr>
+        <w:t xml:space="preserve"> (rys. 4.</w:t>
+      </w:r>
+      <w:r>
+        <w:rPr>
+          <w:szCs w:val="24"/>
+        </w:rPr>
+        <w:t>8</w:t>
+      </w:r>
+      <w:r>
+        <w:rPr>
+          <w:szCs w:val="24"/>
+        </w:rPr>
+        <w:t>.1)</w:t>
+      </w:r>
+      <w:r>
+        <w:rPr>
+          <w:szCs w:val="24"/>
+        </w:rPr>
+        <w:t>, co chroni przed utratą swojej pracy. Dzięki temu serwisowi można także w łatwy sposób udostępnić swój projekt innym</w:t>
+      </w:r>
+      <w:r>
+        <w:rPr>
+          <w:szCs w:val="24"/>
+        </w:rPr>
+        <w:t>, a także pracować nad jednym projektem na kilku różnych urządzeniach.</w:t>
+      </w:r>
+    </w:p>
     <w:p>
       <w:pPr>
         <w:ind w:firstLine="708"/>
@@ -12823,79 +13293,31 @@
         <w:rPr>
           <w:szCs w:val="24"/>
         </w:rPr>
-        <w:t>Git to darmowy</w:t>
-      </w:r>
-      <w:r>
-        <w:rPr>
-          <w:szCs w:val="24"/>
-        </w:rPr>
-        <w:t>, rozproszony</w:t>
-      </w:r>
-      <w:r>
-        <w:rPr>
-          <w:szCs w:val="24"/>
-        </w:rPr>
-        <w:t xml:space="preserve"> system kontroli wersji przeznaczony do zarządzania projektami, przede wszystkim zespołowymi, ale w pracy indywidualnej również </w:t>
-      </w:r>
-      <w:r>
-        <w:rPr>
-          <w:szCs w:val="24"/>
-        </w:rPr>
-        <w:t xml:space="preserve">bardzo dobrze się </w:t>
-      </w:r>
-      <w:r>
-        <w:rPr>
-          <w:szCs w:val="24"/>
-        </w:rPr>
-        <w:t>sprawdz</w:t>
-      </w:r>
-      <w:r>
-        <w:rPr>
-          <w:szCs w:val="24"/>
-        </w:rPr>
-        <w:t>a</w:t>
-      </w:r>
-      <w:r>
-        <w:rPr>
-          <w:szCs w:val="24"/>
-        </w:rPr>
-        <w:t>.</w:t>
-      </w:r>
-      <w:r>
-        <w:rPr>
-          <w:szCs w:val="24"/>
-        </w:rPr>
-        <w:t xml:space="preserve"> Umożliwia przechowywanie kodu źródłowego w serwisie internetowym GitHub</w:t>
-      </w:r>
-      <w:r>
-        <w:rPr>
-          <w:szCs w:val="24"/>
-        </w:rPr>
-        <w:t xml:space="preserve"> (rys. 4.</w:t>
-      </w:r>
-      <w:r>
-        <w:rPr>
-          <w:szCs w:val="24"/>
-        </w:rPr>
-        <w:t>8</w:t>
-      </w:r>
-      <w:r>
-        <w:rPr>
-          <w:szCs w:val="24"/>
-        </w:rPr>
-        <w:t>.1)</w:t>
-      </w:r>
-      <w:r>
-        <w:rPr>
-          <w:szCs w:val="24"/>
-        </w:rPr>
-        <w:t>, co chroni przed utratą swojej pracy. Dzięki temu serwisowi można także w łatwy sposób udostępnić swój projekt innym</w:t>
-      </w:r>
-      <w:r>
-        <w:rPr>
-          <w:szCs w:val="24"/>
-        </w:rPr>
-        <w:t>, a także pracować nad jednym projektem na kilku różnych urządzeniach.</w:t>
+        <w:t>Git pozwala dzielić swoją pracę na części i zatwierdzać każdą istotną zmianę.</w:t>
+      </w:r>
+      <w:r>
+        <w:rPr>
+          <w:szCs w:val="24"/>
+        </w:rPr>
+        <w:t xml:space="preserve"> </w:t>
+      </w:r>
+      <w:r>
+        <w:rPr>
+          <w:szCs w:val="24"/>
+        </w:rPr>
+        <w:t xml:space="preserve">Możliwy jest także szybki powrót do wcześniejszych wersji projektu. W serwisie GitHub widoczna jest cała historia zmian. Na rysunku </w:t>
+      </w:r>
+      <w:r>
+        <w:rPr>
+          <w:szCs w:val="24"/>
+        </w:rPr>
+        <w:t xml:space="preserve">4.8.2 </w:t>
+      </w:r>
+      <w:r>
+        <w:rPr>
+          <w:szCs w:val="24"/>
+        </w:rPr>
+        <w:t>przedstawiono funkcję przeglądania zmian w kodzie źródłowym systemu.</w:t>
       </w:r>
     </w:p>
     <w:p>
@@ -12909,31 +13331,13 @@
         <w:rPr>
           <w:szCs w:val="24"/>
         </w:rPr>
-        <w:t>Git pozwala dzielić swoją pracę na części i zatwierdzać każdą istotną zmianę.</w:t>
-      </w:r>
-      <w:r>
-        <w:rPr>
-          <w:szCs w:val="24"/>
-        </w:rPr>
-        <w:t xml:space="preserve"> </w:t>
-      </w:r>
-      <w:r>
-        <w:rPr>
-          <w:szCs w:val="24"/>
-        </w:rPr>
-        <w:t xml:space="preserve">Możliwy jest także szybki powrót do wcześniejszych wersji projektu. W serwisie GitHub widoczna jest cała historia zmian. Na rysunku </w:t>
-      </w:r>
-      <w:r>
-        <w:rPr>
-          <w:szCs w:val="24"/>
-        </w:rPr>
-        <w:t xml:space="preserve">4.8.2 </w:t>
-      </w:r>
-      <w:r>
-        <w:rPr>
-          <w:szCs w:val="24"/>
-        </w:rPr>
-        <w:t>przedstawiono funkcję przeglądania zmian w kodzie źródłowym systemu.</w:t>
+        <w:t>System Git umożliwia wyodrębnianie tzw. gałęzi. Dzięki temu można np. stworzyć gałąź developerską służącą do pracy nad zmianami oraz produkcyjną, do której trafiają ostateczne zmiany.</w:t>
+      </w:r>
+      <w:r>
+        <w:rPr>
+          <w:szCs w:val="24"/>
+        </w:rPr>
+        <w:t xml:space="preserve"> [32]</w:t>
       </w:r>
     </w:p>
     <w:p>
@@ -12947,7 +13351,7 @@
         </w:rPr>
         <w:lastRenderedPageBreak/>
         <w:pict w14:anchorId="0FBAA7A8">
-          <v:shape id="_x0000_i1037" type="#_x0000_t75" style="width:423.85pt;height:300.5pt;visibility:visible;mso-wrap-style:square">
+          <v:shape id="_x0000_i1037" type="#_x0000_t75" style="width:420.75pt;height:298pt;visibility:visible;mso-wrap-style:square">
             <v:imagedata r:id="rId20" o:title=""/>
           </v:shape>
         </w:pict>
@@ -13122,7 +13526,7 @@
           <w:noProof/>
         </w:rPr>
         <w:pict w14:anchorId="07E62AD5">
-          <v:shape id="_x0000_i1038" type="#_x0000_t75" style="width:423.25pt;height:336.2pt;visibility:visible;mso-wrap-style:square">
+          <v:shape id="_x0000_i1038" type="#_x0000_t75" style="width:425.75pt;height:338.1pt;visibility:visible;mso-wrap-style:square">
             <v:imagedata r:id="rId21" o:title=""/>
           </v:shape>
         </w:pict>
@@ -13277,7 +13681,7 @@
     </w:p>
     <w:p>
       <w:pPr>
-        <w:ind w:firstLine="708"/>
+        <w:ind w:firstLine="706"/>
         <w:rPr>
           <w:szCs w:val="24"/>
         </w:rPr>
@@ -13287,20 +13691,6 @@
           <w:szCs w:val="24"/>
         </w:rPr>
         <w:lastRenderedPageBreak/>
-        <w:t>System Git umożliwia wyodrębnianie tzw. gałęzi. Dzięki temu można np. stworzyć gałąź developerską służącą do pracy nad zmianami oraz produkcyjną, do której trafiają ostateczne zmiany.</w:t>
-      </w:r>
-    </w:p>
-    <w:p>
-      <w:pPr>
-        <w:ind w:firstLine="706"/>
-        <w:rPr>
-          <w:szCs w:val="24"/>
-        </w:rPr>
-      </w:pPr>
-      <w:r>
-        <w:rPr>
-          <w:szCs w:val="24"/>
-        </w:rPr>
         <w:t>Git działa bardzo szybko, a to dlatego, że zużywa mało zasobów systemu. Jest łatwy w obsłudze. Został wyposażony w konsolę – Git Bash (rys. 4.8.2), która poprzez wpisywanie komend, umożliwia pracę nad projektem.</w:t>
       </w:r>
     </w:p>
@@ -13464,6 +13854,27 @@
       </w:r>
       <w:bookmarkEnd w:id="42"/>
       <w:bookmarkEnd w:id="43"/>
+    </w:p>
+    <w:p>
+      <w:pPr>
+        <w:rPr>
+          <w:lang w:val="x-none"/>
+        </w:rPr>
+      </w:pPr>
+    </w:p>
+    <w:p>
+      <w:pPr>
+        <w:rPr>
+          <w:lang w:val="x-none"/>
+        </w:rPr>
+      </w:pPr>
+    </w:p>
+    <w:p>
+      <w:pPr>
+        <w:rPr>
+          <w:lang w:val="x-none"/>
+        </w:rPr>
+      </w:pPr>
     </w:p>
     <w:p>
       <w:pPr>
@@ -48465,32 +48876,116 @@
       </w:r>
     </w:p>
     <w:p>
-      <w:pPr>
-        <w:ind w:left="360" w:hanging="360"/>
+      <w:r>
+        <w:t>[6]</w:t>
+      </w:r>
+      <w:r>
+        <w:t xml:space="preserve"> </w:t>
+      </w:r>
+      <w:hyperlink r:id="rId49" w:history="1">
+        <w:r>
+          <w:rPr>
+            <w:rStyle w:val="Hyperlink"/>
+          </w:rPr>
+          <w:t>https://towardsdatascience.com/mcculloch-pitts-model-5fdf65ac5dd1 24 lipca 2018</w:t>
+        </w:r>
+      </w:hyperlink>
+      <w:r>
+        <w:t>, ostatni dostęp 14 czerwca 2021</w:t>
+      </w:r>
+    </w:p>
+    <w:p>
+      <w:pPr>
         <w:jc w:val="left"/>
-        <w:rPr>
-          <w:szCs w:val="24"/>
-        </w:rPr>
-      </w:pPr>
-      <w:r>
-        <w:t>[</w:t>
-      </w:r>
-      <w:r>
-        <w:t>6</w:t>
-      </w:r>
-      <w:r>
-        <w:t xml:space="preserve">] </w:t>
-      </w:r>
-      <w:hyperlink r:id="rId49" w:history="1">
+      </w:pPr>
+      <w:r>
+        <w:t>[7]</w:t>
+      </w:r>
+      <w:r>
+        <w:t xml:space="preserve"> </w:t>
+      </w:r>
+      <w:hyperlink r:id="rId50" w:history="1">
         <w:r>
           <w:rPr>
             <w:rStyle w:val="Hyperlink"/>
           </w:rPr>
-          <w:t>https://www.edureka.co/blog/interview-questions/python-interview-questions/</w:t>
+          <w:t>https://towardsdatascience.com/perceptron-the-artificial-neuron-4d8c70d5cc8d 12 sierpnia 2018</w:t>
         </w:r>
       </w:hyperlink>
       <w:r>
-        <w:t xml:space="preserve">  21 stycznia 2021</w:t>
+        <w:t>, ostatni dostęp 14 czerwca 2021</w:t>
+      </w:r>
+    </w:p>
+    <w:p>
+      <w:pPr>
+        <w:jc w:val="left"/>
+      </w:pPr>
+      <w:r>
+        <w:t>[8]</w:t>
+      </w:r>
+      <w:r>
+        <w:rPr>
+          <w:color w:val="FF0000"/>
+        </w:rPr>
+        <w:t xml:space="preserve"> </w:t>
+      </w:r>
+      <w:hyperlink r:id="rId51" w:history="1">
+        <w:r>
+          <w:rPr>
+            <w:rStyle w:val="Hyperlink"/>
+          </w:rPr>
+          <w:t>https://medium.com/analytics-steps/understanding-the-perceptron-model-in-a-neural-network-2b3737ed70a2 27 stycznia 2020</w:t>
+        </w:r>
+      </w:hyperlink>
+      <w:r>
+        <w:t>, ostatni dostęp 14 czerwca 2021</w:t>
+      </w:r>
+    </w:p>
+    <w:p>
+      <w:r>
+        <w:t xml:space="preserve">[9] </w:t>
+      </w:r>
+      <w:hyperlink r:id="rId52" w:history="1">
+        <w:r>
+          <w:rPr>
+            <w:rStyle w:val="Hyperlink"/>
+          </w:rPr>
+          <w:t>https://www.investopedia.com/terms/a/artificial-neural-networks-ann.asp</w:t>
+        </w:r>
+        <w:r>
+          <w:t xml:space="preserve"> 28 sierpnia 2020</w:t>
+        </w:r>
+      </w:hyperlink>
+      <w:r>
+        <w:t>, ostatni dostęp 12 czerwca 2021</w:t>
+      </w:r>
+    </w:p>
+    <w:p>
+      <w:pPr>
+        <w:jc w:val="left"/>
+      </w:pPr>
+      <w:r>
+        <w:t>[1</w:t>
+      </w:r>
+      <w:r>
+        <w:t>0</w:t>
+      </w:r>
+      <w:r>
+        <w:t>]</w:t>
+      </w:r>
+      <w:r>
+        <w:t xml:space="preserve"> </w:t>
+      </w:r>
+      <w:hyperlink r:id="rId53" w:history="1">
+        <w:r>
+          <w:rPr>
+            <w:rStyle w:val="Hyperlink"/>
+          </w:rPr>
+          <w:t>https://www.researchgate.net/figure/Multilayer-perceptron-neural-network-model_fig1_314176848 marzec 2017</w:t>
+        </w:r>
+      </w:hyperlink>
+      <w:r>
+        <w:t>, ostatni dostęp 14 czerwca 2021</w:t>
       </w:r>
     </w:p>
     <w:p>
@@ -48510,7 +49005,7 @@
         <w:rPr>
           <w:szCs w:val="24"/>
         </w:rPr>
-        <w:t>7</w:t>
+        <w:t>11</w:t>
       </w:r>
       <w:r>
         <w:rPr>
@@ -48521,7 +49016,7 @@
       <w:r>
         <w:t xml:space="preserve"> </w:t>
       </w:r>
-      <w:hyperlink r:id="rId50" w:history="1">
+      <w:hyperlink r:id="rId54" w:history="1">
         <w:r>
           <w:rPr>
             <w:rStyle w:val="Hyperlink"/>
@@ -48534,531 +49029,440 @@
       </w:r>
     </w:p>
     <w:p>
-      <w:pPr>
-        <w:tabs>
-          <w:tab w:val="left" w:pos="540"/>
-        </w:tabs>
-        <w:ind w:left="426" w:hanging="426"/>
+      <w:r>
+        <w:t>[12]</w:t>
+      </w:r>
+      <w:r>
+        <w:t xml:space="preserve"> </w:t>
+      </w:r>
+      <w:hyperlink r:id="rId55" w:history="1">
+        <w:r>
+          <w:rPr>
+            <w:rStyle w:val="Hyperlink"/>
+          </w:rPr>
+          <w:t>https://pandas.pydata.org/about/</w:t>
+        </w:r>
+      </w:hyperlink>
+      <w:r>
+        <w:t xml:space="preserve"> ostatni dostęp 15 czerwca 2021</w:t>
+      </w:r>
+    </w:p>
+    <w:p>
+      <w:pPr>
+        <w:jc w:val="left"/>
+      </w:pPr>
+      <w:r>
+        <w:t>[13]</w:t>
+      </w:r>
+      <w:r>
+        <w:t xml:space="preserve"> </w:t>
+      </w:r>
+      <w:hyperlink r:id="rId56" w:history="1">
+        <w:r>
+          <w:rPr>
+            <w:rStyle w:val="Hyperlink"/>
+          </w:rPr>
+          <w:t>https://numpy.org/doc/stable/user/whatisnumpy.html</w:t>
+        </w:r>
+      </w:hyperlink>
+      <w:r>
+        <w:t xml:space="preserve"> ostatni dostęp 19 czerwca 2021</w:t>
+      </w:r>
+    </w:p>
+    <w:p>
+      <w:r>
+        <w:t>[14]</w:t>
+      </w:r>
+      <w:r>
+        <w:t xml:space="preserve"> </w:t>
+      </w:r>
+      <w:hyperlink r:id="rId57" w:history="1">
+        <w:r>
+          <w:rPr>
+            <w:rStyle w:val="Hyperlink"/>
+          </w:rPr>
+          <w:t>https://scikit-learn.org/stable/getting_started.html</w:t>
+        </w:r>
+      </w:hyperlink>
+      <w:r>
+        <w:t xml:space="preserve"> ostatni dostęp 19 czerwca 2021</w:t>
+      </w:r>
+    </w:p>
+    <w:p>
+      <w:r>
+        <w:t>[15]</w:t>
+      </w:r>
+      <w:r>
+        <w:t xml:space="preserve"> </w:t>
+      </w:r>
+      <w:hyperlink r:id="rId58" w:history="1">
+        <w:r>
+          <w:rPr>
+            <w:rStyle w:val="Hyperlink"/>
+          </w:rPr>
+          <w:t>https://matplotlib.org/</w:t>
+        </w:r>
+      </w:hyperlink>
+      <w:r>
+        <w:t xml:space="preserve"> ostatni dostęp 24 lipca 2021</w:t>
+      </w:r>
+    </w:p>
+    <w:p>
+      <w:r>
+        <w:t>[16]</w:t>
+      </w:r>
+      <w:r>
+        <w:t xml:space="preserve"> </w:t>
+      </w:r>
+      <w:hyperlink r:id="rId59" w:history="1">
+        <w:r>
+          <w:rPr>
+            <w:rStyle w:val="Hyperlink"/>
+          </w:rPr>
+          <w:t>https://keras.io/</w:t>
+        </w:r>
+      </w:hyperlink>
+      <w:r>
+        <w:t xml:space="preserve"> ostatni dostęp 24 lipca 2021</w:t>
+      </w:r>
+    </w:p>
+    <w:p>
+      <w:r>
+        <w:t xml:space="preserve">[17] </w:t>
+      </w:r>
+      <w:hyperlink r:id="rId60" w:history="1">
+        <w:r>
+          <w:rPr>
+            <w:rStyle w:val="Hyperlink"/>
+          </w:rPr>
+          <w:t>https://www.guru99.com/java-platform.html</w:t>
+        </w:r>
+      </w:hyperlink>
+      <w:r>
+        <w:t xml:space="preserve"> ostatni dostęp 3 lipca 2021</w:t>
+      </w:r>
+    </w:p>
+    <w:p>
+      <w:pPr>
+        <w:jc w:val="left"/>
+      </w:pPr>
+      <w:r>
+        <w:t>[18]</w:t>
+      </w:r>
+      <w:r>
+        <w:t xml:space="preserve"> </w:t>
+      </w:r>
+      <w:hyperlink r:id="rId61" w:history="1">
+        <w:r>
+          <w:rPr>
+            <w:rStyle w:val="Hyperlink"/>
+          </w:rPr>
+          <w:t>https://www.ibm.com/docs/en/aix/7.1?topic=monitoring-advantages-java</w:t>
+        </w:r>
+      </w:hyperlink>
+      <w:r>
+        <w:t xml:space="preserve"> ostatni dostęp 3 lipca 2021</w:t>
+      </w:r>
+    </w:p>
+    <w:p>
+      <w:r>
+        <w:t>[1</w:t>
+      </w:r>
+      <w:r>
+        <w:t>9</w:t>
+      </w:r>
+      <w:r>
+        <w:t>]</w:t>
+      </w:r>
+      <w:r>
+        <w:t xml:space="preserve"> </w:t>
+      </w:r>
+      <w:hyperlink r:id="rId62" w:history="1">
+        <w:r>
+          <w:rPr>
+            <w:rStyle w:val="Hyperlink"/>
+          </w:rPr>
+          <w:t>https://data-flair.training/blogs/pros-and-cons-of-java/</w:t>
+        </w:r>
+      </w:hyperlink>
+      <w:r>
+        <w:t xml:space="preserve"> ostatni dostęp 3 lipca 2021</w:t>
+      </w:r>
+    </w:p>
+    <w:p>
+      <w:r>
+        <w:t xml:space="preserve">[20] </w:t>
+      </w:r>
+      <w:hyperlink r:id="rId63" w:history="1">
+        <w:r>
+          <w:rPr>
+            <w:rStyle w:val="Hyperlink"/>
+          </w:rPr>
+          <w:t>https://spring.io/projects/spring-framework</w:t>
+        </w:r>
+      </w:hyperlink>
+      <w:r>
+        <w:t xml:space="preserve"> ostatni dostęp 23 czerwca 2021</w:t>
+      </w:r>
+    </w:p>
+    <w:p/>
+    <w:p>
+      <w:pPr>
+        <w:jc w:val="left"/>
+      </w:pPr>
+      <w:r>
+        <w:lastRenderedPageBreak/>
+        <w:t>[21]</w:t>
+      </w:r>
+      <w:r>
+        <w:t xml:space="preserve"> </w:t>
+      </w:r>
+      <w:hyperlink r:id="rId64" w:history="1">
+        <w:r>
+          <w:rPr>
+            <w:rStyle w:val="Hyperlink"/>
+          </w:rPr>
+          <w:t>https://www.tutorialspoint.com/spring/spring_overview.htm</w:t>
+        </w:r>
+      </w:hyperlink>
+      <w:r>
+        <w:t xml:space="preserve"> ostatni dostęp 24 czerwca 2021</w:t>
+      </w:r>
+    </w:p>
+    <w:p>
+      <w:pPr>
+        <w:jc w:val="left"/>
+      </w:pPr>
+      <w:r>
+        <w:t>[22]</w:t>
+      </w:r>
+      <w:r>
+        <w:t xml:space="preserve"> </w:t>
+      </w:r>
+      <w:hyperlink r:id="rId65" w:history="1">
+        <w:r>
+          <w:rPr>
+            <w:rStyle w:val="Hyperlink"/>
+          </w:rPr>
+          <w:t>https://www.roseindia.net/spring/advantages-of-spring-framework.shtml</w:t>
+        </w:r>
+      </w:hyperlink>
+      <w:r>
+        <w:t xml:space="preserve"> ostatni dostęp 23 czerwca 2021</w:t>
+      </w:r>
+    </w:p>
+    <w:p>
+      <w:pPr>
+        <w:jc w:val="left"/>
       </w:pPr>
       <w:r>
         <w:t>[</w:t>
       </w:r>
       <w:r>
-        <w:t>8</w:t>
+        <w:t>23</w:t>
+      </w:r>
+      <w:r>
+        <w:t>]</w:t>
+      </w:r>
+      <w:r>
+        <w:t xml:space="preserve"> </w:t>
+      </w:r>
+      <w:hyperlink r:id="rId66" w:history="1">
+        <w:r>
+          <w:rPr>
+            <w:rStyle w:val="Hyperlink"/>
+          </w:rPr>
+          <w:t>https://www.hostinger.com/tutorials/what-is-html 15 stycznia 2021</w:t>
+        </w:r>
+      </w:hyperlink>
+      <w:r>
+        <w:t>, ostatni dostęp 16 czerwca 2021</w:t>
+      </w:r>
+    </w:p>
+    <w:p>
+      <w:pPr>
+        <w:jc w:val="left"/>
+      </w:pPr>
+      <w:r>
+        <w:t>[24]</w:t>
+      </w:r>
+      <w:r>
+        <w:t xml:space="preserve"> </w:t>
+      </w:r>
+      <w:hyperlink r:id="rId67" w:history="1">
+        <w:r>
+          <w:rPr>
+            <w:rStyle w:val="Hyperlink"/>
+          </w:rPr>
+          <w:t>https://mansfeld.pl/webdesign/bootstrap-co-to-jest-czy-warto-uzywac/</w:t>
+        </w:r>
+      </w:hyperlink>
+      <w:r>
+        <w:t xml:space="preserve"> 13 maja 2019, ostatni dostęp 24 czerwca 2021</w:t>
+      </w:r>
+    </w:p>
+    <w:p>
+      <w:pPr>
+        <w:jc w:val="left"/>
+      </w:pPr>
+      <w:r>
+        <w:t>[2</w:t>
+      </w:r>
+      <w:r>
+        <w:t>5</w:t>
+      </w:r>
+      <w:r>
+        <w:t>]</w:t>
+      </w:r>
+      <w:r>
+        <w:t xml:space="preserve"> </w:t>
+      </w:r>
+      <w:hyperlink r:id="rId68" w:history="1">
+        <w:r>
+          <w:rPr>
+            <w:rStyle w:val="Hyperlink"/>
+          </w:rPr>
+          <w:t>https://www.baeldung.com/thymeleaf-in-spring-mvc 28 grudnia 2020</w:t>
+        </w:r>
+      </w:hyperlink>
+      <w:r>
+        <w:t>, ostatni dostęp 28 czerwca 2021</w:t>
+      </w:r>
+    </w:p>
+    <w:p>
+      <w:r>
+        <w:t>[2</w:t>
+      </w:r>
+      <w:r>
+        <w:t>6</w:t>
       </w:r>
       <w:r>
         <w:t xml:space="preserve">] </w:t>
       </w:r>
-      <w:hyperlink r:id="rId51" w:history="1">
+      <w:hyperlink r:id="rId69" w:history="1">
         <w:r>
           <w:rPr>
             <w:rStyle w:val="Hyperlink"/>
           </w:rPr>
-          <w:t>https://www.badania-statystyczne.pl/data-mining</w:t>
+          <w:t>https://www.thymeleaf.org/</w:t>
         </w:r>
       </w:hyperlink>
       <w:r>
-        <w:t xml:space="preserve"> ostatni dostęp 12 maja 2021</w:t>
-      </w:r>
-    </w:p>
-    <w:p>
-      <w:r>
-        <w:t>[</w:t>
-      </w:r>
-      <w:r>
-        <w:t>9</w:t>
-      </w:r>
-      <w:r>
-        <w:t>]</w:t>
-      </w:r>
-      <w:hyperlink r:id="rId52" w:history="1">
+        <w:t xml:space="preserve"> 21 gru</w:t>
+      </w:r>
+      <w:r>
+        <w:t>dnia 2020, ostatni dostęp 28 czerwca 2021</w:t>
+      </w:r>
+    </w:p>
+    <w:p>
+      <w:r>
+        <w:t xml:space="preserve">[27] </w:t>
+      </w:r>
+      <w:hyperlink r:id="rId70" w:history="1">
         <w:r>
           <w:rPr>
             <w:rStyle w:val="Hyperlink"/>
           </w:rPr>
-          <w:t>https://machinelearningmastery.com/how-to-develop-lstm-models-for-time-series-forecasting/</w:t>
+          <w:t>https://searchdatamanagement.techtarget.com/definition/SQL-Server</w:t>
         </w:r>
       </w:hyperlink>
       <w:r>
-        <w:t xml:space="preserve"> 28 sierpnia 2020, ostatni dostęp 02.06.2021</w:t>
-      </w:r>
-    </w:p>
-    <w:p>
-      <w:r>
-        <w:t>[</w:t>
-      </w:r>
-      <w:r>
-        <w:t>10</w:t>
-      </w:r>
-      <w:r>
-        <w:t>]</w:t>
-      </w:r>
-      <w:hyperlink r:id="rId53" w:history="1">
+        <w:t xml:space="preserve"> ostatni dostęp 24 lipca 2021</w:t>
+      </w:r>
+    </w:p>
+    <w:p>
+      <w:pPr>
+        <w:jc w:val="left"/>
+      </w:pPr>
+      <w:r>
+        <w:t>[28]</w:t>
+      </w:r>
+      <w:r>
+        <w:t xml:space="preserve"> </w:t>
+      </w:r>
+      <w:hyperlink r:id="rId71" w:history="1">
         <w:r>
           <w:rPr>
             <w:rStyle w:val="Hyperlink"/>
           </w:rPr>
-          <w:t>https://www.investopedia.com/terms/a/artificial-neural-networks-ann.asp</w:t>
-        </w:r>
-        <w:r>
-          <w:t xml:space="preserve"> 28 sierpnia 2020</w:t>
+          <w:t>https://learnsql.com/blog/microsoft-sql-server-pros-and-cons/</w:t>
         </w:r>
       </w:hyperlink>
       <w:r>
-        <w:t>, ostatni dostęp 12 czerwca 2021</w:t>
-      </w:r>
-    </w:p>
-    <w:p>
-      <w:r>
-        <w:t xml:space="preserve">[11] </w:t>
-      </w:r>
-      <w:hyperlink r:id="rId54" w:history="1">
+        <w:t xml:space="preserve"> ostatni dostęp 24 lipca 2021</w:t>
+      </w:r>
+    </w:p>
+    <w:p>
+      <w:pPr>
+        <w:jc w:val="left"/>
+      </w:pPr>
+      <w:r>
+        <w:t>[29]</w:t>
+      </w:r>
+      <w:r>
+        <w:t xml:space="preserve"> </w:t>
+      </w:r>
+      <w:hyperlink r:id="rId72" w:history="1">
         <w:r>
           <w:rPr>
             <w:rStyle w:val="Hyperlink"/>
           </w:rPr>
-          <w:t>https://towardsdatascience.com/mcculloch-pitts-model-5fdf65ac5dd1</w:t>
-        </w:r>
-        <w:r>
-          <w:t xml:space="preserve"> 24 lipca 2018</w:t>
+          <w:t>https://docs.microsoft.com/en-us/sql/ssms/sql-server-management-studio-ssms?view=sql-server-ver15</w:t>
         </w:r>
       </w:hyperlink>
       <w:r>
-        <w:t>, ostatni dostęp 14 czerwca 2021</w:t>
-      </w:r>
-    </w:p>
-    <w:p>
-      <w:r>
-        <w:t xml:space="preserve">[12] </w:t>
-      </w:r>
-      <w:hyperlink r:id="rId55" w:history="1">
+        <w:t xml:space="preserve"> ostatni dostęp 24 lipca 2021</w:t>
+      </w:r>
+    </w:p>
+    <w:p>
+      <w:r>
+        <w:t xml:space="preserve">[30] </w:t>
+      </w:r>
+      <w:hyperlink r:id="rId73" w:history="1">
         <w:r>
           <w:rPr>
             <w:rStyle w:val="Hyperlink"/>
           </w:rPr>
-          <w:t>https://towardsdatascience.com/perceptron-the-artificial-neuron-4d8c70d5cc8d 12 sierpnia 2018</w:t>
+          <w:t>https://www.jetbrains.com/idea/features/</w:t>
         </w:r>
       </w:hyperlink>
       <w:r>
-        <w:t>, ostatni dostęp 14 czerwca 2021</w:t>
-      </w:r>
-    </w:p>
-    <w:p>
-      <w:r>
-        <w:t>[13]</w:t>
-      </w:r>
-      <w:hyperlink r:id="rId56" w:history="1">
+        <w:t xml:space="preserve"> ostatni dostęp 23 czerwca 2021</w:t>
+      </w:r>
+    </w:p>
+    <w:p>
+      <w:r>
+        <w:t xml:space="preserve">[31] </w:t>
+      </w:r>
+      <w:hyperlink r:id="rId74" w:history="1">
         <w:r>
           <w:rPr>
             <w:rStyle w:val="Hyperlink"/>
           </w:rPr>
-          <w:t>https://medium.com/analytics-steps/understanding-the-perceptron-model-in-a-neural-network-2b3737ed70a2 27 stycznia 2020</w:t>
+          <w:t>https://hackr.io/blog/what-is-pycharm</w:t>
+        </w:r>
+        <w:r>
+          <w:t xml:space="preserve"> 6 sierpnia 2020</w:t>
         </w:r>
       </w:hyperlink>
       <w:r>
-        <w:t>, ostatni dostęp 14 czerwca 2021</w:t>
-      </w:r>
-    </w:p>
-    <w:p>
-      <w:r>
-        <w:t>[14]</w:t>
-      </w:r>
-      <w:hyperlink r:id="rId57" w:history="1">
+        <w:t>, ostatni dostęp 16 czerwca 2021</w:t>
+      </w:r>
+    </w:p>
+    <w:p>
+      <w:r>
+        <w:t xml:space="preserve">[32] </w:t>
+      </w:r>
+      <w:hyperlink r:id="rId75" w:history="1">
         <w:r>
           <w:rPr>
             <w:rStyle w:val="Hyperlink"/>
           </w:rPr>
-          <w:t>https://www.researchgate.net/figure/Multilayer-perceptron-neural-network-model_fig1_314176848 marzec 2017</w:t>
+          <w:t>https://git-scm.com/book/en/v2/Getting-Started-What-is-Git%3F</w:t>
         </w:r>
       </w:hyperlink>
       <w:r>
-        <w:t>, ostatni dostęp 14 czerwca 2021</w:t>
-      </w:r>
-    </w:p>
-    <w:p>
-      <w:r>
-        <w:t xml:space="preserve">[15] </w:t>
-      </w:r>
-      <w:hyperlink r:id="rId58" w:history="1">
-        <w:r>
-          <w:rPr>
-            <w:rStyle w:val="Hyperlink"/>
-          </w:rPr>
-          <w:t>https://en.wikipedia.org/wiki/Keras</w:t>
-        </w:r>
-      </w:hyperlink>
-      <w:r>
-        <w:t xml:space="preserve"> ostatni dostęp 15 czerwca 2021</w:t>
-      </w:r>
-    </w:p>
-    <w:p>
-      <w:r>
-        <w:t xml:space="preserve">[16] </w:t>
-      </w:r>
-      <w:hyperlink r:id="rId59" w:history="1">
-        <w:r>
-          <w:rPr>
-            <w:rStyle w:val="Hyperlink"/>
-          </w:rPr>
-          <w:t>https://pandas.pydata.org/about/</w:t>
-        </w:r>
-      </w:hyperlink>
-      <w:r>
-        <w:t xml:space="preserve"> ostatni dostęp 15 czerwca 2021</w:t>
-      </w:r>
-    </w:p>
-    <w:p>
-      <w:r>
-        <w:t xml:space="preserve">[17] </w:t>
-      </w:r>
-      <w:hyperlink r:id="rId60" w:history="1">
-        <w:r>
-          <w:rPr>
-            <w:rStyle w:val="Hyperlink"/>
-          </w:rPr>
-          <w:t>https://hackr.io/blog/what-is-pycharm</w:t>
-        </w:r>
-        <w:r>
-          <w:t xml:space="preserve"> 6 sierpnia 2020</w:t>
-        </w:r>
-      </w:hyperlink>
-      <w:r>
-        <w:t>, ostatni dostęp 16 czerwca 2021</w:t>
-      </w:r>
-    </w:p>
-    <w:p>
-      <w:r>
-        <w:t xml:space="preserve">[18] </w:t>
-      </w:r>
-      <w:hyperlink r:id="rId61" w:history="1">
-        <w:r>
-          <w:rPr>
-            <w:rStyle w:val="Hyperlink"/>
-          </w:rPr>
-          <w:t>https://www.hostinger.com/tutorials/what-is-html</w:t>
-        </w:r>
-        <w:r>
-          <w:t xml:space="preserve"> 15 stycznia 2021</w:t>
-        </w:r>
-      </w:hyperlink>
-      <w:r>
-        <w:t>, ostatni dostęp 16 czerwca 2021</w:t>
-      </w:r>
-    </w:p>
-    <w:p>
-      <w:r>
-        <w:lastRenderedPageBreak/>
-        <w:t>[19]</w:t>
-      </w:r>
-      <w:hyperlink r:id="rId62" w:history="1">
-        <w:r>
-          <w:rPr>
-            <w:rStyle w:val="Hyperlink"/>
-          </w:rPr>
-          <w:t>https://www.iberdrola.com/innovation/data-mining-definition-examples-and-applications</w:t>
-        </w:r>
-      </w:hyperlink>
-      <w:r>
-        <w:t xml:space="preserve"> ostatni dostęp 17 czerwca 2021</w:t>
-      </w:r>
-    </w:p>
-    <w:p>
-      <w:r>
-        <w:t xml:space="preserve">[20] </w:t>
-      </w:r>
-      <w:hyperlink r:id="rId63" w:history="1">
-        <w:r>
-          <w:rPr>
-            <w:rStyle w:val="Hyperlink"/>
-          </w:rPr>
-          <w:t>https://numpy.org/doc/stable/user/whatisnumpy.html</w:t>
-        </w:r>
-      </w:hyperlink>
-      <w:r>
-        <w:t xml:space="preserve"> ostatni dostęp 19 czerwca 2021</w:t>
-      </w:r>
-    </w:p>
-    <w:p>
-      <w:r>
-        <w:t xml:space="preserve">[21] </w:t>
-      </w:r>
-      <w:hyperlink r:id="rId64" w:history="1">
-        <w:r>
-          <w:rPr>
-            <w:rStyle w:val="Hyperlink"/>
-          </w:rPr>
-          <w:t>https://scikit-learn.org/stable/getting_started.html</w:t>
-        </w:r>
-      </w:hyperlink>
-      <w:r>
-        <w:t xml:space="preserve"> ostatni dostęp 19 czerwca 2021</w:t>
-      </w:r>
-    </w:p>
-    <w:p>
-      <w:r>
-        <w:t xml:space="preserve">[22] </w:t>
-      </w:r>
-      <w:hyperlink r:id="rId65" w:history="1">
-        <w:r>
-          <w:rPr>
-            <w:rStyle w:val="Hyperlink"/>
-          </w:rPr>
-          <w:t>https://www.jetbrains.com/idea/features/</w:t>
-        </w:r>
-      </w:hyperlink>
-      <w:r>
-        <w:t xml:space="preserve"> ostatni dostęp 23 czerwca 2021</w:t>
-      </w:r>
-    </w:p>
-    <w:p>
-      <w:r>
-        <w:t xml:space="preserve">[23] </w:t>
-      </w:r>
-      <w:hyperlink r:id="rId66" w:history="1">
-        <w:r>
-          <w:rPr>
-            <w:rStyle w:val="Hyperlink"/>
-          </w:rPr>
-          <w:t>https://spring.io/projects/spring-framework</w:t>
-        </w:r>
-      </w:hyperlink>
-      <w:r>
-        <w:t xml:space="preserve"> ostatni dostęp 23 czerwca 2021</w:t>
-      </w:r>
-    </w:p>
-    <w:p>
-      <w:r>
-        <w:t xml:space="preserve">[24] </w:t>
-      </w:r>
-      <w:hyperlink r:id="rId67" w:history="1">
-        <w:r>
-          <w:rPr>
-            <w:rStyle w:val="Hyperlink"/>
-          </w:rPr>
-          <w:t>https://www.roseindia.net/spring/advantages-of-spring-framework.shtml</w:t>
-        </w:r>
-      </w:hyperlink>
-      <w:r>
-        <w:t xml:space="preserve"> ostatni dostęp 23 czerwca 2021</w:t>
-      </w:r>
-    </w:p>
-    <w:p>
-      <w:r>
-        <w:t xml:space="preserve">[25] </w:t>
-      </w:r>
-      <w:hyperlink r:id="rId68" w:history="1">
-        <w:r>
-          <w:rPr>
-            <w:rStyle w:val="Hyperlink"/>
-          </w:rPr>
-          <w:t>https://www.tutorialspoint.com/spring/spring_overview.htm</w:t>
-        </w:r>
-      </w:hyperlink>
-      <w:r>
-        <w:t xml:space="preserve"> ostatni dostęp 24 czerwca 2021</w:t>
-      </w:r>
-    </w:p>
-    <w:p>
-      <w:r>
-        <w:t xml:space="preserve">[26] </w:t>
-      </w:r>
-      <w:hyperlink r:id="rId69" w:history="1">
-        <w:r>
-          <w:rPr>
-            <w:rStyle w:val="Hyperlink"/>
-          </w:rPr>
-          <w:t>https://mansfeld.pl/webdesign/bootstrap-co-to-jest-czy-warto-uzywac/</w:t>
-        </w:r>
-      </w:hyperlink>
-      <w:r>
-        <w:t xml:space="preserve"> 13 maja 2019, ostatni dostęp 24 czerwca 2021</w:t>
-      </w:r>
-    </w:p>
-    <w:p>
-      <w:r>
-        <w:t xml:space="preserve">[27] </w:t>
-      </w:r>
-      <w:hyperlink r:id="rId70" w:history="1">
-        <w:r>
-          <w:rPr>
-            <w:rStyle w:val="Hyperlink"/>
-          </w:rPr>
-          <w:t>https://www.baeldung.com/spring-requestmapping 29 grudnia 2020</w:t>
-        </w:r>
-      </w:hyperlink>
-      <w:r>
-        <w:t>, ostatni dostęp 28 czerwca 2021</w:t>
-      </w:r>
-    </w:p>
-    <w:p>
-      <w:r>
-        <w:t xml:space="preserve">[28] </w:t>
-      </w:r>
-      <w:hyperlink r:id="rId71" w:history="1">
-        <w:r>
-          <w:rPr>
-            <w:rStyle w:val="Hyperlink"/>
-          </w:rPr>
-          <w:t>https://www.thymeleaf.org/</w:t>
-        </w:r>
-      </w:hyperlink>
-      <w:r>
-        <w:t xml:space="preserve"> 21 gru</w:t>
-      </w:r>
-      <w:r>
-        <w:t>dnia 2020, ostatni dostęp 28 czerwca 2021</w:t>
-      </w:r>
-    </w:p>
-    <w:p>
-      <w:r>
-        <w:t xml:space="preserve">[29] </w:t>
-      </w:r>
-      <w:hyperlink r:id="rId72" w:history="1">
-        <w:r>
-          <w:rPr>
-            <w:rStyle w:val="Hyperlink"/>
-          </w:rPr>
-          <w:t>https://www.baeldung.com/thymeleaf-in-spring-mvc</w:t>
-        </w:r>
-        <w:r>
-          <w:t xml:space="preserve"> 28 grudnia 2020</w:t>
-        </w:r>
-      </w:hyperlink>
-      <w:r>
-        <w:t>, ostatni dostęp 28 czerwca 2021</w:t>
-      </w:r>
-    </w:p>
-    <w:p>
-      <w:r>
-        <w:t xml:space="preserve">[30] </w:t>
-      </w:r>
-      <w:hyperlink r:id="rId73" w:history="1">
-        <w:r>
-          <w:rPr>
-            <w:rStyle w:val="Hyperlink"/>
-          </w:rPr>
-          <w:t>https://www.guru99.com/java-platform.html</w:t>
-        </w:r>
-      </w:hyperlink>
-      <w:r>
-        <w:t xml:space="preserve"> </w:t>
-      </w:r>
-      <w:r>
-        <w:t>ostatni dostęp 3 lipca 2021</w:t>
-      </w:r>
-    </w:p>
-    <w:p>
-      <w:r>
-        <w:t xml:space="preserve">[31] </w:t>
-      </w:r>
-      <w:hyperlink r:id="rId74" w:history="1">
-        <w:r>
-          <w:rPr>
-            <w:rStyle w:val="Hyperlink"/>
-          </w:rPr>
-          <w:t>https://www.ibm.com/docs/en/aix/7.1?topic=monitoring-advantages-java</w:t>
-        </w:r>
-      </w:hyperlink>
-      <w:r>
-        <w:t xml:space="preserve"> ostatni dostęp 3 lipca 2021</w:t>
-      </w:r>
-    </w:p>
-    <w:p>
-      <w:r>
-        <w:t xml:space="preserve">[32] </w:t>
-      </w:r>
-      <w:hyperlink r:id="rId75" w:history="1">
-        <w:r>
-          <w:rPr>
-            <w:rStyle w:val="Hyperlink"/>
-          </w:rPr>
-          <w:t>https://data-flair.training/blogs/pros-and-cons-of-java/</w:t>
-        </w:r>
-      </w:hyperlink>
-      <w:r>
-        <w:t xml:space="preserve"> ostatni dostęp 3 lipca 2021</w:t>
-      </w:r>
-    </w:p>
-    <w:p>
-      <w:r>
-        <w:t xml:space="preserve">[33] </w:t>
-      </w:r>
-      <w:hyperlink r:id="rId76" w:history="1">
-        <w:r>
-          <w:rPr>
-            <w:rStyle w:val="Hyperlink"/>
-          </w:rPr>
-          <w:t>https://en.wikipedia.org/wiki/Thymeleaf</w:t>
-        </w:r>
-      </w:hyperlink>
-      <w:r>
-        <w:t xml:space="preserve"> ostatni dostęp 3 lipca 2021</w:t>
-      </w:r>
-    </w:p>
-    <w:p>
-      <w:r>
-        <w:t xml:space="preserve">[34] </w:t>
-      </w:r>
-      <w:hyperlink r:id="rId77" w:history="1">
-        <w:r>
-          <w:rPr>
-            <w:rStyle w:val="Hyperlink"/>
-          </w:rPr>
-          <w:t>https://ichi.pro/pl/co-tak-naprawde-oznacza-rmse-141198760273038</w:t>
-        </w:r>
-      </w:hyperlink>
-      <w:r>
-        <w:t xml:space="preserve"> ostatni dostęp 6 lipca 2021</w:t>
-      </w:r>
-    </w:p>
-    <w:p>
-      <w:r>
-        <w:t xml:space="preserve">[35] </w:t>
-      </w:r>
-      <w:hyperlink r:id="rId78" w:history="1">
-        <w:r>
-          <w:rPr>
-            <w:rStyle w:val="Hyperlink"/>
-          </w:rPr>
-          <w:t>https://cs.uwaterloo.ca/~shallit/Courses/134/history.html</w:t>
-        </w:r>
-      </w:hyperlink>
-      <w:r>
-        <w:t xml:space="preserve"> ostatni dostęp 15 lipca 2021</w:t>
-      </w:r>
-    </w:p>
-    <w:p>
-      <w:r>
-        <w:t xml:space="preserve">[36] </w:t>
-      </w:r>
-      <w:hyperlink r:id="rId79" w:history="1">
-        <w:r>
-          <w:rPr>
-            <w:rStyle w:val="Hyperlink"/>
-          </w:rPr>
-          <w:t>https://www.praca.pl/poradniki/finanse-bankowosc/sexy-job,czyli-jak-zarabia-sie-na-big-data_pr-3395.html</w:t>
-        </w:r>
-      </w:hyperlink>
-      <w:r>
-        <w:t xml:space="preserve"> </w:t>
-      </w:r>
-      <w:r>
-        <w:t>2</w:t>
-      </w:r>
-      <w:r>
-        <w:t>6</w:t>
-      </w:r>
-      <w:r>
-        <w:t xml:space="preserve"> </w:t>
-      </w:r>
-      <w:r>
-        <w:t>września</w:t>
-      </w:r>
-      <w:r>
-        <w:t xml:space="preserve"> 20</w:t>
-      </w:r>
-      <w:r>
-        <w:t>19, ostatni dostęp 15 lipca 2021</w:t>
+        <w:t xml:space="preserve"> ostatni dostęp 20 lipca 2021</w:t>
       </w:r>
     </w:p>
     <w:p/>
@@ -49066,6 +49470,11 @@
     <w:p/>
     <w:p/>
     <w:p/>
+    <w:p/>
+    <w:p/>
+    <w:p/>
+    <w:p/>
+    <w:p/>
     <w:p>
       <w:pPr>
         <w:pStyle w:val="Heading2"/>
@@ -49374,7 +49783,7 @@
             <w:noProof/>
             <w:webHidden/>
           </w:rPr>
-          <w:t>12</w:t>
+          <w:t>13</w:t>
         </w:r>
         <w:r>
           <w:rPr>
@@ -49445,7 +49854,7 @@
             <w:noProof/>
             <w:webHidden/>
           </w:rPr>
-          <w:t>22</w:t>
+          <w:t>21</w:t>
         </w:r>
         <w:r>
           <w:rPr>
@@ -49658,7 +50067,7 @@
             <w:noProof/>
             <w:webHidden/>
           </w:rPr>
-          <w:t>25</w:t>
+          <w:t>24</w:t>
         </w:r>
         <w:r>
           <w:rPr>
@@ -53027,9 +53436,9 @@
       </w:pPr>
     </w:p>
     <w:sectPr>
-      <w:footerReference w:type="even" r:id="rId80"/>
-      <w:footerReference w:type="default" r:id="rId81"/>
-      <w:footerReference w:type="first" r:id="rId82"/>
+      <w:footerReference w:type="even" r:id="rId76"/>
+      <w:footerReference w:type="default" r:id="rId77"/>
+      <w:footerReference w:type="first" r:id="rId78"/>
       <w:pgSz w:w="11906" w:h="16838"/>
       <w:pgMar w:top="1418" w:right="1418" w:bottom="1418" w:left="1985" w:header="709" w:footer="709" w:gutter="0"/>
       <w:cols w:space="708"/>

</xml_diff>

<commit_message>
finished first version of diploma
</commit_message>
<xml_diff>
--- a/Sochacka_Praca_magisterska.docx
+++ b/Sochacka_Praca_magisterska.docx
@@ -2901,7 +2901,7 @@
             <w:noProof/>
             <w:webHidden/>
           </w:rPr>
-          <w:t>30</w:t>
+          <w:t>31</w:t>
         </w:r>
         <w:r>
           <w:rPr>
@@ -3239,7 +3239,7 @@
             <w:noProof/>
             <w:webHidden/>
           </w:rPr>
-          <w:t>54</w:t>
+          <w:t>55</w:t>
         </w:r>
         <w:r>
           <w:rPr>
@@ -3973,7 +3973,7 @@
         <w:rPr>
           <w:szCs w:val="24"/>
         </w:rPr>
-        <w:t xml:space="preserve">W celu przeprowadzenia analizy bardzo często stosuje się  eksplorację danych, która wykorzystuje szybkość komputera do odszukiwania prawidłowości w </w:t>
+        <w:t xml:space="preserve">W celu przeprowadzenia analizy bardzo często stosuje się eksplorację danych, która wykorzystuje szybkość komputera do odszukiwania prawidłowości w </w:t>
       </w:r>
       <w:r>
         <w:rPr>
@@ -4047,7 +4047,19 @@
         <w:rPr>
           <w:szCs w:val="24"/>
         </w:rPr>
-        <w:t xml:space="preserve">irma Kaggle Inc. </w:t>
+        <w:t>irma Kaggle Inc.</w:t>
+      </w:r>
+      <w:r>
+        <w:rPr>
+          <w:szCs w:val="24"/>
+        </w:rPr>
+        <w:t>, zrzeszająca naukowców zajmujących się uczeniem maszynowym,</w:t>
+      </w:r>
+      <w:r>
+        <w:rPr>
+          <w:szCs w:val="24"/>
+        </w:rPr>
+        <w:t xml:space="preserve"> </w:t>
       </w:r>
       <w:r>
         <w:rPr>
@@ -4231,14 +4243,6 @@
         </w:rPr>
         <w:t>jest nieocenioną pomocą w tym zadaniu.</w:t>
       </w:r>
-    </w:p>
-    <w:p>
-      <w:pPr>
-        <w:ind w:firstLine="708"/>
-        <w:rPr>
-          <w:szCs w:val="24"/>
-        </w:rPr>
-      </w:pPr>
     </w:p>
     <w:p>
       <w:pPr>
@@ -5230,7 +5234,7 @@
       </w:pPr>
       <w:bookmarkStart w:id="11" w:name="_Toc75097238"/>
       <w:bookmarkStart w:id="12" w:name="_Toc77009295"/>
-      <w:bookmarkStart w:id="13" w:name="_Toc78303755"/>
+      <w:bookmarkStart w:id="13" w:name="_Toc78473617"/>
       <w:r>
         <w:rPr>
           <w:b w:val="0"/>
@@ -5881,7 +5885,7 @@
         </w:rPr>
       </w:pPr>
       <w:bookmarkStart w:id="14" w:name="_Toc77009296"/>
-      <w:bookmarkStart w:id="15" w:name="_Toc78303756"/>
+      <w:bookmarkStart w:id="15" w:name="_Toc78473618"/>
       <w:r>
         <w:rPr>
           <w:b w:val="0"/>
@@ -6948,7 +6952,7 @@
           <w:lang w:val="pl-PL"/>
         </w:rPr>
       </w:pPr>
-      <w:bookmarkStart w:id="17" w:name="_Toc77182454"/>
+      <w:bookmarkStart w:id="17" w:name="_Toc78473654"/>
       <w:r>
         <w:rPr>
           <w:b w:val="0"/>
@@ -7347,7 +7351,7 @@
           <w:szCs w:val="22"/>
         </w:rPr>
       </w:pPr>
-      <w:bookmarkStart w:id="18" w:name="_Toc77182455"/>
+      <w:bookmarkStart w:id="18" w:name="_Toc78473655"/>
       <w:r>
         <w:rPr>
           <w:b w:val="0"/>
@@ -7984,7 +7988,7 @@
           <w:szCs w:val="22"/>
         </w:rPr>
       </w:pPr>
-      <w:bookmarkStart w:id="19" w:name="_Toc77182456"/>
+      <w:bookmarkStart w:id="19" w:name="_Toc78473656"/>
       <w:r>
         <w:rPr>
           <w:b w:val="0"/>
@@ -8628,7 +8632,7 @@
           <w:szCs w:val="22"/>
         </w:rPr>
       </w:pPr>
-      <w:bookmarkStart w:id="20" w:name="_Toc77182457"/>
+      <w:bookmarkStart w:id="20" w:name="_Toc78473657"/>
       <w:r>
         <w:rPr>
           <w:b w:val="0"/>
@@ -8906,7 +8910,7 @@
           <w:szCs w:val="22"/>
         </w:rPr>
       </w:pPr>
-      <w:bookmarkStart w:id="22" w:name="_Toc78303757"/>
+      <w:bookmarkStart w:id="22" w:name="_Toc78473619"/>
       <w:r>
         <w:rPr>
           <w:b w:val="0"/>
@@ -9141,7 +9145,7 @@
           <w:szCs w:val="22"/>
         </w:rPr>
       </w:pPr>
-      <w:bookmarkStart w:id="23" w:name="_Toc78303758"/>
+      <w:bookmarkStart w:id="23" w:name="_Toc78473620"/>
       <w:r>
         <w:rPr>
           <w:b w:val="0"/>
@@ -12443,7 +12447,7 @@
           <w:szCs w:val="22"/>
         </w:rPr>
       </w:pPr>
-      <w:bookmarkStart w:id="34" w:name="_Toc78303759"/>
+      <w:bookmarkStart w:id="34" w:name="_Toc78473621"/>
       <w:r>
         <w:rPr>
           <w:b w:val="0"/>
@@ -13044,7 +13048,7 @@
         </w:rPr>
       </w:pPr>
       <w:bookmarkStart w:id="36" w:name="_Toc77009301"/>
-      <w:bookmarkStart w:id="37" w:name="_Toc78303760"/>
+      <w:bookmarkStart w:id="37" w:name="_Toc78473622"/>
       <w:r>
         <w:rPr>
           <w:b w:val="0"/>
@@ -13372,7 +13376,7 @@
         </w:rPr>
       </w:pPr>
       <w:bookmarkStart w:id="39" w:name="_Toc77009302"/>
-      <w:bookmarkStart w:id="40" w:name="_Toc78303761"/>
+      <w:bookmarkStart w:id="40" w:name="_Toc78473623"/>
       <w:r>
         <w:rPr>
           <w:b w:val="0"/>
@@ -13546,7 +13550,7 @@
           <w:szCs w:val="22"/>
         </w:rPr>
       </w:pPr>
-      <w:bookmarkStart w:id="41" w:name="_Toc78303762"/>
+      <w:bookmarkStart w:id="41" w:name="_Toc78473624"/>
       <w:r>
         <w:rPr>
           <w:b w:val="0"/>
@@ -13721,7 +13725,7 @@
         </w:rPr>
       </w:pPr>
       <w:bookmarkStart w:id="42" w:name="_Toc77009303"/>
-      <w:bookmarkStart w:id="43" w:name="_Toc78303763"/>
+      <w:bookmarkStart w:id="43" w:name="_Toc78473625"/>
       <w:r>
         <w:rPr>
           <w:b w:val="0"/>
@@ -14576,7 +14580,7 @@
       </w:pPr>
       <w:bookmarkStart w:id="47" w:name="_Toc75097243"/>
       <w:bookmarkStart w:id="48" w:name="_Toc77009304"/>
-      <w:bookmarkStart w:id="49" w:name="_Toc78303764"/>
+      <w:bookmarkStart w:id="49" w:name="_Toc78473626"/>
       <w:r>
         <w:rPr>
           <w:b w:val="0"/>
@@ -17614,7 +17618,7 @@
       </w:pPr>
       <w:bookmarkStart w:id="50" w:name="_Toc75097244"/>
       <w:bookmarkStart w:id="51" w:name="_Toc77009305"/>
-      <w:bookmarkStart w:id="52" w:name="_Toc78303765"/>
+      <w:bookmarkStart w:id="52" w:name="_Toc78473627"/>
       <w:r>
         <w:rPr>
           <w:rFonts w:eastAsia="Times New Roman"/>
@@ -17786,7 +17790,7 @@
       </w:pPr>
       <w:bookmarkStart w:id="53" w:name="_Toc75097245"/>
       <w:bookmarkStart w:id="54" w:name="_Toc77009306"/>
-      <w:bookmarkStart w:id="55" w:name="_Toc78303766"/>
+      <w:bookmarkStart w:id="55" w:name="_Toc78473628"/>
       <w:r>
         <w:rPr>
           <w:rFonts w:eastAsia="Times New Roman"/>
@@ -19393,7 +19397,7 @@
           <w:lang w:val="en-GB" w:eastAsia="en-GB"/>
         </w:rPr>
       </w:pPr>
-      <w:bookmarkStart w:id="56" w:name="_Toc78303767"/>
+      <w:bookmarkStart w:id="56" w:name="_Toc78473629"/>
       <w:r>
         <w:rPr>
           <w:rFonts w:eastAsia="Times New Roman"/>
@@ -19561,7 +19565,7 @@
       </w:pPr>
       <w:bookmarkStart w:id="57" w:name="_Toc75097246"/>
       <w:bookmarkStart w:id="58" w:name="_Toc77009307"/>
-      <w:bookmarkStart w:id="59" w:name="_Toc78303768"/>
+      <w:bookmarkStart w:id="59" w:name="_Toc78473630"/>
       <w:r>
         <w:rPr>
           <w:rFonts w:eastAsia="Times New Roman"/>
@@ -20633,7 +20637,7 @@
       </w:pPr>
       <w:bookmarkStart w:id="60" w:name="_Toc75097247"/>
       <w:bookmarkStart w:id="61" w:name="_Toc77009308"/>
-      <w:bookmarkStart w:id="62" w:name="_Toc78303769"/>
+      <w:bookmarkStart w:id="62" w:name="_Toc78473631"/>
       <w:r>
         <w:rPr>
           <w:rFonts w:eastAsia="Times New Roman"/>
@@ -21119,7 +21123,7 @@
           <w:tab w:val="left" w:pos="13740"/>
           <w:tab w:val="left" w:pos="14656"/>
         </w:tabs>
-        <w:spacing w:line="240" w:lineRule="auto"/>
+        <w:spacing w:after="120" w:line="240" w:lineRule="auto"/>
         <w:jc w:val="left"/>
         <w:rPr>
           <w:rFonts w:ascii="Courier New" w:eastAsia="Times New Roman" w:hAnsi="Courier New" w:cs="Courier New"/>
@@ -21903,20 +21907,20 @@
         <w:rPr>
           <w:szCs w:val="24"/>
         </w:rPr>
-        <w:t xml:space="preserve">, tworząc kopię kolumny z wartościami przesuniętymi o 1 w tył. </w:t>
-      </w:r>
-      <w:r>
-        <w:rPr>
-          <w:szCs w:val="24"/>
-        </w:rPr>
-        <w:t xml:space="preserve"> Dodawanie wartości prognozowanej odbywa się na podobnej </w:t>
+        <w:t xml:space="preserve">, tworząc kopię kolumny z wartościami </w:t>
       </w:r>
       <w:r>
         <w:rPr>
           <w:szCs w:val="24"/>
         </w:rPr>
         <w:lastRenderedPageBreak/>
-        <w:t xml:space="preserve">zasadzie z tą różnicą, że licznik w pętli </w:t>
+        <w:t xml:space="preserve">przesuniętymi o 1 w tył. </w:t>
+      </w:r>
+      <w:r>
+        <w:rPr>
+          <w:szCs w:val="24"/>
+        </w:rPr>
+        <w:t xml:space="preserve"> Dodawanie wartości prognozowanej odbywa się na podobnej zasadzie z tą różnicą, że licznik w pętli </w:t>
       </w:r>
       <w:r>
         <w:rPr>
@@ -23689,7 +23693,7 @@
       </w:pPr>
       <w:bookmarkStart w:id="64" w:name="_Toc75097248"/>
       <w:bookmarkStart w:id="65" w:name="_Toc77009309"/>
-      <w:bookmarkStart w:id="66" w:name="_Toc78303770"/>
+      <w:bookmarkStart w:id="66" w:name="_Toc78473632"/>
       <w:r>
         <w:rPr>
           <w:b w:val="0"/>
@@ -23915,7 +23919,7 @@
       </w:pPr>
       <w:bookmarkStart w:id="67" w:name="_Toc75097249"/>
       <w:bookmarkStart w:id="68" w:name="_Toc77009310"/>
-      <w:bookmarkStart w:id="69" w:name="_Toc78303771"/>
+      <w:bookmarkStart w:id="69" w:name="_Toc78473633"/>
       <w:r>
         <w:rPr>
           <w:b w:val="0"/>
@@ -29265,33 +29269,8 @@
     </w:p>
     <w:p>
       <w:pPr>
-        <w:shd w:val="clear" w:color="auto" w:fill="FFFFFF"/>
-        <w:tabs>
-          <w:tab w:val="left" w:pos="916"/>
-          <w:tab w:val="left" w:pos="1832"/>
-          <w:tab w:val="left" w:pos="2748"/>
-          <w:tab w:val="left" w:pos="3664"/>
-          <w:tab w:val="left" w:pos="4580"/>
-          <w:tab w:val="left" w:pos="5496"/>
-          <w:tab w:val="left" w:pos="6412"/>
-          <w:tab w:val="left" w:pos="7328"/>
-          <w:tab w:val="left" w:pos="8244"/>
-          <w:tab w:val="left" w:pos="9160"/>
-          <w:tab w:val="left" w:pos="10076"/>
-          <w:tab w:val="left" w:pos="10992"/>
-          <w:tab w:val="left" w:pos="11908"/>
-          <w:tab w:val="left" w:pos="12824"/>
-          <w:tab w:val="left" w:pos="13740"/>
-          <w:tab w:val="left" w:pos="14656"/>
-        </w:tabs>
-        <w:spacing w:after="120" w:line="240" w:lineRule="auto"/>
-        <w:jc w:val="center"/>
-        <w:rPr>
-          <w:rFonts w:eastAsia="Times New Roman"/>
-          <w:color w:val="080808"/>
-          <w:sz w:val="20"/>
-          <w:szCs w:val="20"/>
-          <w:lang w:val="en-GB" w:eastAsia="en-GB"/>
+        <w:rPr>
+          <w:szCs w:val="24"/>
         </w:rPr>
       </w:pPr>
     </w:p>
@@ -29515,7 +29494,7 @@
       </w:pPr>
       <w:bookmarkStart w:id="73" w:name="_Toc75097250"/>
       <w:bookmarkStart w:id="74" w:name="_Toc77009311"/>
-      <w:bookmarkStart w:id="75" w:name="_Toc78303772"/>
+      <w:bookmarkStart w:id="75" w:name="_Toc78473634"/>
       <w:r>
         <w:rPr>
           <w:b w:val="0"/>
@@ -29679,7 +29658,7 @@
       </w:pPr>
       <w:bookmarkStart w:id="76" w:name="_Toc75097251"/>
       <w:bookmarkStart w:id="77" w:name="_Toc77009312"/>
-      <w:bookmarkStart w:id="78" w:name="_Toc78303773"/>
+      <w:bookmarkStart w:id="78" w:name="_Toc78473635"/>
       <w:r>
         <w:rPr>
           <w:b w:val="0"/>
@@ -29905,7 +29884,7 @@
       </w:pPr>
       <w:bookmarkStart w:id="79" w:name="_Toc75097252"/>
       <w:bookmarkStart w:id="80" w:name="_Toc77009313"/>
-      <w:bookmarkStart w:id="81" w:name="_Toc78303774"/>
+      <w:bookmarkStart w:id="81" w:name="_Toc78473636"/>
       <w:r>
         <w:rPr>
           <w:b w:val="0"/>
@@ -30085,7 +30064,7 @@
       </w:pPr>
       <w:bookmarkStart w:id="82" w:name="_Toc75097253"/>
       <w:bookmarkStart w:id="83" w:name="_Toc77009314"/>
-      <w:bookmarkStart w:id="84" w:name="_Toc78303775"/>
+      <w:bookmarkStart w:id="84" w:name="_Toc78473637"/>
       <w:r>
         <w:rPr>
           <w:b w:val="0"/>
@@ -30299,7 +30278,7 @@
       </w:pPr>
       <w:bookmarkStart w:id="85" w:name="_Toc75097254"/>
       <w:bookmarkStart w:id="86" w:name="_Toc77009315"/>
-      <w:bookmarkStart w:id="87" w:name="_Toc78303776"/>
+      <w:bookmarkStart w:id="87" w:name="_Toc78473638"/>
       <w:r>
         <w:rPr>
           <w:b w:val="0"/>
@@ -30780,7 +30759,7 @@
       </w:pPr>
       <w:bookmarkStart w:id="88" w:name="_Toc75097255"/>
       <w:bookmarkStart w:id="89" w:name="_Toc77009316"/>
-      <w:bookmarkStart w:id="90" w:name="_Toc78303777"/>
+      <w:bookmarkStart w:id="90" w:name="_Toc78473639"/>
       <w:r>
         <w:rPr>
           <w:b w:val="0"/>
@@ -30994,7 +30973,7 @@
       </w:pPr>
       <w:bookmarkStart w:id="91" w:name="_Toc75097256"/>
       <w:bookmarkStart w:id="92" w:name="_Toc77009317"/>
-      <w:bookmarkStart w:id="93" w:name="_Toc78303778"/>
+      <w:bookmarkStart w:id="93" w:name="_Toc78473640"/>
       <w:r>
         <w:rPr>
           <w:b w:val="0"/>
@@ -31323,7 +31302,7 @@
       </w:pPr>
       <w:bookmarkStart w:id="94" w:name="_Toc75097257"/>
       <w:bookmarkStart w:id="95" w:name="_Toc77009318"/>
-      <w:bookmarkStart w:id="96" w:name="_Toc78303779"/>
+      <w:bookmarkStart w:id="96" w:name="_Toc78473641"/>
       <w:r>
         <w:rPr>
           <w:b w:val="0"/>
@@ -31505,7 +31484,7 @@
       </w:pPr>
       <w:bookmarkStart w:id="97" w:name="_Toc75097258"/>
       <w:bookmarkStart w:id="98" w:name="_Toc77009319"/>
-      <w:bookmarkStart w:id="99" w:name="_Toc78303780"/>
+      <w:bookmarkStart w:id="99" w:name="_Toc78473642"/>
       <w:r>
         <w:rPr>
           <w:b w:val="0"/>
@@ -31826,7 +31805,7 @@
       </w:pPr>
       <w:bookmarkStart w:id="100" w:name="_Toc75097259"/>
       <w:bookmarkStart w:id="101" w:name="_Toc77009320"/>
-      <w:bookmarkStart w:id="102" w:name="_Toc78303781"/>
+      <w:bookmarkStart w:id="102" w:name="_Toc78473643"/>
       <w:r>
         <w:rPr>
           <w:b w:val="0"/>
@@ -32029,7 +32008,7 @@
       </w:pPr>
       <w:bookmarkStart w:id="103" w:name="_Toc75097260"/>
       <w:bookmarkStart w:id="104" w:name="_Toc77009321"/>
-      <w:bookmarkStart w:id="105" w:name="_Toc78303782"/>
+      <w:bookmarkStart w:id="105" w:name="_Toc78473644"/>
       <w:r>
         <w:rPr>
           <w:b w:val="0"/>
@@ -32331,7 +32310,7 @@
       </w:pPr>
       <w:bookmarkStart w:id="106" w:name="_Toc75097261"/>
       <w:bookmarkStart w:id="107" w:name="_Toc77009322"/>
-      <w:bookmarkStart w:id="108" w:name="_Toc78303783"/>
+      <w:bookmarkStart w:id="108" w:name="_Toc78473645"/>
       <w:r>
         <w:rPr>
           <w:b w:val="0"/>
@@ -32513,7 +32492,7 @@
       </w:pPr>
       <w:bookmarkStart w:id="109" w:name="_Toc75097262"/>
       <w:bookmarkStart w:id="110" w:name="_Toc77009323"/>
-      <w:bookmarkStart w:id="111" w:name="_Toc78303784"/>
+      <w:bookmarkStart w:id="111" w:name="_Toc78473646"/>
       <w:r>
         <w:rPr>
           <w:b w:val="0"/>
@@ -33364,7 +33343,7 @@
           <w:lang w:val="pl-PL"/>
         </w:rPr>
       </w:pPr>
-      <w:bookmarkStart w:id="112" w:name="_Toc77182458"/>
+      <w:bookmarkStart w:id="112" w:name="_Toc78473658"/>
       <w:r>
         <w:rPr>
           <w:b w:val="0"/>
@@ -33614,7 +33593,7 @@
       </w:pPr>
       <w:bookmarkStart w:id="113" w:name="_Toc75097264"/>
       <w:bookmarkStart w:id="114" w:name="_Toc77009325"/>
-      <w:bookmarkStart w:id="115" w:name="_Toc78303785"/>
+      <w:bookmarkStart w:id="115" w:name="_Toc78473647"/>
       <w:r>
         <w:rPr>
           <w:b w:val="0"/>
@@ -33792,7 +33771,7 @@
       </w:pPr>
       <w:bookmarkStart w:id="116" w:name="_Toc75097265"/>
       <w:bookmarkStart w:id="117" w:name="_Toc77009326"/>
-      <w:bookmarkStart w:id="118" w:name="_Toc78303786"/>
+      <w:bookmarkStart w:id="118" w:name="_Toc78473648"/>
       <w:r>
         <w:rPr>
           <w:b w:val="0"/>
@@ -34006,7 +33985,7 @@
       </w:pPr>
       <w:bookmarkStart w:id="119" w:name="_Toc75097266"/>
       <w:bookmarkStart w:id="120" w:name="_Toc77009327"/>
-      <w:bookmarkStart w:id="121" w:name="_Toc78303787"/>
+      <w:bookmarkStart w:id="121" w:name="_Toc78473649"/>
       <w:r>
         <w:rPr>
           <w:b w:val="0"/>
@@ -34199,7 +34178,7 @@
       </w:pPr>
       <w:bookmarkStart w:id="122" w:name="_Toc75097267"/>
       <w:bookmarkStart w:id="123" w:name="_Toc77009328"/>
-      <w:bookmarkStart w:id="124" w:name="_Toc78303788"/>
+      <w:bookmarkStart w:id="124" w:name="_Toc78473650"/>
       <w:r>
         <w:rPr>
           <w:b w:val="0"/>
@@ -34413,7 +34392,7 @@
       </w:pPr>
       <w:bookmarkStart w:id="125" w:name="_Toc75097268"/>
       <w:bookmarkStart w:id="126" w:name="_Toc77009329"/>
-      <w:bookmarkStart w:id="127" w:name="_Toc78303789"/>
+      <w:bookmarkStart w:id="127" w:name="_Toc78473651"/>
       <w:r>
         <w:rPr>
           <w:b w:val="0"/>
@@ -34606,7 +34585,7 @@
       </w:pPr>
       <w:bookmarkStart w:id="128" w:name="_Toc75097269"/>
       <w:bookmarkStart w:id="129" w:name="_Toc77009330"/>
-      <w:bookmarkStart w:id="130" w:name="_Toc78303790"/>
+      <w:bookmarkStart w:id="130" w:name="_Toc78473652"/>
       <w:r>
         <w:rPr>
           <w:b w:val="0"/>
@@ -40770,7 +40749,6 @@
       <w:pPr>
         <w:rPr>
           <w:szCs w:val="24"/>
-          <w:lang w:val="en-GB"/>
         </w:rPr>
       </w:pPr>
     </w:p>
@@ -44427,7 +44405,7 @@
           <w:color w:val="0033B3"/>
           <w:sz w:val="20"/>
           <w:szCs w:val="20"/>
-          <w:lang w:val="en-GB" w:eastAsia="en-GB"/>
+          <w:lang w:eastAsia="en-GB"/>
         </w:rPr>
       </w:pPr>
     </w:p>
@@ -44459,7 +44437,7 @@
           <w:color w:val="0033B3"/>
           <w:sz w:val="20"/>
           <w:szCs w:val="20"/>
-          <w:lang w:val="en-GB" w:eastAsia="en-GB"/>
+          <w:lang w:eastAsia="en-GB"/>
         </w:rPr>
       </w:pPr>
     </w:p>
@@ -44491,7 +44469,7 @@
           <w:color w:val="0033B3"/>
           <w:sz w:val="20"/>
           <w:szCs w:val="20"/>
-          <w:lang w:val="en-GB" w:eastAsia="en-GB"/>
+          <w:lang w:eastAsia="en-GB"/>
         </w:rPr>
       </w:pPr>
     </w:p>
@@ -48458,7 +48436,7 @@
         </w:rPr>
       </w:pPr>
       <w:bookmarkStart w:id="133" w:name="_Toc77009331"/>
-      <w:bookmarkStart w:id="134" w:name="_Toc78303791"/>
+      <w:bookmarkStart w:id="134" w:name="_Toc78473653"/>
       <w:r>
         <w:rPr>
           <w:b w:val="0"/>
@@ -49323,6 +49301,7 @@
     <w:p>
       <w:pPr>
         <w:ind w:left="360" w:hanging="360"/>
+        <w:jc w:val="left"/>
         <w:rPr>
           <w:szCs w:val="24"/>
           <w:lang w:val="en-GB"/>
@@ -49333,12 +49312,27 @@
           <w:szCs w:val="24"/>
           <w:lang w:val="en-GB"/>
         </w:rPr>
-        <w:t>[1] Tan, Steinbach, Kumar, Introduction to Data Mining, Pearson, 2014</w:t>
+        <w:t>[1]</w:t>
+      </w:r>
+      <w:r>
+        <w:rPr>
+          <w:szCs w:val="24"/>
+          <w:lang w:val="en-GB"/>
+        </w:rPr>
+        <w:t xml:space="preserve"> </w:t>
+      </w:r>
+      <w:r>
+        <w:rPr>
+          <w:szCs w:val="24"/>
+          <w:lang w:val="en-GB"/>
+        </w:rPr>
+        <w:t>Tan, Steinbach, Kumar, Introduction to Data Mining, Pearson, 2014</w:t>
       </w:r>
     </w:p>
     <w:p>
       <w:pPr>
         <w:ind w:left="360" w:hanging="360"/>
+        <w:jc w:val="left"/>
         <w:rPr>
           <w:szCs w:val="24"/>
           <w:lang w:val="en-GB"/>
@@ -49376,6 +49370,7 @@
     <w:p>
       <w:pPr>
         <w:ind w:left="360" w:hanging="360"/>
+        <w:jc w:val="left"/>
         <w:rPr>
           <w:szCs w:val="24"/>
           <w:lang w:val="en-GB"/>
@@ -49434,6 +49429,7 @@
     <w:p>
       <w:pPr>
         <w:ind w:left="360" w:hanging="360"/>
+        <w:jc w:val="left"/>
         <w:rPr>
           <w:szCs w:val="24"/>
           <w:lang w:val="en-GB"/>
@@ -49450,6 +49446,7 @@
     <w:p>
       <w:pPr>
         <w:ind w:left="360" w:hanging="360"/>
+        <w:jc w:val="left"/>
         <w:rPr>
           <w:szCs w:val="24"/>
           <w:lang w:val="en-GB"/>
@@ -50111,7 +50108,7 @@
         </w:rPr>
         <w:fldChar w:fldCharType="separate"/>
       </w:r>
-      <w:hyperlink w:anchor="_Toc78303755" w:history="1">
+      <w:hyperlink w:anchor="_Toc78473617" w:history="1">
         <w:r>
           <w:rPr>
             <w:rStyle w:val="Hyperlink"/>
@@ -50138,7 +50135,7 @@
             <w:noProof/>
             <w:webHidden/>
           </w:rPr>
-          <w:instrText xml:space="preserve"> PAGEREF _Toc78303755 \h </w:instrText>
+          <w:instrText xml:space="preserve"> PAGEREF _Toc78473617 \h </w:instrText>
         </w:r>
         <w:r>
           <w:rPr>
@@ -50182,7 +50179,7 @@
           <w:lang w:val="en-GB" w:eastAsia="en-GB"/>
         </w:rPr>
       </w:pPr>
-      <w:hyperlink w:anchor="_Toc78303756" w:history="1">
+      <w:hyperlink w:anchor="_Toc78473618" w:history="1">
         <w:r>
           <w:rPr>
             <w:rStyle w:val="Hyperlink"/>
@@ -50209,7 +50206,7 @@
             <w:noProof/>
             <w:webHidden/>
           </w:rPr>
-          <w:instrText xml:space="preserve"> PAGEREF _Toc78303756 \h </w:instrText>
+          <w:instrText xml:space="preserve"> PAGEREF _Toc78473618 \h </w:instrText>
         </w:r>
         <w:r>
           <w:rPr>
@@ -50253,7 +50250,7 @@
           <w:lang w:val="en-GB" w:eastAsia="en-GB"/>
         </w:rPr>
       </w:pPr>
-      <w:hyperlink w:anchor="_Toc78303757" w:history="1">
+      <w:hyperlink w:anchor="_Toc78473619" w:history="1">
         <w:r>
           <w:rPr>
             <w:rStyle w:val="Hyperlink"/>
@@ -50280,7 +50277,7 @@
             <w:noProof/>
             <w:webHidden/>
           </w:rPr>
-          <w:instrText xml:space="preserve"> PAGEREF _Toc78303757 \h </w:instrText>
+          <w:instrText xml:space="preserve"> PAGEREF _Toc78473619 \h </w:instrText>
         </w:r>
         <w:r>
           <w:rPr>
@@ -50324,7 +50321,7 @@
           <w:lang w:val="en-GB" w:eastAsia="en-GB"/>
         </w:rPr>
       </w:pPr>
-      <w:hyperlink w:anchor="_Toc78303758" w:history="1">
+      <w:hyperlink w:anchor="_Toc78473620" w:history="1">
         <w:r>
           <w:rPr>
             <w:rStyle w:val="Hyperlink"/>
@@ -50351,7 +50348,7 @@
             <w:noProof/>
             <w:webHidden/>
           </w:rPr>
-          <w:instrText xml:space="preserve"> PAGEREF _Toc78303758 \h </w:instrText>
+          <w:instrText xml:space="preserve"> PAGEREF _Toc78473620 \h </w:instrText>
         </w:r>
         <w:r>
           <w:rPr>
@@ -50395,7 +50392,7 @@
           <w:lang w:val="en-GB" w:eastAsia="en-GB"/>
         </w:rPr>
       </w:pPr>
-      <w:hyperlink w:anchor="_Toc78303759" w:history="1">
+      <w:hyperlink w:anchor="_Toc78473621" w:history="1">
         <w:r>
           <w:rPr>
             <w:rStyle w:val="Hyperlink"/>
@@ -50422,7 +50419,7 @@
             <w:noProof/>
             <w:webHidden/>
           </w:rPr>
-          <w:instrText xml:space="preserve"> PAGEREF _Toc78303759 \h </w:instrText>
+          <w:instrText xml:space="preserve"> PAGEREF _Toc78473621 \h </w:instrText>
         </w:r>
         <w:r>
           <w:rPr>
@@ -50466,7 +50463,7 @@
           <w:lang w:val="en-GB" w:eastAsia="en-GB"/>
         </w:rPr>
       </w:pPr>
-      <w:hyperlink w:anchor="_Toc78303760" w:history="1">
+      <w:hyperlink w:anchor="_Toc78473622" w:history="1">
         <w:r>
           <w:rPr>
             <w:rStyle w:val="Hyperlink"/>
@@ -50493,7 +50490,7 @@
             <w:noProof/>
             <w:webHidden/>
           </w:rPr>
-          <w:instrText xml:space="preserve"> PAGEREF _Toc78303760 \h </w:instrText>
+          <w:instrText xml:space="preserve"> PAGEREF _Toc78473622 \h </w:instrText>
         </w:r>
         <w:r>
           <w:rPr>
@@ -50537,7 +50534,7 @@
           <w:lang w:val="en-GB" w:eastAsia="en-GB"/>
         </w:rPr>
       </w:pPr>
-      <w:hyperlink w:anchor="_Toc78303761" w:history="1">
+      <w:hyperlink w:anchor="_Toc78473623" w:history="1">
         <w:r>
           <w:rPr>
             <w:rStyle w:val="Hyperlink"/>
@@ -50564,7 +50561,7 @@
             <w:noProof/>
             <w:webHidden/>
           </w:rPr>
-          <w:instrText xml:space="preserve"> PAGEREF _Toc78303761 \h </w:instrText>
+          <w:instrText xml:space="preserve"> PAGEREF _Toc78473623 \h </w:instrText>
         </w:r>
         <w:r>
           <w:rPr>
@@ -50608,7 +50605,7 @@
           <w:lang w:val="en-GB" w:eastAsia="en-GB"/>
         </w:rPr>
       </w:pPr>
-      <w:hyperlink w:anchor="_Toc78303762" w:history="1">
+      <w:hyperlink w:anchor="_Toc78473624" w:history="1">
         <w:r>
           <w:rPr>
             <w:rStyle w:val="Hyperlink"/>
@@ -50635,7 +50632,7 @@
             <w:noProof/>
             <w:webHidden/>
           </w:rPr>
-          <w:instrText xml:space="preserve"> PAGEREF _Toc78303762 \h </w:instrText>
+          <w:instrText xml:space="preserve"> PAGEREF _Toc78473624 \h </w:instrText>
         </w:r>
         <w:r>
           <w:rPr>
@@ -50679,7 +50676,7 @@
           <w:lang w:val="en-GB" w:eastAsia="en-GB"/>
         </w:rPr>
       </w:pPr>
-      <w:hyperlink w:anchor="_Toc78303763" w:history="1">
+      <w:hyperlink w:anchor="_Toc78473625" w:history="1">
         <w:r>
           <w:rPr>
             <w:rStyle w:val="Hyperlink"/>
@@ -50706,7 +50703,7 @@
             <w:noProof/>
             <w:webHidden/>
           </w:rPr>
-          <w:instrText xml:space="preserve"> PAGEREF _Toc78303763 \h </w:instrText>
+          <w:instrText xml:space="preserve"> PAGEREF _Toc78473625 \h </w:instrText>
         </w:r>
         <w:r>
           <w:rPr>
@@ -50750,7 +50747,7 @@
           <w:lang w:val="en-GB" w:eastAsia="en-GB"/>
         </w:rPr>
       </w:pPr>
-      <w:hyperlink w:anchor="_Toc78303764" w:history="1">
+      <w:hyperlink w:anchor="_Toc78473626" w:history="1">
         <w:r>
           <w:rPr>
             <w:rStyle w:val="Hyperlink"/>
@@ -50777,7 +50774,7 @@
             <w:noProof/>
             <w:webHidden/>
           </w:rPr>
-          <w:instrText xml:space="preserve"> PAGEREF _Toc78303764 \h </w:instrText>
+          <w:instrText xml:space="preserve"> PAGEREF _Toc78473626 \h </w:instrText>
         </w:r>
         <w:r>
           <w:rPr>
@@ -50821,7 +50818,7 @@
           <w:lang w:val="en-GB" w:eastAsia="en-GB"/>
         </w:rPr>
       </w:pPr>
-      <w:hyperlink w:anchor="_Toc78303765" w:history="1">
+      <w:hyperlink w:anchor="_Toc78473627" w:history="1">
         <w:r>
           <w:rPr>
             <w:rStyle w:val="Hyperlink"/>
@@ -50850,7 +50847,7 @@
             <w:noProof/>
             <w:webHidden/>
           </w:rPr>
-          <w:instrText xml:space="preserve"> PAGEREF _Toc78303765 \h </w:instrText>
+          <w:instrText xml:space="preserve"> PAGEREF _Toc78473627 \h </w:instrText>
         </w:r>
         <w:r>
           <w:rPr>
@@ -50894,7 +50891,7 @@
           <w:lang w:val="en-GB" w:eastAsia="en-GB"/>
         </w:rPr>
       </w:pPr>
-      <w:hyperlink w:anchor="_Toc78303766" w:history="1">
+      <w:hyperlink w:anchor="_Toc78473628" w:history="1">
         <w:r>
           <w:rPr>
             <w:rStyle w:val="Hyperlink"/>
@@ -50923,7 +50920,7 @@
             <w:noProof/>
             <w:webHidden/>
           </w:rPr>
-          <w:instrText xml:space="preserve"> PAGEREF _Toc78303766 \h </w:instrText>
+          <w:instrText xml:space="preserve"> PAGEREF _Toc78473628 \h </w:instrText>
         </w:r>
         <w:r>
           <w:rPr>
@@ -50967,7 +50964,7 @@
           <w:lang w:val="en-GB" w:eastAsia="en-GB"/>
         </w:rPr>
       </w:pPr>
-      <w:hyperlink w:anchor="_Toc78303767" w:history="1">
+      <w:hyperlink w:anchor="_Toc78473629" w:history="1">
         <w:r>
           <w:rPr>
             <w:rStyle w:val="Hyperlink"/>
@@ -50996,7 +50993,7 @@
             <w:noProof/>
             <w:webHidden/>
           </w:rPr>
-          <w:instrText xml:space="preserve"> PAGEREF _Toc78303767 \h </w:instrText>
+          <w:instrText xml:space="preserve"> PAGEREF _Toc78473629 \h </w:instrText>
         </w:r>
         <w:r>
           <w:rPr>
@@ -51040,7 +51037,7 @@
           <w:lang w:val="en-GB" w:eastAsia="en-GB"/>
         </w:rPr>
       </w:pPr>
-      <w:hyperlink w:anchor="_Toc78303768" w:history="1">
+      <w:hyperlink w:anchor="_Toc78473630" w:history="1">
         <w:r>
           <w:rPr>
             <w:rStyle w:val="Hyperlink"/>
@@ -51069,7 +51066,7 @@
             <w:noProof/>
             <w:webHidden/>
           </w:rPr>
-          <w:instrText xml:space="preserve"> PAGEREF _Toc78303768 \h </w:instrText>
+          <w:instrText xml:space="preserve"> PAGEREF _Toc78473630 \h </w:instrText>
         </w:r>
         <w:r>
           <w:rPr>
@@ -51113,7 +51110,7 @@
           <w:lang w:val="en-GB" w:eastAsia="en-GB"/>
         </w:rPr>
       </w:pPr>
-      <w:hyperlink w:anchor="_Toc78303769" w:history="1">
+      <w:hyperlink w:anchor="_Toc78473631" w:history="1">
         <w:r>
           <w:rPr>
             <w:rStyle w:val="Hyperlink"/>
@@ -51142,7 +51139,7 @@
             <w:noProof/>
             <w:webHidden/>
           </w:rPr>
-          <w:instrText xml:space="preserve"> PAGEREF _Toc78303769 \h </w:instrText>
+          <w:instrText xml:space="preserve"> PAGEREF _Toc78473631 \h </w:instrText>
         </w:r>
         <w:r>
           <w:rPr>
@@ -51186,7 +51183,7 @@
           <w:lang w:val="en-GB" w:eastAsia="en-GB"/>
         </w:rPr>
       </w:pPr>
-      <w:hyperlink w:anchor="_Toc78303770" w:history="1">
+      <w:hyperlink w:anchor="_Toc78473632" w:history="1">
         <w:r>
           <w:rPr>
             <w:rStyle w:val="Hyperlink"/>
@@ -51229,7 +51226,7 @@
             <w:noProof/>
             <w:webHidden/>
           </w:rPr>
-          <w:instrText xml:space="preserve"> PAGEREF _Toc78303770 \h </w:instrText>
+          <w:instrText xml:space="preserve"> PAGEREF _Toc78473632 \h </w:instrText>
         </w:r>
         <w:r>
           <w:rPr>
@@ -51273,7 +51270,7 @@
           <w:lang w:val="en-GB" w:eastAsia="en-GB"/>
         </w:rPr>
       </w:pPr>
-      <w:hyperlink w:anchor="_Toc78303771" w:history="1">
+      <w:hyperlink w:anchor="_Toc78473633" w:history="1">
         <w:r>
           <w:rPr>
             <w:rStyle w:val="Hyperlink"/>
@@ -51316,7 +51313,7 @@
             <w:noProof/>
             <w:webHidden/>
           </w:rPr>
-          <w:instrText xml:space="preserve"> PAGEREF _Toc78303771 \h </w:instrText>
+          <w:instrText xml:space="preserve"> PAGEREF _Toc78473633 \h </w:instrText>
         </w:r>
         <w:r>
           <w:rPr>
@@ -51360,7 +51357,7 @@
           <w:lang w:val="en-GB" w:eastAsia="en-GB"/>
         </w:rPr>
       </w:pPr>
-      <w:hyperlink w:anchor="_Toc78303772" w:history="1">
+      <w:hyperlink w:anchor="_Toc78473634" w:history="1">
         <w:r>
           <w:rPr>
             <w:rStyle w:val="Hyperlink"/>
@@ -51387,7 +51384,7 @@
             <w:noProof/>
             <w:webHidden/>
           </w:rPr>
-          <w:instrText xml:space="preserve"> PAGEREF _Toc78303772 \h </w:instrText>
+          <w:instrText xml:space="preserve"> PAGEREF _Toc78473634 \h </w:instrText>
         </w:r>
         <w:r>
           <w:rPr>
@@ -51431,7 +51428,7 @@
           <w:lang w:val="en-GB" w:eastAsia="en-GB"/>
         </w:rPr>
       </w:pPr>
-      <w:hyperlink w:anchor="_Toc78303773" w:history="1">
+      <w:hyperlink w:anchor="_Toc78473635" w:history="1">
         <w:r>
           <w:rPr>
             <w:rStyle w:val="Hyperlink"/>
@@ -51458,7 +51455,7 @@
             <w:noProof/>
             <w:webHidden/>
           </w:rPr>
-          <w:instrText xml:space="preserve"> PAGEREF _Toc78303773 \h </w:instrText>
+          <w:instrText xml:space="preserve"> PAGEREF _Toc78473635 \h </w:instrText>
         </w:r>
         <w:r>
           <w:rPr>
@@ -51502,7 +51499,7 @@
           <w:lang w:val="en-GB" w:eastAsia="en-GB"/>
         </w:rPr>
       </w:pPr>
-      <w:hyperlink w:anchor="_Toc78303774" w:history="1">
+      <w:hyperlink w:anchor="_Toc78473636" w:history="1">
         <w:r>
           <w:rPr>
             <w:rStyle w:val="Hyperlink"/>
@@ -51529,7 +51526,7 @@
             <w:noProof/>
             <w:webHidden/>
           </w:rPr>
-          <w:instrText xml:space="preserve"> PAGEREF _Toc78303774 \h </w:instrText>
+          <w:instrText xml:space="preserve"> PAGEREF _Toc78473636 \h </w:instrText>
         </w:r>
         <w:r>
           <w:rPr>
@@ -51573,7 +51570,7 @@
           <w:lang w:val="en-GB" w:eastAsia="en-GB"/>
         </w:rPr>
       </w:pPr>
-      <w:hyperlink w:anchor="_Toc78303775" w:history="1">
+      <w:hyperlink w:anchor="_Toc78473637" w:history="1">
         <w:r>
           <w:rPr>
             <w:rStyle w:val="Hyperlink"/>
@@ -51600,7 +51597,7 @@
             <w:noProof/>
             <w:webHidden/>
           </w:rPr>
-          <w:instrText xml:space="preserve"> PAGEREF _Toc78303775 \h </w:instrText>
+          <w:instrText xml:space="preserve"> PAGEREF _Toc78473637 \h </w:instrText>
         </w:r>
         <w:r>
           <w:rPr>
@@ -51644,7 +51641,7 @@
           <w:lang w:val="en-GB" w:eastAsia="en-GB"/>
         </w:rPr>
       </w:pPr>
-      <w:hyperlink w:anchor="_Toc78303776" w:history="1">
+      <w:hyperlink w:anchor="_Toc78473638" w:history="1">
         <w:r>
           <w:rPr>
             <w:rStyle w:val="Hyperlink"/>
@@ -51671,7 +51668,7 @@
             <w:noProof/>
             <w:webHidden/>
           </w:rPr>
-          <w:instrText xml:space="preserve"> PAGEREF _Toc78303776 \h </w:instrText>
+          <w:instrText xml:space="preserve"> PAGEREF _Toc78473638 \h </w:instrText>
         </w:r>
         <w:r>
           <w:rPr>
@@ -51715,7 +51712,7 @@
           <w:lang w:val="en-GB" w:eastAsia="en-GB"/>
         </w:rPr>
       </w:pPr>
-      <w:hyperlink w:anchor="_Toc78303777" w:history="1">
+      <w:hyperlink w:anchor="_Toc78473639" w:history="1">
         <w:r>
           <w:rPr>
             <w:rStyle w:val="Hyperlink"/>
@@ -51742,7 +51739,7 @@
             <w:noProof/>
             <w:webHidden/>
           </w:rPr>
-          <w:instrText xml:space="preserve"> PAGEREF _Toc78303777 \h </w:instrText>
+          <w:instrText xml:space="preserve"> PAGEREF _Toc78473639 \h </w:instrText>
         </w:r>
         <w:r>
           <w:rPr>
@@ -51786,7 +51783,7 @@
           <w:lang w:val="en-GB" w:eastAsia="en-GB"/>
         </w:rPr>
       </w:pPr>
-      <w:hyperlink w:anchor="_Toc78303778" w:history="1">
+      <w:hyperlink w:anchor="_Toc78473640" w:history="1">
         <w:r>
           <w:rPr>
             <w:rStyle w:val="Hyperlink"/>
@@ -51813,7 +51810,7 @@
             <w:noProof/>
             <w:webHidden/>
           </w:rPr>
-          <w:instrText xml:space="preserve"> PAGEREF _Toc78303778 \h </w:instrText>
+          <w:instrText xml:space="preserve"> PAGEREF _Toc78473640 \h </w:instrText>
         </w:r>
         <w:r>
           <w:rPr>
@@ -51857,7 +51854,7 @@
           <w:lang w:val="en-GB" w:eastAsia="en-GB"/>
         </w:rPr>
       </w:pPr>
-      <w:hyperlink w:anchor="_Toc78303779" w:history="1">
+      <w:hyperlink w:anchor="_Toc78473641" w:history="1">
         <w:r>
           <w:rPr>
             <w:rStyle w:val="Hyperlink"/>
@@ -51884,7 +51881,7 @@
             <w:noProof/>
             <w:webHidden/>
           </w:rPr>
-          <w:instrText xml:space="preserve"> PAGEREF _Toc78303779 \h </w:instrText>
+          <w:instrText xml:space="preserve"> PAGEREF _Toc78473641 \h </w:instrText>
         </w:r>
         <w:r>
           <w:rPr>
@@ -51928,7 +51925,7 @@
           <w:lang w:val="en-GB" w:eastAsia="en-GB"/>
         </w:rPr>
       </w:pPr>
-      <w:hyperlink w:anchor="_Toc78303780" w:history="1">
+      <w:hyperlink w:anchor="_Toc78473642" w:history="1">
         <w:r>
           <w:rPr>
             <w:rStyle w:val="Hyperlink"/>
@@ -51955,7 +51952,7 @@
             <w:noProof/>
             <w:webHidden/>
           </w:rPr>
-          <w:instrText xml:space="preserve"> PAGEREF _Toc78303780 \h </w:instrText>
+          <w:instrText xml:space="preserve"> PAGEREF _Toc78473642 \h </w:instrText>
         </w:r>
         <w:r>
           <w:rPr>
@@ -51999,7 +51996,7 @@
           <w:lang w:val="en-GB" w:eastAsia="en-GB"/>
         </w:rPr>
       </w:pPr>
-      <w:hyperlink w:anchor="_Toc78303781" w:history="1">
+      <w:hyperlink w:anchor="_Toc78473643" w:history="1">
         <w:r>
           <w:rPr>
             <w:rStyle w:val="Hyperlink"/>
@@ -52026,7 +52023,7 @@
             <w:noProof/>
             <w:webHidden/>
           </w:rPr>
-          <w:instrText xml:space="preserve"> PAGEREF _Toc78303781 \h </w:instrText>
+          <w:instrText xml:space="preserve"> PAGEREF _Toc78473643 \h </w:instrText>
         </w:r>
         <w:r>
           <w:rPr>
@@ -52070,7 +52067,7 @@
           <w:lang w:val="en-GB" w:eastAsia="en-GB"/>
         </w:rPr>
       </w:pPr>
-      <w:hyperlink w:anchor="_Toc78303782" w:history="1">
+      <w:hyperlink w:anchor="_Toc78473644" w:history="1">
         <w:r>
           <w:rPr>
             <w:rStyle w:val="Hyperlink"/>
@@ -52097,7 +52094,7 @@
             <w:noProof/>
             <w:webHidden/>
           </w:rPr>
-          <w:instrText xml:space="preserve"> PAGEREF _Toc78303782 \h </w:instrText>
+          <w:instrText xml:space="preserve"> PAGEREF _Toc78473644 \h </w:instrText>
         </w:r>
         <w:r>
           <w:rPr>
@@ -52141,7 +52138,7 @@
           <w:lang w:val="en-GB" w:eastAsia="en-GB"/>
         </w:rPr>
       </w:pPr>
-      <w:hyperlink w:anchor="_Toc78303783" w:history="1">
+      <w:hyperlink w:anchor="_Toc78473645" w:history="1">
         <w:r>
           <w:rPr>
             <w:rStyle w:val="Hyperlink"/>
@@ -52168,7 +52165,7 @@
             <w:noProof/>
             <w:webHidden/>
           </w:rPr>
-          <w:instrText xml:space="preserve"> PAGEREF _Toc78303783 \h </w:instrText>
+          <w:instrText xml:space="preserve"> PAGEREF _Toc78473645 \h </w:instrText>
         </w:r>
         <w:r>
           <w:rPr>
@@ -52212,7 +52209,7 @@
           <w:lang w:val="en-GB" w:eastAsia="en-GB"/>
         </w:rPr>
       </w:pPr>
-      <w:hyperlink w:anchor="_Toc78303784" w:history="1">
+      <w:hyperlink w:anchor="_Toc78473646" w:history="1">
         <w:r>
           <w:rPr>
             <w:rStyle w:val="Hyperlink"/>
@@ -52239,7 +52236,7 @@
             <w:noProof/>
             <w:webHidden/>
           </w:rPr>
-          <w:instrText xml:space="preserve"> PAGEREF _Toc78303784 \h </w:instrText>
+          <w:instrText xml:space="preserve"> PAGEREF _Toc78473646 \h </w:instrText>
         </w:r>
         <w:r>
           <w:rPr>
@@ -52283,7 +52280,7 @@
           <w:lang w:val="en-GB" w:eastAsia="en-GB"/>
         </w:rPr>
       </w:pPr>
-      <w:hyperlink w:anchor="_Toc78303785" w:history="1">
+      <w:hyperlink w:anchor="_Toc78473647" w:history="1">
         <w:r>
           <w:rPr>
             <w:rStyle w:val="Hyperlink"/>
@@ -52310,7 +52307,7 @@
             <w:noProof/>
             <w:webHidden/>
           </w:rPr>
-          <w:instrText xml:space="preserve"> PAGEREF _Toc78303785 \h </w:instrText>
+          <w:instrText xml:space="preserve"> PAGEREF _Toc78473647 \h </w:instrText>
         </w:r>
         <w:r>
           <w:rPr>
@@ -52354,7 +52351,7 @@
           <w:lang w:val="en-GB" w:eastAsia="en-GB"/>
         </w:rPr>
       </w:pPr>
-      <w:hyperlink w:anchor="_Toc78303786" w:history="1">
+      <w:hyperlink w:anchor="_Toc78473648" w:history="1">
         <w:r>
           <w:rPr>
             <w:rStyle w:val="Hyperlink"/>
@@ -52381,7 +52378,7 @@
             <w:noProof/>
             <w:webHidden/>
           </w:rPr>
-          <w:instrText xml:space="preserve"> PAGEREF _Toc78303786 \h </w:instrText>
+          <w:instrText xml:space="preserve"> PAGEREF _Toc78473648 \h </w:instrText>
         </w:r>
         <w:r>
           <w:rPr>
@@ -52425,7 +52422,7 @@
           <w:lang w:val="en-GB" w:eastAsia="en-GB"/>
         </w:rPr>
       </w:pPr>
-      <w:hyperlink w:anchor="_Toc78303787" w:history="1">
+      <w:hyperlink w:anchor="_Toc78473649" w:history="1">
         <w:r>
           <w:rPr>
             <w:rStyle w:val="Hyperlink"/>
@@ -52452,7 +52449,7 @@
             <w:noProof/>
             <w:webHidden/>
           </w:rPr>
-          <w:instrText xml:space="preserve"> PAGEREF _Toc78303787 \h </w:instrText>
+          <w:instrText xml:space="preserve"> PAGEREF _Toc78473649 \h </w:instrText>
         </w:r>
         <w:r>
           <w:rPr>
@@ -52496,7 +52493,7 @@
           <w:lang w:val="en-GB" w:eastAsia="en-GB"/>
         </w:rPr>
       </w:pPr>
-      <w:hyperlink w:anchor="_Toc78303788" w:history="1">
+      <w:hyperlink w:anchor="_Toc78473650" w:history="1">
         <w:r>
           <w:rPr>
             <w:rStyle w:val="Hyperlink"/>
@@ -52523,7 +52520,7 @@
             <w:noProof/>
             <w:webHidden/>
           </w:rPr>
-          <w:instrText xml:space="preserve"> PAGEREF _Toc78303788 \h </w:instrText>
+          <w:instrText xml:space="preserve"> PAGEREF _Toc78473650 \h </w:instrText>
         </w:r>
         <w:r>
           <w:rPr>
@@ -52567,7 +52564,7 @@
           <w:lang w:val="en-GB" w:eastAsia="en-GB"/>
         </w:rPr>
       </w:pPr>
-      <w:hyperlink w:anchor="_Toc78303789" w:history="1">
+      <w:hyperlink w:anchor="_Toc78473651" w:history="1">
         <w:r>
           <w:rPr>
             <w:rStyle w:val="Hyperlink"/>
@@ -52594,7 +52591,7 @@
             <w:noProof/>
             <w:webHidden/>
           </w:rPr>
-          <w:instrText xml:space="preserve"> PAGEREF _Toc78303789 \h </w:instrText>
+          <w:instrText xml:space="preserve"> PAGEREF _Toc78473651 \h </w:instrText>
         </w:r>
         <w:r>
           <w:rPr>
@@ -52638,7 +52635,7 @@
           <w:lang w:val="en-GB" w:eastAsia="en-GB"/>
         </w:rPr>
       </w:pPr>
-      <w:hyperlink w:anchor="_Toc78303790" w:history="1">
+      <w:hyperlink w:anchor="_Toc78473652" w:history="1">
         <w:r>
           <w:rPr>
             <w:rStyle w:val="Hyperlink"/>
@@ -52665,7 +52662,7 @@
             <w:noProof/>
             <w:webHidden/>
           </w:rPr>
-          <w:instrText xml:space="preserve"> PAGEREF _Toc78303790 \h </w:instrText>
+          <w:instrText xml:space="preserve"> PAGEREF _Toc78473652 \h </w:instrText>
         </w:r>
         <w:r>
           <w:rPr>
@@ -52709,7 +52706,7 @@
           <w:lang w:val="en-GB" w:eastAsia="en-GB"/>
         </w:rPr>
       </w:pPr>
-      <w:hyperlink w:anchor="_Toc78303791" w:history="1">
+      <w:hyperlink w:anchor="_Toc78473653" w:history="1">
         <w:r>
           <w:rPr>
             <w:rStyle w:val="Hyperlink"/>
@@ -52736,7 +52733,7 @@
             <w:noProof/>
             <w:webHidden/>
           </w:rPr>
-          <w:instrText xml:space="preserve"> PAGEREF _Toc78303791 \h </w:instrText>
+          <w:instrText xml:space="preserve"> PAGEREF _Toc78473653 \h </w:instrText>
         </w:r>
         <w:r>
           <w:rPr>
@@ -53794,7 +53791,7 @@
       <w:r>
         <w:fldChar w:fldCharType="separate"/>
       </w:r>
-      <w:hyperlink w:anchor="_Toc77182454" w:history="1">
+      <w:hyperlink w:anchor="_Toc78473654" w:history="1">
         <w:r>
           <w:rPr>
             <w:rStyle w:val="Hyperlink"/>
@@ -53821,7 +53818,7 @@
             <w:noProof/>
             <w:webHidden/>
           </w:rPr>
-          <w:instrText xml:space="preserve"> PAGEREF _Toc77182454 \h </w:instrText>
+          <w:instrText xml:space="preserve"> PAGEREF _Toc78473654 \h </w:instrText>
         </w:r>
         <w:r>
           <w:rPr>
@@ -53865,7 +53862,7 @@
           <w:lang w:val="en-GB" w:eastAsia="en-GB"/>
         </w:rPr>
       </w:pPr>
-      <w:hyperlink w:anchor="_Toc77182455" w:history="1">
+      <w:hyperlink w:anchor="_Toc78473655" w:history="1">
         <w:r>
           <w:rPr>
             <w:rStyle w:val="Hyperlink"/>
@@ -53892,7 +53889,7 @@
             <w:noProof/>
             <w:webHidden/>
           </w:rPr>
-          <w:instrText xml:space="preserve"> PAGEREF _Toc77182455 \h </w:instrText>
+          <w:instrText xml:space="preserve"> PAGEREF _Toc78473655 \h </w:instrText>
         </w:r>
         <w:r>
           <w:rPr>
@@ -53936,7 +53933,7 @@
           <w:lang w:val="en-GB" w:eastAsia="en-GB"/>
         </w:rPr>
       </w:pPr>
-      <w:hyperlink w:anchor="_Toc77182456" w:history="1">
+      <w:hyperlink w:anchor="_Toc78473656" w:history="1">
         <w:r>
           <w:rPr>
             <w:rStyle w:val="Hyperlink"/>
@@ -53963,7 +53960,7 @@
             <w:noProof/>
             <w:webHidden/>
           </w:rPr>
-          <w:instrText xml:space="preserve"> PAGEREF _Toc77182456 \h </w:instrText>
+          <w:instrText xml:space="preserve"> PAGEREF _Toc78473656 \h </w:instrText>
         </w:r>
         <w:r>
           <w:rPr>
@@ -54007,7 +54004,7 @@
           <w:lang w:val="en-GB" w:eastAsia="en-GB"/>
         </w:rPr>
       </w:pPr>
-      <w:hyperlink w:anchor="_Toc77182457" w:history="1">
+      <w:hyperlink w:anchor="_Toc78473657" w:history="1">
         <w:r>
           <w:rPr>
             <w:rStyle w:val="Hyperlink"/>
@@ -54034,7 +54031,7 @@
             <w:noProof/>
             <w:webHidden/>
           </w:rPr>
-          <w:instrText xml:space="preserve"> PAGEREF _Toc77182457 \h </w:instrText>
+          <w:instrText xml:space="preserve"> PAGEREF _Toc78473657 \h </w:instrText>
         </w:r>
         <w:r>
           <w:rPr>
@@ -54078,7 +54075,7 @@
           <w:lang w:val="en-GB" w:eastAsia="en-GB"/>
         </w:rPr>
       </w:pPr>
-      <w:hyperlink w:anchor="_Toc77182458" w:history="1">
+      <w:hyperlink w:anchor="_Toc78473658" w:history="1">
         <w:r>
           <w:rPr>
             <w:rStyle w:val="Hyperlink"/>
@@ -54105,7 +54102,7 @@
             <w:noProof/>
             <w:webHidden/>
           </w:rPr>
-          <w:instrText xml:space="preserve"> PAGEREF _Toc77182458 \h </w:instrText>
+          <w:instrText xml:space="preserve"> PAGEREF _Toc78473658 \h </w:instrText>
         </w:r>
         <w:r>
           <w:rPr>
@@ -54125,7 +54122,7 @@
             <w:noProof/>
             <w:webHidden/>
           </w:rPr>
-          <w:t>46</w:t>
+          <w:t>47</w:t>
         </w:r>
         <w:r>
           <w:rPr>
@@ -56626,6 +56623,7 @@
   <w:style w:type="character" w:default="1" w:styleId="DefaultParagraphFont">
     <w:name w:val="Default Paragraph Font"/>
     <w:uiPriority w:val="1"/>
+    <w:semiHidden/>
     <w:unhideWhenUsed/>
   </w:style>
   <w:style w:type="table" w:default="1" w:styleId="TableNormal">

</xml_diff>